<commit_message>
Changed from .rgb to vec3
</commit_message>
<xml_diff>
--- a/dokument.docx
+++ b/dokument.docx
@@ -144,1605 +144,24 @@
     <w:p>
       <w:pPr>
         <w:shd w:val="clear" w:color="auto" w:fill="FFFFFF"/>
-        <w:spacing w:before="180" w:after="180"/>
-        <w:rPr>
-          <w:rFonts w:eastAsia="Times New Roman" w:cstheme="minorHAnsi"/>
-          <w:color w:val="000000" w:themeColor="text1"/>
+        <w:spacing w:before="100" w:beforeAutospacing="1" w:after="100" w:afterAutospacing="1"/>
+        <w:rPr>
+          <w:rFonts w:eastAsia="Times New Roman" w:cstheme="minorHAnsi"/>
+          <w:color w:val="000000" w:themeColor="text1"/>
+          <w:highlight w:val="yellow"/>
           <w:lang w:val="en-US"/>
         </w:rPr>
       </w:pPr>
-      <w:r>
-        <w:rPr>
-          <w:rFonts w:eastAsia="Times New Roman" w:cstheme="minorHAnsi"/>
-          <w:color w:val="000000" w:themeColor="text1"/>
-          <w:lang w:val="en-US"/>
-        </w:rPr>
-        <w:t>There are two main alternatives:</w:t>
-      </w:r>
-    </w:p>
-    <w:p>
-      <w:pPr>
-        <w:numPr>
-          <w:ilvl w:val="0"/>
-          <w:numId w:val="2"/>
-        </w:numPr>
+    </w:p>
+    <w:p>
+      <w:pPr>
         <w:shd w:val="clear" w:color="auto" w:fill="FFFFFF"/>
         <w:spacing w:before="100" w:beforeAutospacing="1" w:after="100" w:afterAutospacing="1"/>
-        <w:ind w:left="375"/>
-        <w:rPr>
-          <w:rFonts w:eastAsia="Times New Roman" w:cstheme="minorHAnsi"/>
-          <w:color w:val="000000" w:themeColor="text1"/>
+        <w:rPr>
+          <w:rFonts w:eastAsia="Times New Roman" w:cstheme="minorHAnsi"/>
+          <w:color w:val="000000" w:themeColor="text1"/>
+          <w:highlight w:val="yellow"/>
           <w:lang w:val="en-US"/>
-        </w:rPr>
-      </w:pPr>
-      <w:r>
-        <w:rPr>
-          <w:rFonts w:eastAsia="Times New Roman" w:cstheme="minorHAnsi"/>
-          <w:color w:val="000000" w:themeColor="text1"/>
-          <w:lang w:val="en-US"/>
-        </w:rPr>
-        <w:t>Create an application that involves some kind of interactive graphics</w:t>
-      </w:r>
-    </w:p>
-    <w:p>
-      <w:pPr>
-        <w:numPr>
-          <w:ilvl w:val="0"/>
-          <w:numId w:val="2"/>
-        </w:numPr>
-        <w:shd w:val="clear" w:color="auto" w:fill="FFFFFF"/>
-        <w:spacing w:before="100" w:beforeAutospacing="1" w:after="100" w:afterAutospacing="1"/>
-        <w:ind w:left="375"/>
-        <w:rPr>
-          <w:rFonts w:eastAsia="Times New Roman" w:cstheme="minorHAnsi"/>
-          <w:color w:val="000000" w:themeColor="text1"/>
-          <w:lang w:val="en-US"/>
-        </w:rPr>
-      </w:pPr>
-      <w:r>
-        <w:rPr>
-          <w:rFonts w:eastAsia="Times New Roman" w:cstheme="minorHAnsi"/>
-          <w:color w:val="000000" w:themeColor="text1"/>
-          <w:lang w:val="en-US"/>
-        </w:rPr>
-        <w:t>Implement and explain a concept related to computer graphics</w:t>
-      </w:r>
-    </w:p>
-    <w:p>
-      <w:pPr>
-        <w:shd w:val="clear" w:color="auto" w:fill="FFFFFF"/>
-        <w:spacing w:before="180" w:after="180"/>
-        <w:rPr>
-          <w:rFonts w:eastAsia="Times New Roman" w:cstheme="minorHAnsi"/>
-          <w:color w:val="000000" w:themeColor="text1"/>
-          <w:lang w:val="en-US"/>
-        </w:rPr>
-      </w:pPr>
-      <w:r>
-        <w:rPr>
-          <w:rFonts w:eastAsia="Times New Roman" w:cstheme="minorHAnsi"/>
-          <w:color w:val="000000" w:themeColor="text1"/>
-          <w:lang w:val="en-US"/>
-        </w:rPr>
-        <w:t>Here are some example features that your project could contain:</w:t>
-      </w:r>
-    </w:p>
-    <w:p>
-      <w:pPr>
-        <w:numPr>
-          <w:ilvl w:val="0"/>
-          <w:numId w:val="3"/>
-        </w:numPr>
-        <w:shd w:val="clear" w:color="auto" w:fill="FFFFFF"/>
-        <w:spacing w:before="100" w:beforeAutospacing="1" w:after="100" w:afterAutospacing="1"/>
-        <w:ind w:left="375"/>
-        <w:rPr>
-          <w:rFonts w:eastAsia="Times New Roman" w:cstheme="minorHAnsi"/>
-          <w:color w:val="000000" w:themeColor="text1"/>
-          <w:lang w:val="nb-NO"/>
-        </w:rPr>
-      </w:pPr>
-      <w:r>
-        <w:rPr>
-          <w:rFonts w:eastAsia="Times New Roman" w:cstheme="minorHAnsi"/>
-          <w:color w:val="000000" w:themeColor="text1"/>
-          <w:lang w:val="nb-NO"/>
-        </w:rPr>
-        <w:t xml:space="preserve">Advanced </w:t>
-      </w:r>
-      <w:proofErr w:type="spellStart"/>
-      <w:r>
-        <w:rPr>
-          <w:rFonts w:eastAsia="Times New Roman" w:cstheme="minorHAnsi"/>
-          <w:color w:val="000000" w:themeColor="text1"/>
-          <w:lang w:val="nb-NO"/>
-        </w:rPr>
-        <w:t>texturing</w:t>
-      </w:r>
-      <w:proofErr w:type="spellEnd"/>
-      <w:r>
-        <w:rPr>
-          <w:rFonts w:eastAsia="Times New Roman" w:cstheme="minorHAnsi"/>
-          <w:color w:val="000000" w:themeColor="text1"/>
-          <w:lang w:val="nb-NO"/>
-        </w:rPr>
-        <w:t xml:space="preserve"> </w:t>
-      </w:r>
-      <w:proofErr w:type="spellStart"/>
-      <w:r>
-        <w:rPr>
-          <w:rFonts w:eastAsia="Times New Roman" w:cstheme="minorHAnsi"/>
-          <w:color w:val="000000" w:themeColor="text1"/>
-          <w:lang w:val="nb-NO"/>
-        </w:rPr>
-        <w:t>techniques</w:t>
-      </w:r>
-      <w:proofErr w:type="spellEnd"/>
-    </w:p>
-    <w:p>
-      <w:pPr>
-        <w:numPr>
-          <w:ilvl w:val="1"/>
-          <w:numId w:val="3"/>
-        </w:numPr>
-        <w:shd w:val="clear" w:color="auto" w:fill="FFFFFF"/>
-        <w:spacing w:before="100" w:beforeAutospacing="1" w:after="100" w:afterAutospacing="1"/>
-        <w:ind w:left="750"/>
-        <w:rPr>
-          <w:rFonts w:eastAsia="Times New Roman" w:cstheme="minorHAnsi"/>
-          <w:color w:val="000000" w:themeColor="text1"/>
-          <w:highlight w:val="yellow"/>
-          <w:lang w:val="nb-NO"/>
-        </w:rPr>
-      </w:pPr>
-      <w:proofErr w:type="spellStart"/>
-      <w:r>
-        <w:rPr>
-          <w:rFonts w:eastAsia="Times New Roman" w:cstheme="minorHAnsi"/>
-          <w:color w:val="000000" w:themeColor="text1"/>
-          <w:highlight w:val="yellow"/>
-          <w:lang w:val="nb-NO"/>
-        </w:rPr>
-        <w:t>Bump</w:t>
-      </w:r>
-      <w:proofErr w:type="spellEnd"/>
-      <w:r>
-        <w:rPr>
-          <w:rFonts w:eastAsia="Times New Roman" w:cstheme="minorHAnsi"/>
-          <w:color w:val="000000" w:themeColor="text1"/>
-          <w:highlight w:val="yellow"/>
-          <w:lang w:val="nb-NO"/>
-        </w:rPr>
-        <w:t xml:space="preserve"> </w:t>
-      </w:r>
-      <w:proofErr w:type="spellStart"/>
-      <w:r>
-        <w:rPr>
-          <w:rFonts w:eastAsia="Times New Roman" w:cstheme="minorHAnsi"/>
-          <w:color w:val="000000" w:themeColor="text1"/>
-          <w:highlight w:val="yellow"/>
-          <w:lang w:val="nb-NO"/>
-        </w:rPr>
-        <w:t>mapping</w:t>
-      </w:r>
-      <w:proofErr w:type="spellEnd"/>
-      <w:r>
-        <w:rPr>
-          <w:rFonts w:eastAsia="Times New Roman" w:cstheme="minorHAnsi"/>
-          <w:color w:val="000000" w:themeColor="text1"/>
-          <w:highlight w:val="yellow"/>
-          <w:lang w:val="nb-NO"/>
-        </w:rPr>
-        <w:t xml:space="preserve"> / Normal </w:t>
-      </w:r>
-      <w:proofErr w:type="spellStart"/>
-      <w:r>
-        <w:rPr>
-          <w:rFonts w:eastAsia="Times New Roman" w:cstheme="minorHAnsi"/>
-          <w:color w:val="000000" w:themeColor="text1"/>
-          <w:highlight w:val="yellow"/>
-          <w:lang w:val="nb-NO"/>
-        </w:rPr>
-        <w:t>mapping</w:t>
-      </w:r>
-      <w:proofErr w:type="spellEnd"/>
-    </w:p>
-    <w:p>
-      <w:pPr>
-        <w:numPr>
-          <w:ilvl w:val="1"/>
-          <w:numId w:val="3"/>
-        </w:numPr>
-        <w:shd w:val="clear" w:color="auto" w:fill="FFFFFF"/>
-        <w:spacing w:before="100" w:beforeAutospacing="1" w:after="100" w:afterAutospacing="1"/>
-        <w:ind w:left="750"/>
-        <w:rPr>
-          <w:rFonts w:eastAsia="Times New Roman" w:cstheme="minorHAnsi"/>
-          <w:color w:val="000000" w:themeColor="text1"/>
-          <w:lang w:val="nb-NO"/>
-        </w:rPr>
-      </w:pPr>
-      <w:proofErr w:type="spellStart"/>
-      <w:r>
-        <w:rPr>
-          <w:rFonts w:eastAsia="Times New Roman" w:cstheme="minorHAnsi"/>
-          <w:color w:val="000000" w:themeColor="text1"/>
-          <w:lang w:val="nb-NO"/>
-        </w:rPr>
-        <w:t>Parallax</w:t>
-      </w:r>
-      <w:proofErr w:type="spellEnd"/>
-      <w:r>
-        <w:rPr>
-          <w:rFonts w:eastAsia="Times New Roman" w:cstheme="minorHAnsi"/>
-          <w:color w:val="000000" w:themeColor="text1"/>
-          <w:lang w:val="nb-NO"/>
-        </w:rPr>
-        <w:t xml:space="preserve"> </w:t>
-      </w:r>
-      <w:proofErr w:type="spellStart"/>
-      <w:r>
-        <w:rPr>
-          <w:rFonts w:eastAsia="Times New Roman" w:cstheme="minorHAnsi"/>
-          <w:color w:val="000000" w:themeColor="text1"/>
-          <w:lang w:val="nb-NO"/>
-        </w:rPr>
-        <w:t>mapping</w:t>
-      </w:r>
-      <w:proofErr w:type="spellEnd"/>
-    </w:p>
-    <w:p>
-      <w:pPr>
-        <w:numPr>
-          <w:ilvl w:val="1"/>
-          <w:numId w:val="3"/>
-        </w:numPr>
-        <w:shd w:val="clear" w:color="auto" w:fill="FFFFFF"/>
-        <w:spacing w:before="100" w:beforeAutospacing="1" w:after="100" w:afterAutospacing="1"/>
-        <w:ind w:left="750"/>
-        <w:rPr>
-          <w:rFonts w:eastAsia="Times New Roman" w:cstheme="minorHAnsi"/>
-          <w:color w:val="000000" w:themeColor="text1"/>
-          <w:lang w:val="nb-NO"/>
-        </w:rPr>
-      </w:pPr>
-      <w:proofErr w:type="spellStart"/>
-      <w:r>
-        <w:rPr>
-          <w:rFonts w:eastAsia="Times New Roman" w:cstheme="minorHAnsi"/>
-          <w:color w:val="000000" w:themeColor="text1"/>
-          <w:lang w:val="nb-NO"/>
-        </w:rPr>
-        <w:t>Displacement</w:t>
-      </w:r>
-      <w:proofErr w:type="spellEnd"/>
-      <w:r>
-        <w:rPr>
-          <w:rFonts w:eastAsia="Times New Roman" w:cstheme="minorHAnsi"/>
-          <w:color w:val="000000" w:themeColor="text1"/>
-          <w:lang w:val="nb-NO"/>
-        </w:rPr>
-        <w:t xml:space="preserve"> </w:t>
-      </w:r>
-      <w:proofErr w:type="spellStart"/>
-      <w:r>
-        <w:rPr>
-          <w:rFonts w:eastAsia="Times New Roman" w:cstheme="minorHAnsi"/>
-          <w:color w:val="000000" w:themeColor="text1"/>
-          <w:lang w:val="nb-NO"/>
-        </w:rPr>
-        <w:t>mapping</w:t>
-      </w:r>
-      <w:proofErr w:type="spellEnd"/>
-    </w:p>
-    <w:p>
-      <w:pPr>
-        <w:numPr>
-          <w:ilvl w:val="1"/>
-          <w:numId w:val="3"/>
-        </w:numPr>
-        <w:shd w:val="clear" w:color="auto" w:fill="FFFFFF"/>
-        <w:spacing w:before="100" w:beforeAutospacing="1" w:after="100" w:afterAutospacing="1"/>
-        <w:ind w:left="750"/>
-        <w:rPr>
-          <w:rFonts w:eastAsia="Times New Roman" w:cstheme="minorHAnsi"/>
-          <w:color w:val="000000" w:themeColor="text1"/>
-          <w:lang w:val="nb-NO"/>
-        </w:rPr>
-      </w:pPr>
-      <w:proofErr w:type="spellStart"/>
-      <w:r>
-        <w:rPr>
-          <w:rFonts w:eastAsia="Times New Roman" w:cstheme="minorHAnsi"/>
-          <w:color w:val="000000" w:themeColor="text1"/>
-          <w:lang w:val="nb-NO"/>
-        </w:rPr>
-        <w:t>MegaTexture</w:t>
-      </w:r>
-      <w:proofErr w:type="spellEnd"/>
-    </w:p>
-    <w:p>
-      <w:pPr>
-        <w:numPr>
-          <w:ilvl w:val="0"/>
-          <w:numId w:val="3"/>
-        </w:numPr>
-        <w:shd w:val="clear" w:color="auto" w:fill="FFFFFF"/>
-        <w:spacing w:before="100" w:beforeAutospacing="1" w:after="100" w:afterAutospacing="1"/>
-        <w:ind w:left="375"/>
-        <w:rPr>
-          <w:rFonts w:eastAsia="Times New Roman" w:cstheme="minorHAnsi"/>
-          <w:color w:val="000000" w:themeColor="text1"/>
-          <w:lang w:val="nb-NO"/>
-        </w:rPr>
-      </w:pPr>
-      <w:proofErr w:type="spellStart"/>
-      <w:r>
-        <w:rPr>
-          <w:rFonts w:eastAsia="Times New Roman" w:cstheme="minorHAnsi"/>
-          <w:color w:val="000000" w:themeColor="text1"/>
-          <w:lang w:val="nb-NO"/>
-        </w:rPr>
-        <w:t>Animation</w:t>
-      </w:r>
-      <w:proofErr w:type="spellEnd"/>
-      <w:r>
-        <w:rPr>
-          <w:rFonts w:eastAsia="Times New Roman" w:cstheme="minorHAnsi"/>
-          <w:color w:val="000000" w:themeColor="text1"/>
-          <w:lang w:val="nb-NO"/>
-        </w:rPr>
-        <w:t xml:space="preserve"> </w:t>
-      </w:r>
-      <w:proofErr w:type="spellStart"/>
-      <w:r>
-        <w:rPr>
-          <w:rFonts w:eastAsia="Times New Roman" w:cstheme="minorHAnsi"/>
-          <w:color w:val="000000" w:themeColor="text1"/>
-          <w:lang w:val="nb-NO"/>
-        </w:rPr>
-        <w:t>techniques</w:t>
-      </w:r>
-      <w:proofErr w:type="spellEnd"/>
-    </w:p>
-    <w:p>
-      <w:pPr>
-        <w:numPr>
-          <w:ilvl w:val="1"/>
-          <w:numId w:val="3"/>
-        </w:numPr>
-        <w:shd w:val="clear" w:color="auto" w:fill="FFFFFF"/>
-        <w:spacing w:before="100" w:beforeAutospacing="1" w:after="100" w:afterAutospacing="1"/>
-        <w:ind w:left="750"/>
-        <w:rPr>
-          <w:rFonts w:eastAsia="Times New Roman" w:cstheme="minorHAnsi"/>
-          <w:color w:val="000000" w:themeColor="text1"/>
-          <w:lang w:val="nb-NO"/>
-        </w:rPr>
-      </w:pPr>
-      <w:proofErr w:type="spellStart"/>
-      <w:r>
-        <w:rPr>
-          <w:rFonts w:eastAsia="Times New Roman" w:cstheme="minorHAnsi"/>
-          <w:color w:val="000000" w:themeColor="text1"/>
-          <w:lang w:val="nb-NO"/>
-        </w:rPr>
-        <w:t>Skeletal</w:t>
-      </w:r>
-      <w:proofErr w:type="spellEnd"/>
-      <w:r>
-        <w:rPr>
-          <w:rFonts w:eastAsia="Times New Roman" w:cstheme="minorHAnsi"/>
-          <w:color w:val="000000" w:themeColor="text1"/>
-          <w:lang w:val="nb-NO"/>
-        </w:rPr>
-        <w:t xml:space="preserve"> </w:t>
-      </w:r>
-      <w:proofErr w:type="spellStart"/>
-      <w:r>
-        <w:rPr>
-          <w:rFonts w:eastAsia="Times New Roman" w:cstheme="minorHAnsi"/>
-          <w:color w:val="000000" w:themeColor="text1"/>
-          <w:lang w:val="nb-NO"/>
-        </w:rPr>
-        <w:t>animation</w:t>
-      </w:r>
-      <w:proofErr w:type="spellEnd"/>
-    </w:p>
-    <w:p>
-      <w:pPr>
-        <w:pStyle w:val="ListParagraph"/>
-        <w:numPr>
-          <w:ilvl w:val="0"/>
-          <w:numId w:val="4"/>
-        </w:numPr>
-        <w:shd w:val="clear" w:color="auto" w:fill="FFFFFF"/>
-        <w:spacing w:before="100" w:beforeAutospacing="1" w:after="100" w:afterAutospacing="1"/>
-        <w:rPr>
-          <w:rFonts w:eastAsia="Times New Roman" w:cstheme="minorHAnsi"/>
-          <w:color w:val="000000" w:themeColor="text1"/>
-          <w:lang w:val="nb-NO"/>
-        </w:rPr>
-      </w:pPr>
-      <w:r>
-        <w:rPr>
-          <w:rFonts w:eastAsia="Times New Roman" w:cstheme="minorHAnsi"/>
-          <w:color w:val="000000" w:themeColor="text1"/>
-          <w:lang w:val="nb-NO"/>
-        </w:rPr>
-        <w:t>Hvert ledd vil være i forhold til forelder-leddet. Ikke til</w:t>
-      </w:r>
-      <w:r>
-        <w:rPr>
-          <w:rFonts w:eastAsia="Times New Roman" w:cstheme="minorHAnsi"/>
-          <w:color w:val="000000" w:themeColor="text1"/>
-          <w:lang w:val="nb-NO"/>
-        </w:rPr>
-        <w:t xml:space="preserve"> selve modellen</w:t>
-      </w:r>
-    </w:p>
-    <w:p>
-      <w:pPr>
-        <w:pStyle w:val="ListParagraph"/>
-        <w:numPr>
-          <w:ilvl w:val="0"/>
-          <w:numId w:val="4"/>
-        </w:numPr>
-        <w:shd w:val="clear" w:color="auto" w:fill="FFFFFF"/>
-        <w:spacing w:before="100" w:beforeAutospacing="1" w:after="100" w:afterAutospacing="1"/>
-        <w:rPr>
-          <w:rFonts w:eastAsia="Times New Roman" w:cstheme="minorHAnsi"/>
-          <w:color w:val="000000" w:themeColor="text1"/>
-          <w:lang w:val="nb-NO"/>
-        </w:rPr>
-      </w:pPr>
-    </w:p>
-    <w:p>
-      <w:pPr>
-        <w:numPr>
-          <w:ilvl w:val="1"/>
-          <w:numId w:val="3"/>
-        </w:numPr>
-        <w:shd w:val="clear" w:color="auto" w:fill="FFFFFF"/>
-        <w:spacing w:before="100" w:beforeAutospacing="1" w:after="100" w:afterAutospacing="1"/>
-        <w:ind w:left="750"/>
-        <w:rPr>
-          <w:rFonts w:eastAsia="Times New Roman" w:cstheme="minorHAnsi"/>
-          <w:color w:val="000000" w:themeColor="text1"/>
-          <w:lang w:val="nb-NO"/>
-        </w:rPr>
-      </w:pPr>
-      <w:proofErr w:type="spellStart"/>
-      <w:r>
-        <w:rPr>
-          <w:rFonts w:eastAsia="Times New Roman" w:cstheme="minorHAnsi"/>
-          <w:color w:val="000000" w:themeColor="text1"/>
-          <w:lang w:val="nb-NO"/>
-        </w:rPr>
-        <w:t>Scripted</w:t>
-      </w:r>
-      <w:proofErr w:type="spellEnd"/>
-      <w:r>
-        <w:rPr>
-          <w:rFonts w:eastAsia="Times New Roman" w:cstheme="minorHAnsi"/>
-          <w:color w:val="000000" w:themeColor="text1"/>
-          <w:lang w:val="nb-NO"/>
-        </w:rPr>
-        <w:t xml:space="preserve"> </w:t>
-      </w:r>
-      <w:proofErr w:type="spellStart"/>
-      <w:r>
-        <w:rPr>
-          <w:rFonts w:eastAsia="Times New Roman" w:cstheme="minorHAnsi"/>
-          <w:color w:val="000000" w:themeColor="text1"/>
-          <w:lang w:val="nb-NO"/>
-        </w:rPr>
-        <w:t>sequences</w:t>
-      </w:r>
-      <w:proofErr w:type="spellEnd"/>
-    </w:p>
-    <w:p>
-      <w:pPr>
-        <w:numPr>
-          <w:ilvl w:val="1"/>
-          <w:numId w:val="3"/>
-        </w:numPr>
-        <w:shd w:val="clear" w:color="auto" w:fill="FFFFFF"/>
-        <w:spacing w:before="100" w:beforeAutospacing="1" w:after="100" w:afterAutospacing="1"/>
-        <w:ind w:left="750"/>
-        <w:rPr>
-          <w:rFonts w:eastAsia="Times New Roman" w:cstheme="minorHAnsi"/>
-          <w:color w:val="000000" w:themeColor="text1"/>
-          <w:lang w:val="nb-NO"/>
-        </w:rPr>
-      </w:pPr>
-      <w:r>
-        <w:rPr>
-          <w:rFonts w:eastAsia="Times New Roman" w:cstheme="minorHAnsi"/>
-          <w:color w:val="000000" w:themeColor="text1"/>
-          <w:lang w:val="nb-NO"/>
-        </w:rPr>
-        <w:t xml:space="preserve">Inverse </w:t>
-      </w:r>
-      <w:proofErr w:type="spellStart"/>
-      <w:r>
-        <w:rPr>
-          <w:rFonts w:eastAsia="Times New Roman" w:cstheme="minorHAnsi"/>
-          <w:color w:val="000000" w:themeColor="text1"/>
-          <w:lang w:val="nb-NO"/>
-        </w:rPr>
-        <w:t>kinematics</w:t>
-      </w:r>
-      <w:proofErr w:type="spellEnd"/>
-    </w:p>
-    <w:p>
-      <w:pPr>
-        <w:numPr>
-          <w:ilvl w:val="0"/>
-          <w:numId w:val="3"/>
-        </w:numPr>
-        <w:shd w:val="clear" w:color="auto" w:fill="FFFFFF"/>
-        <w:spacing w:before="100" w:beforeAutospacing="1" w:after="100" w:afterAutospacing="1"/>
-        <w:ind w:left="375"/>
-        <w:rPr>
-          <w:rFonts w:eastAsia="Times New Roman" w:cstheme="minorHAnsi"/>
-          <w:color w:val="000000" w:themeColor="text1"/>
-          <w:lang w:val="nb-NO"/>
-        </w:rPr>
-      </w:pPr>
-      <w:proofErr w:type="spellStart"/>
-      <w:r>
-        <w:rPr>
-          <w:rFonts w:eastAsia="Times New Roman" w:cstheme="minorHAnsi"/>
-          <w:color w:val="000000" w:themeColor="text1"/>
-          <w:lang w:val="nb-NO"/>
-        </w:rPr>
-        <w:t>Physics</w:t>
-      </w:r>
-      <w:proofErr w:type="spellEnd"/>
-      <w:r>
-        <w:rPr>
-          <w:rFonts w:eastAsia="Times New Roman" w:cstheme="minorHAnsi"/>
-          <w:color w:val="000000" w:themeColor="text1"/>
-          <w:lang w:val="nb-NO"/>
-        </w:rPr>
-        <w:t xml:space="preserve"> </w:t>
-      </w:r>
-      <w:proofErr w:type="spellStart"/>
-      <w:r>
-        <w:rPr>
-          <w:rFonts w:eastAsia="Times New Roman" w:cstheme="minorHAnsi"/>
-          <w:color w:val="000000" w:themeColor="text1"/>
-          <w:lang w:val="nb-NO"/>
-        </w:rPr>
-        <w:t>simulation</w:t>
-      </w:r>
-      <w:proofErr w:type="spellEnd"/>
-    </w:p>
-    <w:p>
-      <w:pPr>
-        <w:numPr>
-          <w:ilvl w:val="1"/>
-          <w:numId w:val="3"/>
-        </w:numPr>
-        <w:shd w:val="clear" w:color="auto" w:fill="FFFFFF"/>
-        <w:spacing w:before="100" w:beforeAutospacing="1" w:after="100" w:afterAutospacing="1"/>
-        <w:ind w:left="750"/>
-        <w:rPr>
-          <w:rFonts w:eastAsia="Times New Roman" w:cstheme="minorHAnsi"/>
-          <w:color w:val="000000" w:themeColor="text1"/>
-          <w:lang w:val="nb-NO"/>
-        </w:rPr>
-      </w:pPr>
-      <w:proofErr w:type="spellStart"/>
-      <w:r>
-        <w:rPr>
-          <w:rFonts w:eastAsia="Times New Roman" w:cstheme="minorHAnsi"/>
-          <w:color w:val="000000" w:themeColor="text1"/>
-          <w:lang w:val="nb-NO"/>
-        </w:rPr>
-        <w:t>Particle</w:t>
-      </w:r>
-      <w:proofErr w:type="spellEnd"/>
-      <w:r>
-        <w:rPr>
-          <w:rFonts w:eastAsia="Times New Roman" w:cstheme="minorHAnsi"/>
-          <w:color w:val="000000" w:themeColor="text1"/>
-          <w:lang w:val="nb-NO"/>
-        </w:rPr>
-        <w:t xml:space="preserve"> systems </w:t>
-      </w:r>
-    </w:p>
-    <w:p>
-      <w:pPr>
-        <w:numPr>
-          <w:ilvl w:val="1"/>
-          <w:numId w:val="3"/>
-        </w:numPr>
-        <w:shd w:val="clear" w:color="auto" w:fill="FFFFFF"/>
-        <w:spacing w:before="100" w:beforeAutospacing="1" w:after="100" w:afterAutospacing="1"/>
-        <w:ind w:left="750"/>
-        <w:rPr>
-          <w:rFonts w:eastAsia="Times New Roman" w:cstheme="minorHAnsi"/>
-          <w:color w:val="000000" w:themeColor="text1"/>
-          <w:lang w:val="nb-NO"/>
-        </w:rPr>
-      </w:pPr>
-      <w:r>
-        <w:rPr>
-          <w:rFonts w:eastAsia="Times New Roman" w:cstheme="minorHAnsi"/>
-          <w:color w:val="000000" w:themeColor="text1"/>
-          <w:lang w:val="nb-NO"/>
-        </w:rPr>
-        <w:t xml:space="preserve">Rigid body </w:t>
-      </w:r>
-      <w:proofErr w:type="spellStart"/>
-      <w:r>
-        <w:rPr>
-          <w:rFonts w:eastAsia="Times New Roman" w:cstheme="minorHAnsi"/>
-          <w:color w:val="000000" w:themeColor="text1"/>
-          <w:lang w:val="nb-NO"/>
-        </w:rPr>
-        <w:t>physics</w:t>
-      </w:r>
-      <w:proofErr w:type="spellEnd"/>
-    </w:p>
-    <w:p>
-      <w:pPr>
-        <w:numPr>
-          <w:ilvl w:val="1"/>
-          <w:numId w:val="3"/>
-        </w:numPr>
-        <w:shd w:val="clear" w:color="auto" w:fill="FFFFFF"/>
-        <w:spacing w:before="100" w:beforeAutospacing="1" w:after="100" w:afterAutospacing="1"/>
-        <w:ind w:left="750"/>
-        <w:rPr>
-          <w:rFonts w:eastAsia="Times New Roman" w:cstheme="minorHAnsi"/>
-          <w:color w:val="000000" w:themeColor="text1"/>
-          <w:lang w:val="nb-NO"/>
-        </w:rPr>
-      </w:pPr>
-      <w:proofErr w:type="spellStart"/>
-      <w:r>
-        <w:rPr>
-          <w:rFonts w:eastAsia="Times New Roman" w:cstheme="minorHAnsi"/>
-          <w:color w:val="000000" w:themeColor="text1"/>
-          <w:lang w:val="nb-NO"/>
-        </w:rPr>
-        <w:t>Cloth</w:t>
-      </w:r>
-      <w:proofErr w:type="spellEnd"/>
-      <w:r>
-        <w:rPr>
-          <w:rFonts w:eastAsia="Times New Roman" w:cstheme="minorHAnsi"/>
-          <w:color w:val="000000" w:themeColor="text1"/>
-          <w:lang w:val="nb-NO"/>
-        </w:rPr>
-        <w:t xml:space="preserve"> </w:t>
-      </w:r>
-      <w:proofErr w:type="spellStart"/>
-      <w:r>
-        <w:rPr>
-          <w:rFonts w:eastAsia="Times New Roman" w:cstheme="minorHAnsi"/>
-          <w:color w:val="000000" w:themeColor="text1"/>
-          <w:lang w:val="nb-NO"/>
-        </w:rPr>
-        <w:t>simulation</w:t>
-      </w:r>
-      <w:proofErr w:type="spellEnd"/>
-    </w:p>
-    <w:p>
-      <w:pPr>
-        <w:numPr>
-          <w:ilvl w:val="1"/>
-          <w:numId w:val="3"/>
-        </w:numPr>
-        <w:shd w:val="clear" w:color="auto" w:fill="FFFFFF"/>
-        <w:spacing w:before="100" w:beforeAutospacing="1" w:after="100" w:afterAutospacing="1"/>
-        <w:ind w:left="750"/>
-        <w:rPr>
-          <w:rFonts w:eastAsia="Times New Roman" w:cstheme="minorHAnsi"/>
-          <w:color w:val="000000" w:themeColor="text1"/>
-          <w:lang w:val="nb-NO"/>
-        </w:rPr>
-      </w:pPr>
-      <w:r>
-        <w:rPr>
-          <w:rFonts w:eastAsia="Times New Roman" w:cstheme="minorHAnsi"/>
-          <w:color w:val="000000" w:themeColor="text1"/>
-          <w:lang w:val="nb-NO"/>
-        </w:rPr>
-        <w:t xml:space="preserve">Rag </w:t>
-      </w:r>
-      <w:proofErr w:type="spellStart"/>
-      <w:r>
-        <w:rPr>
-          <w:rFonts w:eastAsia="Times New Roman" w:cstheme="minorHAnsi"/>
-          <w:color w:val="000000" w:themeColor="text1"/>
-          <w:lang w:val="nb-NO"/>
-        </w:rPr>
-        <w:t>doll</w:t>
-      </w:r>
-      <w:proofErr w:type="spellEnd"/>
-      <w:r>
-        <w:rPr>
-          <w:rFonts w:eastAsia="Times New Roman" w:cstheme="minorHAnsi"/>
-          <w:color w:val="000000" w:themeColor="text1"/>
-          <w:lang w:val="nb-NO"/>
-        </w:rPr>
-        <w:t xml:space="preserve"> </w:t>
-      </w:r>
-      <w:proofErr w:type="spellStart"/>
-      <w:r>
-        <w:rPr>
-          <w:rFonts w:eastAsia="Times New Roman" w:cstheme="minorHAnsi"/>
-          <w:color w:val="000000" w:themeColor="text1"/>
-          <w:lang w:val="nb-NO"/>
-        </w:rPr>
-        <w:t>physics</w:t>
-      </w:r>
-      <w:proofErr w:type="spellEnd"/>
-    </w:p>
-    <w:p>
-      <w:pPr>
-        <w:numPr>
-          <w:ilvl w:val="1"/>
-          <w:numId w:val="3"/>
-        </w:numPr>
-        <w:shd w:val="clear" w:color="auto" w:fill="FFFFFF"/>
-        <w:spacing w:before="100" w:beforeAutospacing="1" w:after="100" w:afterAutospacing="1"/>
-        <w:ind w:left="750"/>
-        <w:rPr>
-          <w:rFonts w:eastAsia="Times New Roman" w:cstheme="minorHAnsi"/>
-          <w:color w:val="000000" w:themeColor="text1"/>
-          <w:lang w:val="nb-NO"/>
-        </w:rPr>
-      </w:pPr>
-      <w:r>
-        <w:rPr>
-          <w:rFonts w:eastAsia="Times New Roman" w:cstheme="minorHAnsi"/>
-          <w:color w:val="000000" w:themeColor="text1"/>
-          <w:lang w:val="nb-NO"/>
-        </w:rPr>
-        <w:t xml:space="preserve">Water </w:t>
-      </w:r>
-      <w:proofErr w:type="spellStart"/>
-      <w:r>
-        <w:rPr>
-          <w:rFonts w:eastAsia="Times New Roman" w:cstheme="minorHAnsi"/>
-          <w:color w:val="000000" w:themeColor="text1"/>
-          <w:lang w:val="nb-NO"/>
-        </w:rPr>
-        <w:t>simulation</w:t>
-      </w:r>
-      <w:proofErr w:type="spellEnd"/>
-    </w:p>
-    <w:p>
-      <w:pPr>
-        <w:numPr>
-          <w:ilvl w:val="2"/>
-          <w:numId w:val="3"/>
-        </w:numPr>
-        <w:shd w:val="clear" w:color="auto" w:fill="FFFFFF"/>
-        <w:spacing w:before="100" w:beforeAutospacing="1" w:after="100" w:afterAutospacing="1"/>
-        <w:ind w:left="1125"/>
-        <w:rPr>
-          <w:rFonts w:eastAsia="Times New Roman" w:cstheme="minorHAnsi"/>
-          <w:color w:val="000000" w:themeColor="text1"/>
-          <w:lang w:val="nb-NO"/>
-        </w:rPr>
-      </w:pPr>
-      <w:proofErr w:type="spellStart"/>
-      <w:r>
-        <w:rPr>
-          <w:rFonts w:eastAsia="Times New Roman" w:cstheme="minorHAnsi"/>
-          <w:color w:val="000000" w:themeColor="text1"/>
-          <w:lang w:val="nb-NO"/>
-        </w:rPr>
-        <w:t>reflection</w:t>
-      </w:r>
-      <w:proofErr w:type="spellEnd"/>
-    </w:p>
-    <w:p>
-      <w:pPr>
-        <w:numPr>
-          <w:ilvl w:val="2"/>
-          <w:numId w:val="3"/>
-        </w:numPr>
-        <w:shd w:val="clear" w:color="auto" w:fill="FFFFFF"/>
-        <w:spacing w:before="100" w:beforeAutospacing="1" w:after="100" w:afterAutospacing="1"/>
-        <w:ind w:left="1125"/>
-        <w:rPr>
-          <w:rFonts w:eastAsia="Times New Roman" w:cstheme="minorHAnsi"/>
-          <w:color w:val="000000" w:themeColor="text1"/>
-          <w:lang w:val="nb-NO"/>
-        </w:rPr>
-      </w:pPr>
-      <w:proofErr w:type="spellStart"/>
-      <w:r>
-        <w:rPr>
-          <w:rFonts w:eastAsia="Times New Roman" w:cstheme="minorHAnsi"/>
-          <w:color w:val="000000" w:themeColor="text1"/>
-          <w:lang w:val="nb-NO"/>
-        </w:rPr>
-        <w:t>refraction</w:t>
-      </w:r>
-      <w:proofErr w:type="spellEnd"/>
-    </w:p>
-    <w:p>
-      <w:pPr>
-        <w:numPr>
-          <w:ilvl w:val="1"/>
-          <w:numId w:val="3"/>
-        </w:numPr>
-        <w:shd w:val="clear" w:color="auto" w:fill="FFFFFF"/>
-        <w:spacing w:before="100" w:beforeAutospacing="1" w:after="100" w:afterAutospacing="1"/>
-        <w:ind w:left="750"/>
-        <w:rPr>
-          <w:rFonts w:eastAsia="Times New Roman" w:cstheme="minorHAnsi"/>
-          <w:color w:val="000000" w:themeColor="text1"/>
-          <w:lang w:val="nb-NO"/>
-        </w:rPr>
-      </w:pPr>
-      <w:r>
-        <w:rPr>
-          <w:rFonts w:eastAsia="Times New Roman" w:cstheme="minorHAnsi"/>
-          <w:color w:val="000000" w:themeColor="text1"/>
-          <w:lang w:val="nb-NO"/>
-        </w:rPr>
-        <w:t xml:space="preserve">Inverse </w:t>
-      </w:r>
-      <w:proofErr w:type="spellStart"/>
-      <w:r>
-        <w:rPr>
-          <w:rFonts w:eastAsia="Times New Roman" w:cstheme="minorHAnsi"/>
-          <w:color w:val="000000" w:themeColor="text1"/>
-          <w:lang w:val="nb-NO"/>
-        </w:rPr>
-        <w:t>pendelum</w:t>
-      </w:r>
-      <w:proofErr w:type="spellEnd"/>
-      <w:r>
-        <w:rPr>
-          <w:rFonts w:eastAsia="Times New Roman" w:cstheme="minorHAnsi"/>
-          <w:color w:val="000000" w:themeColor="text1"/>
-          <w:lang w:val="nb-NO"/>
-        </w:rPr>
-        <w:t xml:space="preserve"> (</w:t>
-      </w:r>
-      <w:proofErr w:type="spellStart"/>
-      <w:r>
-        <w:rPr>
-          <w:rFonts w:eastAsia="Times New Roman" w:cstheme="minorHAnsi"/>
-          <w:color w:val="000000" w:themeColor="text1"/>
-          <w:lang w:val="nb-NO"/>
-        </w:rPr>
-        <w:t>Segway</w:t>
-      </w:r>
-      <w:proofErr w:type="spellEnd"/>
-      <w:r>
-        <w:rPr>
-          <w:rFonts w:eastAsia="Times New Roman" w:cstheme="minorHAnsi"/>
-          <w:color w:val="000000" w:themeColor="text1"/>
-          <w:lang w:val="nb-NO"/>
-        </w:rPr>
-        <w:t>)</w:t>
-      </w:r>
-    </w:p>
-    <w:p>
-      <w:pPr>
-        <w:numPr>
-          <w:ilvl w:val="0"/>
-          <w:numId w:val="3"/>
-        </w:numPr>
-        <w:shd w:val="clear" w:color="auto" w:fill="FFFFFF"/>
-        <w:spacing w:before="100" w:beforeAutospacing="1" w:after="100" w:afterAutospacing="1"/>
-        <w:ind w:left="375"/>
-        <w:rPr>
-          <w:rFonts w:eastAsia="Times New Roman" w:cstheme="minorHAnsi"/>
-          <w:color w:val="000000" w:themeColor="text1"/>
-          <w:lang w:val="nb-NO"/>
-        </w:rPr>
-      </w:pPr>
-      <w:r>
-        <w:rPr>
-          <w:rFonts w:eastAsia="Times New Roman" w:cstheme="minorHAnsi"/>
-          <w:color w:val="000000" w:themeColor="text1"/>
-          <w:lang w:val="nb-NO"/>
-        </w:rPr>
-        <w:t xml:space="preserve">Advanced </w:t>
-      </w:r>
-      <w:proofErr w:type="spellStart"/>
-      <w:r>
-        <w:rPr>
-          <w:rFonts w:eastAsia="Times New Roman" w:cstheme="minorHAnsi"/>
-          <w:color w:val="000000" w:themeColor="text1"/>
-          <w:lang w:val="nb-NO"/>
-        </w:rPr>
-        <w:t>lighting</w:t>
-      </w:r>
-      <w:proofErr w:type="spellEnd"/>
-      <w:r>
-        <w:rPr>
-          <w:rFonts w:eastAsia="Times New Roman" w:cstheme="minorHAnsi"/>
-          <w:color w:val="000000" w:themeColor="text1"/>
-          <w:lang w:val="nb-NO"/>
-        </w:rPr>
-        <w:t xml:space="preserve"> </w:t>
-      </w:r>
-      <w:proofErr w:type="spellStart"/>
-      <w:r>
-        <w:rPr>
-          <w:rFonts w:eastAsia="Times New Roman" w:cstheme="minorHAnsi"/>
-          <w:color w:val="000000" w:themeColor="text1"/>
-          <w:lang w:val="nb-NO"/>
-        </w:rPr>
-        <w:t>features</w:t>
-      </w:r>
-      <w:proofErr w:type="spellEnd"/>
-    </w:p>
-    <w:p>
-      <w:pPr>
-        <w:numPr>
-          <w:ilvl w:val="1"/>
-          <w:numId w:val="3"/>
-        </w:numPr>
-        <w:shd w:val="clear" w:color="auto" w:fill="FFFFFF"/>
-        <w:spacing w:before="100" w:beforeAutospacing="1" w:after="100" w:afterAutospacing="1"/>
-        <w:ind w:left="750"/>
-        <w:rPr>
-          <w:rFonts w:eastAsia="Times New Roman" w:cstheme="minorHAnsi"/>
-          <w:color w:val="000000" w:themeColor="text1"/>
-          <w:lang w:val="nb-NO"/>
-        </w:rPr>
-      </w:pPr>
-      <w:proofErr w:type="spellStart"/>
-      <w:r>
-        <w:rPr>
-          <w:rFonts w:eastAsia="Times New Roman" w:cstheme="minorHAnsi"/>
-          <w:color w:val="000000" w:themeColor="text1"/>
-          <w:lang w:val="nb-NO"/>
-        </w:rPr>
-        <w:t>Stencil</w:t>
-      </w:r>
-      <w:proofErr w:type="spellEnd"/>
-      <w:r>
-        <w:rPr>
-          <w:rFonts w:eastAsia="Times New Roman" w:cstheme="minorHAnsi"/>
-          <w:color w:val="000000" w:themeColor="text1"/>
-          <w:lang w:val="nb-NO"/>
-        </w:rPr>
-        <w:t xml:space="preserve"> </w:t>
-      </w:r>
-      <w:proofErr w:type="spellStart"/>
-      <w:r>
-        <w:rPr>
-          <w:rFonts w:eastAsia="Times New Roman" w:cstheme="minorHAnsi"/>
-          <w:color w:val="000000" w:themeColor="text1"/>
-          <w:lang w:val="nb-NO"/>
-        </w:rPr>
-        <w:t>shadows</w:t>
-      </w:r>
-      <w:proofErr w:type="spellEnd"/>
-    </w:p>
-    <w:p>
-      <w:pPr>
-        <w:numPr>
-          <w:ilvl w:val="1"/>
-          <w:numId w:val="3"/>
-        </w:numPr>
-        <w:shd w:val="clear" w:color="auto" w:fill="FFFFFF"/>
-        <w:spacing w:before="100" w:beforeAutospacing="1" w:after="100" w:afterAutospacing="1"/>
-        <w:ind w:left="750"/>
-        <w:rPr>
-          <w:rFonts w:eastAsia="Times New Roman" w:cstheme="minorHAnsi"/>
-          <w:color w:val="000000" w:themeColor="text1"/>
-          <w:lang w:val="nb-NO"/>
-        </w:rPr>
-      </w:pPr>
-      <w:proofErr w:type="spellStart"/>
-      <w:r>
-        <w:rPr>
-          <w:rFonts w:eastAsia="Times New Roman" w:cstheme="minorHAnsi"/>
-          <w:color w:val="000000" w:themeColor="text1"/>
-          <w:lang w:val="nb-NO"/>
-        </w:rPr>
-        <w:t>Shadow</w:t>
-      </w:r>
-      <w:proofErr w:type="spellEnd"/>
-      <w:r>
-        <w:rPr>
-          <w:rFonts w:eastAsia="Times New Roman" w:cstheme="minorHAnsi"/>
-          <w:color w:val="000000" w:themeColor="text1"/>
-          <w:lang w:val="nb-NO"/>
-        </w:rPr>
-        <w:t xml:space="preserve"> </w:t>
-      </w:r>
-      <w:proofErr w:type="spellStart"/>
-      <w:r>
-        <w:rPr>
-          <w:rFonts w:eastAsia="Times New Roman" w:cstheme="minorHAnsi"/>
-          <w:color w:val="000000" w:themeColor="text1"/>
-          <w:lang w:val="nb-NO"/>
-        </w:rPr>
-        <w:t>volumes</w:t>
-      </w:r>
-      <w:proofErr w:type="spellEnd"/>
-    </w:p>
-    <w:p>
-      <w:pPr>
-        <w:numPr>
-          <w:ilvl w:val="1"/>
-          <w:numId w:val="3"/>
-        </w:numPr>
-        <w:shd w:val="clear" w:color="auto" w:fill="FFFFFF"/>
-        <w:spacing w:before="100" w:beforeAutospacing="1" w:after="100" w:afterAutospacing="1"/>
-        <w:ind w:left="750"/>
-        <w:rPr>
-          <w:rFonts w:eastAsia="Times New Roman" w:cstheme="minorHAnsi"/>
-          <w:color w:val="000000" w:themeColor="text1"/>
-          <w:lang w:val="nb-NO"/>
-        </w:rPr>
-      </w:pPr>
-      <w:r>
-        <w:rPr>
-          <w:rFonts w:eastAsia="Times New Roman" w:cstheme="minorHAnsi"/>
-          <w:color w:val="000000" w:themeColor="text1"/>
-          <w:lang w:val="nb-NO"/>
-        </w:rPr>
-        <w:t xml:space="preserve">Ambient </w:t>
-      </w:r>
-      <w:proofErr w:type="spellStart"/>
-      <w:r>
-        <w:rPr>
-          <w:rFonts w:eastAsia="Times New Roman" w:cstheme="minorHAnsi"/>
-          <w:color w:val="000000" w:themeColor="text1"/>
-          <w:lang w:val="nb-NO"/>
-        </w:rPr>
-        <w:t>occlusion</w:t>
-      </w:r>
-      <w:proofErr w:type="spellEnd"/>
-    </w:p>
-    <w:p>
-      <w:pPr>
-        <w:numPr>
-          <w:ilvl w:val="0"/>
-          <w:numId w:val="3"/>
-        </w:numPr>
-        <w:shd w:val="clear" w:color="auto" w:fill="FFFFFF"/>
-        <w:spacing w:before="100" w:beforeAutospacing="1" w:after="100" w:afterAutospacing="1"/>
-        <w:ind w:left="375"/>
-        <w:rPr>
-          <w:rFonts w:eastAsia="Times New Roman" w:cstheme="minorHAnsi"/>
-          <w:color w:val="000000" w:themeColor="text1"/>
-          <w:lang w:val="nb-NO"/>
-        </w:rPr>
-      </w:pPr>
-      <w:proofErr w:type="spellStart"/>
-      <w:r>
-        <w:rPr>
-          <w:rFonts w:eastAsia="Times New Roman" w:cstheme="minorHAnsi"/>
-          <w:color w:val="000000" w:themeColor="text1"/>
-          <w:lang w:val="nb-NO"/>
-        </w:rPr>
-        <w:t>Geometry</w:t>
-      </w:r>
-      <w:proofErr w:type="spellEnd"/>
-      <w:r>
-        <w:rPr>
-          <w:rFonts w:eastAsia="Times New Roman" w:cstheme="minorHAnsi"/>
-          <w:color w:val="000000" w:themeColor="text1"/>
-          <w:lang w:val="nb-NO"/>
-        </w:rPr>
-        <w:t xml:space="preserve"> </w:t>
-      </w:r>
-      <w:proofErr w:type="spellStart"/>
-      <w:r>
-        <w:rPr>
-          <w:rFonts w:eastAsia="Times New Roman" w:cstheme="minorHAnsi"/>
-          <w:color w:val="000000" w:themeColor="text1"/>
-          <w:lang w:val="nb-NO"/>
-        </w:rPr>
-        <w:t>loading</w:t>
-      </w:r>
-      <w:proofErr w:type="spellEnd"/>
-    </w:p>
-    <w:p>
-      <w:pPr>
-        <w:numPr>
-          <w:ilvl w:val="1"/>
-          <w:numId w:val="3"/>
-        </w:numPr>
-        <w:shd w:val="clear" w:color="auto" w:fill="FFFFFF"/>
-        <w:spacing w:before="100" w:beforeAutospacing="1" w:after="100" w:afterAutospacing="1"/>
-        <w:ind w:left="750"/>
-        <w:rPr>
-          <w:rFonts w:eastAsia="Times New Roman" w:cstheme="minorHAnsi"/>
-          <w:color w:val="000000" w:themeColor="text1"/>
-          <w:lang w:val="nb-NO"/>
-        </w:rPr>
-      </w:pPr>
-      <w:r>
-        <w:rPr>
-          <w:rFonts w:eastAsia="Times New Roman" w:cstheme="minorHAnsi"/>
-          <w:color w:val="000000" w:themeColor="text1"/>
-          <w:lang w:val="nb-NO"/>
-        </w:rPr>
-        <w:t>FBX</w:t>
-      </w:r>
-    </w:p>
-    <w:p>
-      <w:pPr>
-        <w:numPr>
-          <w:ilvl w:val="1"/>
-          <w:numId w:val="3"/>
-        </w:numPr>
-        <w:shd w:val="clear" w:color="auto" w:fill="FFFFFF"/>
-        <w:spacing w:before="100" w:beforeAutospacing="1" w:after="100" w:afterAutospacing="1"/>
-        <w:ind w:left="750"/>
-        <w:rPr>
-          <w:rFonts w:eastAsia="Times New Roman" w:cstheme="minorHAnsi"/>
-          <w:color w:val="000000" w:themeColor="text1"/>
-          <w:lang w:val="nb-NO"/>
-        </w:rPr>
-      </w:pPr>
-      <w:proofErr w:type="spellStart"/>
-      <w:r>
-        <w:rPr>
-          <w:rFonts w:eastAsia="Times New Roman" w:cstheme="minorHAnsi"/>
-          <w:color w:val="000000" w:themeColor="text1"/>
-          <w:lang w:val="nb-NO"/>
-        </w:rPr>
-        <w:t>Collada</w:t>
-      </w:r>
-      <w:proofErr w:type="spellEnd"/>
-    </w:p>
-    <w:p>
-      <w:pPr>
-        <w:numPr>
-          <w:ilvl w:val="0"/>
-          <w:numId w:val="3"/>
-        </w:numPr>
-        <w:shd w:val="clear" w:color="auto" w:fill="FFFFFF"/>
-        <w:spacing w:before="100" w:beforeAutospacing="1" w:after="100" w:afterAutospacing="1"/>
-        <w:ind w:left="375"/>
-        <w:rPr>
-          <w:rFonts w:eastAsia="Times New Roman" w:cstheme="minorHAnsi"/>
-          <w:color w:val="000000" w:themeColor="text1"/>
-          <w:lang w:val="nb-NO"/>
-        </w:rPr>
-      </w:pPr>
-      <w:r>
-        <w:rPr>
-          <w:rFonts w:eastAsia="Times New Roman" w:cstheme="minorHAnsi"/>
-          <w:color w:val="000000" w:themeColor="text1"/>
-          <w:lang w:val="nb-NO"/>
-        </w:rPr>
-        <w:t xml:space="preserve">Advanced </w:t>
-      </w:r>
-      <w:proofErr w:type="spellStart"/>
-      <w:r>
-        <w:rPr>
-          <w:rFonts w:eastAsia="Times New Roman" w:cstheme="minorHAnsi"/>
-          <w:color w:val="000000" w:themeColor="text1"/>
-          <w:lang w:val="nb-NO"/>
-        </w:rPr>
-        <w:t>parameterized</w:t>
-      </w:r>
-      <w:proofErr w:type="spellEnd"/>
-      <w:r>
-        <w:rPr>
-          <w:rFonts w:eastAsia="Times New Roman" w:cstheme="minorHAnsi"/>
-          <w:color w:val="000000" w:themeColor="text1"/>
-          <w:lang w:val="nb-NO"/>
-        </w:rPr>
-        <w:t xml:space="preserve"> </w:t>
-      </w:r>
-      <w:proofErr w:type="spellStart"/>
-      <w:r>
-        <w:rPr>
-          <w:rFonts w:eastAsia="Times New Roman" w:cstheme="minorHAnsi"/>
-          <w:color w:val="000000" w:themeColor="text1"/>
-          <w:lang w:val="nb-NO"/>
-        </w:rPr>
-        <w:t>geometry</w:t>
-      </w:r>
-      <w:proofErr w:type="spellEnd"/>
-    </w:p>
-    <w:p>
-      <w:pPr>
-        <w:numPr>
-          <w:ilvl w:val="1"/>
-          <w:numId w:val="3"/>
-        </w:numPr>
-        <w:shd w:val="clear" w:color="auto" w:fill="FFFFFF"/>
-        <w:spacing w:before="100" w:beforeAutospacing="1" w:after="100" w:afterAutospacing="1"/>
-        <w:ind w:left="750"/>
-        <w:rPr>
-          <w:rFonts w:eastAsia="Times New Roman" w:cstheme="minorHAnsi"/>
-          <w:color w:val="000000" w:themeColor="text1"/>
-          <w:lang w:val="nb-NO"/>
-        </w:rPr>
-      </w:pPr>
-      <w:proofErr w:type="spellStart"/>
-      <w:r>
-        <w:rPr>
-          <w:rFonts w:eastAsia="Times New Roman" w:cstheme="minorHAnsi"/>
-          <w:color w:val="000000" w:themeColor="text1"/>
-          <w:lang w:val="nb-NO"/>
-        </w:rPr>
-        <w:t>Bezier</w:t>
-      </w:r>
-      <w:proofErr w:type="spellEnd"/>
-    </w:p>
-    <w:p>
-      <w:pPr>
-        <w:numPr>
-          <w:ilvl w:val="1"/>
-          <w:numId w:val="3"/>
-        </w:numPr>
-        <w:shd w:val="clear" w:color="auto" w:fill="FFFFFF"/>
-        <w:spacing w:before="100" w:beforeAutospacing="1" w:after="100" w:afterAutospacing="1"/>
-        <w:ind w:left="750"/>
-        <w:rPr>
-          <w:rFonts w:eastAsia="Times New Roman" w:cstheme="minorHAnsi"/>
-          <w:color w:val="000000" w:themeColor="text1"/>
-          <w:lang w:val="nb-NO"/>
-        </w:rPr>
-      </w:pPr>
-      <w:r>
-        <w:rPr>
-          <w:rFonts w:eastAsia="Times New Roman" w:cstheme="minorHAnsi"/>
-          <w:color w:val="000000" w:themeColor="text1"/>
-          <w:lang w:val="nb-NO"/>
-        </w:rPr>
-        <w:lastRenderedPageBreak/>
-        <w:t>NURBS</w:t>
-      </w:r>
-    </w:p>
-    <w:p>
-      <w:pPr>
-        <w:numPr>
-          <w:ilvl w:val="1"/>
-          <w:numId w:val="3"/>
-        </w:numPr>
-        <w:shd w:val="clear" w:color="auto" w:fill="FFFFFF"/>
-        <w:spacing w:before="100" w:beforeAutospacing="1" w:after="100" w:afterAutospacing="1"/>
-        <w:ind w:left="750"/>
-        <w:rPr>
-          <w:rFonts w:eastAsia="Times New Roman" w:cstheme="minorHAnsi"/>
-          <w:color w:val="000000" w:themeColor="text1"/>
-          <w:lang w:val="nb-NO"/>
-        </w:rPr>
-      </w:pPr>
-      <w:proofErr w:type="spellStart"/>
-      <w:r>
-        <w:rPr>
-          <w:rFonts w:eastAsia="Times New Roman" w:cstheme="minorHAnsi"/>
-          <w:color w:val="000000" w:themeColor="text1"/>
-          <w:lang w:val="nb-NO"/>
-        </w:rPr>
-        <w:t>Fractals</w:t>
-      </w:r>
-      <w:proofErr w:type="spellEnd"/>
-    </w:p>
-    <w:p>
-      <w:pPr>
-        <w:numPr>
-          <w:ilvl w:val="0"/>
-          <w:numId w:val="3"/>
-        </w:numPr>
-        <w:shd w:val="clear" w:color="auto" w:fill="FFFFFF"/>
-        <w:spacing w:before="100" w:beforeAutospacing="1" w:after="100" w:afterAutospacing="1"/>
-        <w:ind w:left="375"/>
-        <w:rPr>
-          <w:rFonts w:eastAsia="Times New Roman" w:cstheme="minorHAnsi"/>
-          <w:color w:val="000000" w:themeColor="text1"/>
-          <w:lang w:val="nb-NO"/>
-        </w:rPr>
-      </w:pPr>
-      <w:proofErr w:type="spellStart"/>
-      <w:r>
-        <w:rPr>
-          <w:rFonts w:eastAsia="Times New Roman" w:cstheme="minorHAnsi"/>
-          <w:color w:val="000000" w:themeColor="text1"/>
-          <w:lang w:val="nb-NO"/>
-        </w:rPr>
-        <w:t>Terrain</w:t>
-      </w:r>
-      <w:proofErr w:type="spellEnd"/>
-    </w:p>
-    <w:p>
-      <w:pPr>
-        <w:numPr>
-          <w:ilvl w:val="1"/>
-          <w:numId w:val="3"/>
-        </w:numPr>
-        <w:shd w:val="clear" w:color="auto" w:fill="FFFFFF"/>
-        <w:spacing w:before="100" w:beforeAutospacing="1" w:after="100" w:afterAutospacing="1"/>
-        <w:ind w:left="750"/>
-        <w:rPr>
-          <w:rFonts w:eastAsia="Times New Roman" w:cstheme="minorHAnsi"/>
-          <w:color w:val="000000" w:themeColor="text1"/>
-          <w:lang w:val="nb-NO"/>
-        </w:rPr>
-      </w:pPr>
-      <w:proofErr w:type="spellStart"/>
-      <w:r>
-        <w:rPr>
-          <w:rFonts w:eastAsia="Times New Roman" w:cstheme="minorHAnsi"/>
-          <w:color w:val="000000" w:themeColor="text1"/>
-          <w:lang w:val="nb-NO"/>
-        </w:rPr>
-        <w:t>Hightmap</w:t>
-      </w:r>
-      <w:proofErr w:type="spellEnd"/>
-      <w:r>
-        <w:rPr>
-          <w:rFonts w:eastAsia="Times New Roman" w:cstheme="minorHAnsi"/>
-          <w:color w:val="000000" w:themeColor="text1"/>
-          <w:lang w:val="nb-NO"/>
-        </w:rPr>
-        <w:t xml:space="preserve"> </w:t>
-      </w:r>
-      <w:proofErr w:type="spellStart"/>
-      <w:r>
-        <w:rPr>
-          <w:rFonts w:eastAsia="Times New Roman" w:cstheme="minorHAnsi"/>
-          <w:color w:val="000000" w:themeColor="text1"/>
-          <w:lang w:val="nb-NO"/>
-        </w:rPr>
-        <w:t>terrain</w:t>
-      </w:r>
-      <w:proofErr w:type="spellEnd"/>
-    </w:p>
-    <w:p>
-      <w:pPr>
-        <w:numPr>
-          <w:ilvl w:val="1"/>
-          <w:numId w:val="3"/>
-        </w:numPr>
-        <w:shd w:val="clear" w:color="auto" w:fill="FFFFFF"/>
-        <w:spacing w:before="100" w:beforeAutospacing="1" w:after="100" w:afterAutospacing="1"/>
-        <w:ind w:left="750"/>
-        <w:rPr>
-          <w:rFonts w:eastAsia="Times New Roman" w:cstheme="minorHAnsi"/>
-          <w:color w:val="000000" w:themeColor="text1"/>
-          <w:lang w:val="nb-NO"/>
-        </w:rPr>
-      </w:pPr>
-      <w:proofErr w:type="spellStart"/>
-      <w:r>
-        <w:rPr>
-          <w:rFonts w:eastAsia="Times New Roman" w:cstheme="minorHAnsi"/>
-          <w:color w:val="000000" w:themeColor="text1"/>
-          <w:lang w:val="nb-NO"/>
-        </w:rPr>
-        <w:t>Annotated</w:t>
-      </w:r>
-      <w:proofErr w:type="spellEnd"/>
-      <w:r>
-        <w:rPr>
-          <w:rFonts w:eastAsia="Times New Roman" w:cstheme="minorHAnsi"/>
-          <w:color w:val="000000" w:themeColor="text1"/>
-          <w:lang w:val="nb-NO"/>
-        </w:rPr>
-        <w:t xml:space="preserve"> </w:t>
-      </w:r>
-      <w:proofErr w:type="spellStart"/>
-      <w:r>
-        <w:rPr>
-          <w:rFonts w:eastAsia="Times New Roman" w:cstheme="minorHAnsi"/>
-          <w:color w:val="000000" w:themeColor="text1"/>
-          <w:lang w:val="nb-NO"/>
-        </w:rPr>
-        <w:t>hightmap</w:t>
-      </w:r>
-      <w:proofErr w:type="spellEnd"/>
-      <w:r>
-        <w:rPr>
-          <w:rFonts w:eastAsia="Times New Roman" w:cstheme="minorHAnsi"/>
-          <w:color w:val="000000" w:themeColor="text1"/>
-          <w:lang w:val="nb-NO"/>
-        </w:rPr>
-        <w:t xml:space="preserve"> </w:t>
-      </w:r>
-      <w:proofErr w:type="spellStart"/>
-      <w:r>
-        <w:rPr>
-          <w:rFonts w:eastAsia="Times New Roman" w:cstheme="minorHAnsi"/>
-          <w:color w:val="000000" w:themeColor="text1"/>
-          <w:lang w:val="nb-NO"/>
-        </w:rPr>
-        <w:t>terrain</w:t>
-      </w:r>
-      <w:proofErr w:type="spellEnd"/>
-    </w:p>
-    <w:p>
-      <w:pPr>
-        <w:numPr>
-          <w:ilvl w:val="0"/>
-          <w:numId w:val="3"/>
-        </w:numPr>
-        <w:shd w:val="clear" w:color="auto" w:fill="FFFFFF"/>
-        <w:spacing w:before="100" w:beforeAutospacing="1" w:after="100" w:afterAutospacing="1"/>
-        <w:ind w:left="375"/>
-        <w:rPr>
-          <w:rFonts w:eastAsia="Times New Roman" w:cstheme="minorHAnsi"/>
-          <w:color w:val="000000" w:themeColor="text1"/>
-          <w:lang w:val="nb-NO"/>
-        </w:rPr>
-      </w:pPr>
-      <w:proofErr w:type="spellStart"/>
-      <w:r>
-        <w:rPr>
-          <w:rFonts w:eastAsia="Times New Roman" w:cstheme="minorHAnsi"/>
-          <w:color w:val="000000" w:themeColor="text1"/>
-          <w:lang w:val="nb-NO"/>
-        </w:rPr>
-        <w:t>Geometry</w:t>
-      </w:r>
-      <w:proofErr w:type="spellEnd"/>
-      <w:r>
-        <w:rPr>
-          <w:rFonts w:eastAsia="Times New Roman" w:cstheme="minorHAnsi"/>
-          <w:color w:val="000000" w:themeColor="text1"/>
-          <w:lang w:val="nb-NO"/>
-        </w:rPr>
-        <w:t xml:space="preserve"> </w:t>
-      </w:r>
-      <w:proofErr w:type="spellStart"/>
-      <w:r>
-        <w:rPr>
-          <w:rFonts w:eastAsia="Times New Roman" w:cstheme="minorHAnsi"/>
-          <w:color w:val="000000" w:themeColor="text1"/>
-          <w:lang w:val="nb-NO"/>
-        </w:rPr>
-        <w:t>shaders</w:t>
-      </w:r>
-      <w:proofErr w:type="spellEnd"/>
-    </w:p>
-    <w:p>
-      <w:pPr>
-        <w:numPr>
-          <w:ilvl w:val="0"/>
-          <w:numId w:val="3"/>
-        </w:numPr>
-        <w:shd w:val="clear" w:color="auto" w:fill="FFFFFF"/>
-        <w:spacing w:before="100" w:beforeAutospacing="1" w:after="100" w:afterAutospacing="1"/>
-        <w:ind w:left="375"/>
-        <w:rPr>
-          <w:rFonts w:eastAsia="Times New Roman" w:cstheme="minorHAnsi"/>
-          <w:color w:val="000000" w:themeColor="text1"/>
-          <w:lang w:val="nb-NO"/>
-        </w:rPr>
-      </w:pPr>
-      <w:r>
-        <w:rPr>
-          <w:rFonts w:eastAsia="Times New Roman" w:cstheme="minorHAnsi"/>
-          <w:color w:val="000000" w:themeColor="text1"/>
-          <w:lang w:val="nb-NO"/>
-        </w:rPr>
-        <w:t>Portals</w:t>
-      </w:r>
-    </w:p>
-    <w:p>
-      <w:pPr>
-        <w:numPr>
-          <w:ilvl w:val="0"/>
-          <w:numId w:val="3"/>
-        </w:numPr>
-        <w:shd w:val="clear" w:color="auto" w:fill="FFFFFF"/>
-        <w:spacing w:before="100" w:beforeAutospacing="1" w:after="100" w:afterAutospacing="1"/>
-        <w:ind w:left="375"/>
-        <w:rPr>
-          <w:rFonts w:eastAsia="Times New Roman" w:cstheme="minorHAnsi"/>
-          <w:color w:val="000000" w:themeColor="text1"/>
-          <w:lang w:val="nb-NO"/>
-        </w:rPr>
-      </w:pPr>
-      <w:r>
-        <w:rPr>
-          <w:rFonts w:eastAsia="Times New Roman" w:cstheme="minorHAnsi"/>
-          <w:color w:val="000000" w:themeColor="text1"/>
-          <w:lang w:val="nb-NO"/>
-        </w:rPr>
-        <w:t>Ray tracing</w:t>
-      </w:r>
-    </w:p>
-    <w:p>
-      <w:pPr>
-        <w:numPr>
-          <w:ilvl w:val="0"/>
-          <w:numId w:val="3"/>
-        </w:numPr>
-        <w:shd w:val="clear" w:color="auto" w:fill="FFFFFF"/>
-        <w:spacing w:before="100" w:beforeAutospacing="1" w:after="100" w:afterAutospacing="1"/>
-        <w:ind w:left="375"/>
-        <w:rPr>
-          <w:rFonts w:eastAsia="Times New Roman" w:cstheme="minorHAnsi"/>
-          <w:color w:val="000000" w:themeColor="text1"/>
-          <w:lang w:val="en-US"/>
-        </w:rPr>
-      </w:pPr>
-      <w:r>
-        <w:rPr>
-          <w:rFonts w:eastAsia="Times New Roman" w:cstheme="minorHAnsi"/>
-          <w:color w:val="000000" w:themeColor="text1"/>
-          <w:lang w:val="en-US"/>
-        </w:rPr>
-        <w:t>Reflection and refraction in mediums with different densities</w:t>
-      </w:r>
-    </w:p>
-    <w:p>
-      <w:pPr>
-        <w:numPr>
-          <w:ilvl w:val="0"/>
-          <w:numId w:val="3"/>
-        </w:numPr>
-        <w:shd w:val="clear" w:color="auto" w:fill="FFFFFF"/>
-        <w:spacing w:before="100" w:beforeAutospacing="1" w:after="100" w:afterAutospacing="1"/>
-        <w:ind w:left="375"/>
-        <w:rPr>
-          <w:rFonts w:eastAsia="Times New Roman" w:cstheme="minorHAnsi"/>
-          <w:color w:val="000000" w:themeColor="text1"/>
-          <w:highlight w:val="yellow"/>
-          <w:lang w:val="nb-NO"/>
-        </w:rPr>
-      </w:pPr>
-      <w:proofErr w:type="spellStart"/>
-      <w:r>
-        <w:rPr>
-          <w:rFonts w:eastAsia="Times New Roman" w:cstheme="minorHAnsi"/>
-          <w:color w:val="000000" w:themeColor="text1"/>
-          <w:highlight w:val="yellow"/>
-          <w:lang w:val="nb-NO"/>
-        </w:rPr>
-        <w:t>Skybox</w:t>
-      </w:r>
-      <w:proofErr w:type="spellEnd"/>
-      <w:r>
-        <w:rPr>
-          <w:rFonts w:eastAsia="Times New Roman" w:cstheme="minorHAnsi"/>
-          <w:color w:val="000000" w:themeColor="text1"/>
-          <w:highlight w:val="yellow"/>
-          <w:lang w:val="nb-NO"/>
-        </w:rPr>
-        <w:t xml:space="preserve"> / </w:t>
-      </w:r>
-      <w:proofErr w:type="spellStart"/>
-      <w:r>
-        <w:rPr>
-          <w:rFonts w:eastAsia="Times New Roman" w:cstheme="minorHAnsi"/>
-          <w:color w:val="000000" w:themeColor="text1"/>
-          <w:highlight w:val="yellow"/>
-          <w:lang w:val="nb-NO"/>
-        </w:rPr>
-        <w:t>Cubemap</w:t>
-      </w:r>
-      <w:proofErr w:type="spellEnd"/>
-    </w:p>
-    <w:p>
-      <w:pPr>
-        <w:shd w:val="clear" w:color="auto" w:fill="FFFFFF"/>
-        <w:spacing w:before="100" w:beforeAutospacing="1" w:after="100" w:afterAutospacing="1"/>
-        <w:rPr>
-          <w:rFonts w:eastAsia="Times New Roman" w:cstheme="minorHAnsi"/>
-          <w:color w:val="000000" w:themeColor="text1"/>
-          <w:highlight w:val="yellow"/>
-          <w:lang w:val="nb-NO"/>
-        </w:rPr>
-      </w:pPr>
-    </w:p>
-    <w:p>
-      <w:pPr>
-        <w:shd w:val="clear" w:color="auto" w:fill="FFFFFF"/>
-        <w:spacing w:before="100" w:beforeAutospacing="1" w:after="100" w:afterAutospacing="1"/>
-        <w:rPr>
-          <w:rFonts w:eastAsia="Times New Roman" w:cstheme="minorHAnsi"/>
-          <w:color w:val="000000" w:themeColor="text1"/>
-          <w:highlight w:val="yellow"/>
-          <w:lang w:val="nb-NO"/>
         </w:rPr>
       </w:pPr>
     </w:p>
@@ -2127,7 +546,25 @@
           <w:color w:val="000000" w:themeColor="text1"/>
           <w:lang w:val="nb-NO"/>
         </w:rPr>
-        <w:t xml:space="preserve">. For hvert bildet må derfor dette lastes inn og spesifiseres med glTexImage2D. </w:t>
+        <w:t xml:space="preserve">. For </w:t>
+      </w:r>
+      <w:proofErr w:type="gramStart"/>
+      <w:r>
+        <w:rPr>
+          <w:rFonts w:eastAsia="Times New Roman" w:cstheme="minorHAnsi"/>
+          <w:color w:val="000000" w:themeColor="text1"/>
+          <w:lang w:val="nb-NO"/>
+        </w:rPr>
+        <w:t>hvert bildet</w:t>
+      </w:r>
+      <w:proofErr w:type="gramEnd"/>
+      <w:r>
+        <w:rPr>
+          <w:rFonts w:eastAsia="Times New Roman" w:cstheme="minorHAnsi"/>
+          <w:color w:val="000000" w:themeColor="text1"/>
+          <w:lang w:val="nb-NO"/>
+        </w:rPr>
+        <w:t xml:space="preserve"> må derfor dette lastes inn og spesifiseres med glTexImage2D. </w:t>
       </w:r>
       <w:r>
         <w:rPr>
@@ -2488,7 +925,25 @@
           <w:color w:val="000000" w:themeColor="text1"/>
           <w:lang w:val="nb-NO"/>
         </w:rPr>
-        <w:t xml:space="preserve">Det er deklarert to uniform variabler som brukes til å kommunisere med </w:t>
+        <w:t xml:space="preserve">Det er deklarert </w:t>
+      </w:r>
+      <w:proofErr w:type="gramStart"/>
+      <w:r>
+        <w:rPr>
+          <w:rFonts w:eastAsia="Times New Roman" w:cstheme="minorHAnsi"/>
+          <w:color w:val="000000" w:themeColor="text1"/>
+          <w:lang w:val="nb-NO"/>
+        </w:rPr>
+        <w:t>to uniform variabler</w:t>
+      </w:r>
+      <w:proofErr w:type="gramEnd"/>
+      <w:r>
+        <w:rPr>
+          <w:rFonts w:eastAsia="Times New Roman" w:cstheme="minorHAnsi"/>
+          <w:color w:val="000000" w:themeColor="text1"/>
+          <w:lang w:val="nb-NO"/>
+        </w:rPr>
+        <w:t xml:space="preserve"> som brukes til å kommunisere med </w:t>
       </w:r>
       <w:proofErr w:type="spellStart"/>
       <w:r>
@@ -2590,7 +1045,6 @@
           <w:color w:val="000000" w:themeColor="text1"/>
           <w:lang w:val="nb-NO"/>
         </w:rPr>
-        <w:lastRenderedPageBreak/>
         <w:t xml:space="preserve">Uniform mat4 </w:t>
       </w:r>
       <w:proofErr w:type="spellStart"/>
@@ -2639,6 +1093,7 @@
           <w:color w:val="000000" w:themeColor="text1"/>
           <w:lang w:val="nb-NO"/>
         </w:rPr>
+        <w:lastRenderedPageBreak/>
         <w:t xml:space="preserve">Uniform mat4 </w:t>
       </w:r>
       <w:proofErr w:type="spellStart"/>
@@ -2938,63 +1393,336 @@
     <w:p>
       <w:pPr>
         <w:rPr>
-          <w:rFonts w:eastAsia="Times New Roman" w:cstheme="minorHAnsi"/>
-          <w:color w:val="000000" w:themeColor="text1"/>
-          <w:lang w:val="nb-NO"/>
-        </w:rPr>
-      </w:pPr>
-    </w:p>
-    <w:p>
-      <w:pPr>
-        <w:rPr>
-          <w:rFonts w:eastAsia="Times New Roman" w:cstheme="minorHAnsi"/>
-          <w:color w:val="000000" w:themeColor="text1"/>
-          <w:lang w:val="nb-NO"/>
-        </w:rPr>
-      </w:pPr>
-    </w:p>
-    <w:p>
-      <w:pPr>
-        <w:rPr>
-          <w:rFonts w:eastAsia="Times New Roman" w:cstheme="minorHAnsi"/>
-          <w:color w:val="000000" w:themeColor="text1"/>
-          <w:lang w:val="nb-NO"/>
-        </w:rPr>
-      </w:pPr>
-    </w:p>
-    <w:p>
-      <w:pPr>
-        <w:rPr>
-          <w:rFonts w:eastAsia="Times New Roman" w:cstheme="minorHAnsi"/>
-          <w:color w:val="000000" w:themeColor="text1"/>
-          <w:lang w:val="nb-NO"/>
-        </w:rPr>
-      </w:pPr>
-    </w:p>
-    <w:p>
-      <w:pPr>
-        <w:rPr>
-          <w:rFonts w:eastAsia="Times New Roman" w:cstheme="minorHAnsi"/>
-          <w:color w:val="000000" w:themeColor="text1"/>
-          <w:lang w:val="nb-NO"/>
-        </w:rPr>
-      </w:pPr>
-    </w:p>
-    <w:p>
-      <w:pPr>
-        <w:rPr>
-          <w:rFonts w:eastAsia="Times New Roman" w:cstheme="minorHAnsi"/>
-          <w:color w:val="000000" w:themeColor="text1"/>
-          <w:lang w:val="nb-NO"/>
-        </w:rPr>
-      </w:pPr>
-      <w:r>
-        <w:rPr>
-          <w:rFonts w:eastAsia="Times New Roman" w:cstheme="minorHAnsi"/>
-          <w:color w:val="000000" w:themeColor="text1"/>
-          <w:lang w:val="nb-NO"/>
-        </w:rPr>
-        <w:t>PROBLEMER UNDERVEIS:</w:t>
+          <w:lang w:val="en-US"/>
+        </w:rPr>
+      </w:pPr>
+    </w:p>
+    <w:p>
+      <w:pPr>
+        <w:rPr>
+          <w:lang w:val="en-US"/>
+        </w:rPr>
+      </w:pPr>
+    </w:p>
+    <w:p>
+      <w:pPr>
+        <w:rPr>
+          <w:lang w:val="en-US"/>
+        </w:rPr>
+      </w:pPr>
+    </w:p>
+    <w:p>
+      <w:pPr>
+        <w:rPr>
+          <w:lang w:val="en-US"/>
+        </w:rPr>
+      </w:pPr>
+    </w:p>
+    <w:p>
+      <w:pPr>
+        <w:rPr>
+          <w:lang w:val="en-US"/>
+        </w:rPr>
+      </w:pPr>
+    </w:p>
+    <w:p>
+      <w:pPr>
+        <w:rPr>
+          <w:lang w:val="en-US"/>
+        </w:rPr>
+      </w:pPr>
+    </w:p>
+    <w:p>
+      <w:pPr>
+        <w:rPr>
+          <w:lang w:val="en-US"/>
+        </w:rPr>
+      </w:pPr>
+    </w:p>
+    <w:p>
+      <w:pPr>
+        <w:rPr>
+          <w:lang w:val="en-US"/>
+        </w:rPr>
+      </w:pPr>
+    </w:p>
+    <w:p>
+      <w:pPr>
+        <w:rPr>
+          <w:lang w:val="en-US"/>
+        </w:rPr>
+      </w:pPr>
+    </w:p>
+    <w:p>
+      <w:pPr>
+        <w:rPr>
+          <w:lang w:val="en-US"/>
+        </w:rPr>
+      </w:pPr>
+    </w:p>
+    <w:p>
+      <w:pPr>
+        <w:rPr>
+          <w:lang w:val="en-US"/>
+        </w:rPr>
+      </w:pPr>
+    </w:p>
+    <w:p>
+      <w:pPr>
+        <w:rPr>
+          <w:lang w:val="en-US"/>
+        </w:rPr>
+      </w:pPr>
+    </w:p>
+    <w:p>
+      <w:pPr>
+        <w:rPr>
+          <w:lang w:val="en-US"/>
+        </w:rPr>
+      </w:pPr>
+    </w:p>
+    <w:p>
+      <w:pPr>
+        <w:rPr>
+          <w:lang w:val="en-US"/>
+        </w:rPr>
+      </w:pPr>
+    </w:p>
+    <w:p>
+      <w:pPr>
+        <w:pStyle w:val="Heading1"/>
+        <w:rPr>
+          <w:rFonts w:eastAsia="Times New Roman"/>
+          <w:lang w:val="nb-NO"/>
+        </w:rPr>
+      </w:pPr>
+      <w:r>
+        <w:rPr>
+          <w:rFonts w:eastAsia="Times New Roman"/>
+          <w:lang w:val="nb-NO"/>
+        </w:rPr>
+        <w:t>INSPIRASJON:</w:t>
+      </w:r>
+    </w:p>
+    <w:p>
+      <w:pPr>
+        <w:rPr>
+          <w:rFonts w:eastAsia="Times New Roman" w:cstheme="minorHAnsi"/>
+          <w:color w:val="000000" w:themeColor="text1"/>
+          <w:lang w:val="nb-NO"/>
+        </w:rPr>
+      </w:pPr>
+    </w:p>
+    <w:p>
+      <w:pPr>
+        <w:rPr>
+          <w:rFonts w:eastAsia="Times New Roman" w:cstheme="minorHAnsi"/>
+          <w:color w:val="000000" w:themeColor="text1"/>
+          <w:lang w:val="nb-NO"/>
+        </w:rPr>
+      </w:pPr>
+      <w:r>
+        <w:rPr>
+          <w:rFonts w:eastAsia="Times New Roman" w:cstheme="minorHAnsi"/>
+          <w:color w:val="000000" w:themeColor="text1"/>
+          <w:lang w:val="nb-NO"/>
+        </w:rPr>
+        <w:t xml:space="preserve">OPPSETT: Simple </w:t>
+      </w:r>
+      <w:proofErr w:type="spellStart"/>
+      <w:r>
+        <w:rPr>
+          <w:rFonts w:eastAsia="Times New Roman" w:cstheme="minorHAnsi"/>
+          <w:color w:val="000000" w:themeColor="text1"/>
+          <w:lang w:val="nb-NO"/>
+        </w:rPr>
+        <w:t>lighting</w:t>
+      </w:r>
+      <w:proofErr w:type="spellEnd"/>
+      <w:r>
+        <w:rPr>
+          <w:rFonts w:eastAsia="Times New Roman" w:cstheme="minorHAnsi"/>
+          <w:color w:val="000000" w:themeColor="text1"/>
+          <w:lang w:val="nb-NO"/>
+        </w:rPr>
+        <w:t xml:space="preserve"> eksempel!</w:t>
+      </w:r>
+    </w:p>
+    <w:p>
+      <w:pPr>
+        <w:rPr>
+          <w:rFonts w:eastAsia="Times New Roman" w:cstheme="minorHAnsi"/>
+          <w:color w:val="000000" w:themeColor="text1"/>
+          <w:lang w:val="nb-NO"/>
+        </w:rPr>
+      </w:pPr>
+    </w:p>
+    <w:p>
+      <w:pPr>
+        <w:rPr>
+          <w:lang w:val="nb-NO"/>
+        </w:rPr>
+      </w:pPr>
+      <w:r>
+        <w:rPr>
+          <w:rFonts w:eastAsia="Times New Roman" w:cstheme="minorHAnsi"/>
+          <w:color w:val="000000" w:themeColor="text1"/>
+          <w:lang w:val="nb-NO"/>
+        </w:rPr>
+        <w:t xml:space="preserve">CUBEMAP, OG CUBE : </w:t>
+      </w:r>
+      <w:hyperlink r:id="rId6" w:history="1">
+        <w:r>
+          <w:rPr>
+            <w:rStyle w:val="Hyperlink"/>
+            <w:lang w:val="nb-NO"/>
+          </w:rPr>
+          <w:t>https://www.youtube.com/watch?v=_EjsL3B9CRY</w:t>
+        </w:r>
+      </w:hyperlink>
+    </w:p>
+    <w:p>
+      <w:pPr>
+        <w:rPr>
+          <w:rFonts w:eastAsia="Times New Roman" w:cstheme="minorHAnsi"/>
+          <w:color w:val="000000" w:themeColor="text1"/>
+          <w:lang w:val="nb-NO"/>
+        </w:rPr>
+      </w:pPr>
+    </w:p>
+    <w:p>
+      <w:pPr>
+        <w:rPr>
+          <w:lang w:val="nb-NO"/>
+        </w:rPr>
+      </w:pPr>
+      <w:r>
+        <w:rPr>
+          <w:rFonts w:eastAsia="Times New Roman" w:cstheme="minorHAnsi"/>
+          <w:color w:val="000000" w:themeColor="text1"/>
+          <w:lang w:val="nb-NO"/>
+        </w:rPr>
+        <w:t xml:space="preserve">LYS: Blanding av Simple </w:t>
+      </w:r>
+      <w:proofErr w:type="spellStart"/>
+      <w:r>
+        <w:rPr>
+          <w:rFonts w:eastAsia="Times New Roman" w:cstheme="minorHAnsi"/>
+          <w:color w:val="000000" w:themeColor="text1"/>
+          <w:lang w:val="nb-NO"/>
+        </w:rPr>
+        <w:t>Lighting</w:t>
+      </w:r>
+      <w:proofErr w:type="spellEnd"/>
+      <w:r>
+        <w:rPr>
+          <w:rFonts w:eastAsia="Times New Roman" w:cstheme="minorHAnsi"/>
+          <w:color w:val="000000" w:themeColor="text1"/>
+          <w:lang w:val="nb-NO"/>
+        </w:rPr>
+        <w:t xml:space="preserve"> og </w:t>
+      </w:r>
+      <w:hyperlink r:id="rId7" w:history="1">
+        <w:r>
+          <w:rPr>
+            <w:rStyle w:val="Hyperlink"/>
+            <w:lang w:val="nb-NO"/>
+          </w:rPr>
+          <w:t>https://learnopengl.com/Lighting/Lighting-maps</w:t>
+        </w:r>
+      </w:hyperlink>
+    </w:p>
+    <w:p>
+      <w:pPr>
+        <w:rPr>
+          <w:lang w:val="nb-NO"/>
+        </w:rPr>
+      </w:pPr>
+    </w:p>
+    <w:p>
+      <w:pPr>
+        <w:rPr>
+          <w:lang w:val="en-US"/>
+        </w:rPr>
+      </w:pPr>
+      <w:r>
+        <w:t xml:space="preserve">CAMERA: </w:t>
+      </w:r>
+      <w:hyperlink r:id="rId8" w:history="1">
+        <w:r>
+          <w:rPr>
+            <w:rStyle w:val="Hyperlink"/>
+          </w:rPr>
+          <w:t>https://www.youtube.com/watch?v=ns9eVfHCYdg</w:t>
+        </w:r>
+      </w:hyperlink>
+      <w:r>
+        <w:t xml:space="preserve"> </w:t>
+      </w:r>
+    </w:p>
+    <w:p>
+      <w:pPr>
+        <w:rPr>
+          <w:lang w:val="en-US"/>
+        </w:rPr>
+      </w:pPr>
+    </w:p>
+    <w:p>
+      <w:pPr>
+        <w:rPr>
+          <w:rFonts w:eastAsia="Times New Roman" w:cstheme="minorHAnsi"/>
+          <w:color w:val="000000" w:themeColor="text1"/>
+          <w:lang w:val="en-US"/>
+        </w:rPr>
+      </w:pPr>
+    </w:p>
+    <w:p>
+      <w:pPr>
+        <w:pStyle w:val="Heading1"/>
+        <w:rPr>
+          <w:rFonts w:eastAsia="Times New Roman"/>
+          <w:lang w:val="nb-NO"/>
+        </w:rPr>
+      </w:pPr>
+      <w:r>
+        <w:rPr>
+          <w:rFonts w:eastAsia="Times New Roman"/>
+          <w:lang w:val="nb-NO"/>
+        </w:rPr>
+        <w:t>UTFORDRINGER</w:t>
+      </w:r>
+      <w:r>
+        <w:rPr>
+          <w:rFonts w:eastAsia="Times New Roman"/>
+          <w:lang w:val="nb-NO"/>
+        </w:rPr>
+        <w:t xml:space="preserve"> UNDERVEIS:</w:t>
+      </w:r>
+    </w:p>
+    <w:p>
+      <w:pPr>
+        <w:rPr>
+          <w:rFonts w:eastAsia="Times New Roman" w:cstheme="minorHAnsi"/>
+          <w:color w:val="000000" w:themeColor="text1"/>
+          <w:lang w:val="nb-NO"/>
+        </w:rPr>
+      </w:pPr>
+    </w:p>
+    <w:p>
+      <w:pPr>
+        <w:rPr>
+          <w:rFonts w:eastAsia="Times New Roman" w:cstheme="minorHAnsi"/>
+          <w:color w:val="000000" w:themeColor="text1"/>
+          <w:lang w:val="nb-NO"/>
+        </w:rPr>
+      </w:pPr>
+      <w:r>
+        <w:rPr>
+          <w:rFonts w:eastAsia="Times New Roman" w:cstheme="minorHAnsi"/>
+          <w:color w:val="000000" w:themeColor="text1"/>
+          <w:lang w:val="nb-NO"/>
+        </w:rPr>
+        <w:t>Mye i begynnelsen før jeg forstod hva kodelinjene gjorde.</w:t>
       </w:r>
     </w:p>
     <w:p>
@@ -3152,6 +1880,7 @@
           <w:color w:val="000000" w:themeColor="text1"/>
           <w:lang w:val="nb-NO"/>
         </w:rPr>
+        <w:lastRenderedPageBreak/>
         <w:t>GLuint</w:t>
       </w:r>
       <w:proofErr w:type="spellEnd"/>
@@ -3572,6 +2301,7 @@
         <w:t xml:space="preserve">Hadde:  </w:t>
       </w:r>
       <w:proofErr w:type="spellStart"/>
+      <w:proofErr w:type="gramStart"/>
       <w:r>
         <w:rPr>
           <w:rFonts w:ascii="Menlo" w:hAnsi="Menlo" w:cs="Menlo"/>
@@ -3587,7 +2317,16 @@
           <w:color w:val="000000" w:themeColor="text1"/>
           <w:lang w:val="nb-NO"/>
         </w:rPr>
-        <w:t xml:space="preserve">::mat4 </w:t>
+        <w:t>::</w:t>
+      </w:r>
+      <w:proofErr w:type="gramEnd"/>
+      <w:r>
+        <w:rPr>
+          <w:rFonts w:ascii="Menlo" w:hAnsi="Menlo" w:cs="Menlo"/>
+          <w:color w:val="000000" w:themeColor="text1"/>
+          <w:lang w:val="nb-NO"/>
+        </w:rPr>
+        <w:t xml:space="preserve">mat4 </w:t>
       </w:r>
       <w:proofErr w:type="spellStart"/>
       <w:r>
@@ -3643,6 +2382,7 @@
         <w:t xml:space="preserve">Skulle være </w:t>
       </w:r>
       <w:proofErr w:type="spellStart"/>
+      <w:proofErr w:type="gramStart"/>
       <w:r>
         <w:rPr>
           <w:rFonts w:ascii="Menlo" w:hAnsi="Menlo" w:cs="Menlo"/>
@@ -3658,7 +2398,16 @@
           <w:color w:val="000000" w:themeColor="text1"/>
           <w:lang w:val="nb-NO"/>
         </w:rPr>
-        <w:t xml:space="preserve">::mat4 </w:t>
+        <w:t>::</w:t>
+      </w:r>
+      <w:proofErr w:type="gramEnd"/>
+      <w:r>
+        <w:rPr>
+          <w:rFonts w:ascii="Menlo" w:hAnsi="Menlo" w:cs="Menlo"/>
+          <w:color w:val="000000" w:themeColor="text1"/>
+          <w:lang w:val="nb-NO"/>
+        </w:rPr>
+        <w:t xml:space="preserve">mat4 </w:t>
       </w:r>
       <w:proofErr w:type="spellStart"/>
       <w:r>
@@ -3787,58 +2536,40 @@
     </w:p>
     <w:p>
       <w:pPr>
+        <w:rPr>
+          <w:lang w:val="nb-NO"/>
+        </w:rPr>
+      </w:pPr>
+      <w:r>
+        <w:rPr>
+          <w:rFonts w:eastAsia="Times New Roman" w:cstheme="minorHAnsi"/>
+          <w:b/>
+          <w:color w:val="000000" w:themeColor="text1"/>
+          <w:lang w:val="nb-NO"/>
+        </w:rPr>
+        <w:t xml:space="preserve">HJELP: </w:t>
+      </w:r>
+      <w:hyperlink r:id="rId9" w:history="1">
+        <w:r>
+          <w:rPr>
+            <w:rStyle w:val="Hyperlink"/>
+            <w:lang w:val="nb-NO"/>
+          </w:rPr>
+          <w:t>https://learnopengl.com/Lighting/Lighting-maps</w:t>
+        </w:r>
+      </w:hyperlink>
+    </w:p>
+    <w:p>
+      <w:pPr>
         <w:shd w:val="clear" w:color="auto" w:fill="FFFFFF"/>
         <w:spacing w:before="100" w:beforeAutospacing="1" w:after="100" w:afterAutospacing="1"/>
         <w:rPr>
           <w:rFonts w:eastAsia="Times New Roman" w:cstheme="minorHAnsi"/>
-          <w:color w:val="000000" w:themeColor="text1"/>
-          <w:lang w:val="nb-NO"/>
-        </w:rPr>
-      </w:pPr>
-      <w:r>
-        <w:rPr>
-          <w:rFonts w:eastAsia="Times New Roman" w:cstheme="minorHAnsi"/>
-          <w:color w:val="000000" w:themeColor="text1"/>
-          <w:lang w:val="nb-NO"/>
-        </w:rPr>
-        <w:t xml:space="preserve">Måtte gange </w:t>
-      </w:r>
-      <w:proofErr w:type="spellStart"/>
-      <w:r>
-        <w:rPr>
-          <w:rFonts w:eastAsia="Times New Roman" w:cstheme="minorHAnsi"/>
-          <w:color w:val="000000" w:themeColor="text1"/>
-          <w:lang w:val="nb-NO"/>
-        </w:rPr>
-        <w:t>texture</w:t>
-      </w:r>
-      <w:proofErr w:type="spellEnd"/>
-      <w:r>
-        <w:rPr>
-          <w:rFonts w:eastAsia="Times New Roman" w:cstheme="minorHAnsi"/>
-          <w:color w:val="000000" w:themeColor="text1"/>
-          <w:lang w:val="nb-NO"/>
-        </w:rPr>
-        <w:t xml:space="preserve"> med ambient, diffuse og </w:t>
-      </w:r>
-      <w:proofErr w:type="spellStart"/>
-      <w:r>
-        <w:rPr>
-          <w:rFonts w:eastAsia="Times New Roman" w:cstheme="minorHAnsi"/>
-          <w:color w:val="000000" w:themeColor="text1"/>
-          <w:lang w:val="nb-NO"/>
-        </w:rPr>
-        <w:t>specular</w:t>
-      </w:r>
-      <w:proofErr w:type="spellEnd"/>
-      <w:r>
-        <w:rPr>
-          <w:rFonts w:eastAsia="Times New Roman" w:cstheme="minorHAnsi"/>
-          <w:color w:val="000000" w:themeColor="text1"/>
-          <w:lang w:val="nb-NO"/>
-        </w:rPr>
-        <w:t xml:space="preserve"> </w:t>
-      </w:r>
+          <w:b/>
+          <w:color w:val="000000" w:themeColor="text1"/>
+          <w:lang w:val="nb-NO"/>
+        </w:rPr>
+      </w:pPr>
     </w:p>
     <w:p>
       <w:pPr>
@@ -3847,6 +2578,61 @@
         <w:rPr>
           <w:rFonts w:eastAsia="Times New Roman" w:cstheme="minorHAnsi"/>
           <w:color w:val="000000" w:themeColor="text1"/>
+          <w:lang w:val="nb-NO"/>
+        </w:rPr>
+      </w:pPr>
+      <w:r>
+        <w:rPr>
+          <w:rFonts w:eastAsia="Times New Roman" w:cstheme="minorHAnsi"/>
+          <w:color w:val="000000" w:themeColor="text1"/>
+          <w:lang w:val="nb-NO"/>
+        </w:rPr>
+        <w:t xml:space="preserve">Måtte gange </w:t>
+      </w:r>
+      <w:proofErr w:type="spellStart"/>
+      <w:r>
+        <w:rPr>
+          <w:rFonts w:eastAsia="Times New Roman" w:cstheme="minorHAnsi"/>
+          <w:color w:val="000000" w:themeColor="text1"/>
+          <w:lang w:val="nb-NO"/>
+        </w:rPr>
+        <w:t>texture</w:t>
+      </w:r>
+      <w:proofErr w:type="spellEnd"/>
+      <w:r>
+        <w:rPr>
+          <w:rFonts w:eastAsia="Times New Roman" w:cstheme="minorHAnsi"/>
+          <w:color w:val="000000" w:themeColor="text1"/>
+          <w:lang w:val="nb-NO"/>
+        </w:rPr>
+        <w:t xml:space="preserve"> med ambient, diffuse og </w:t>
+      </w:r>
+      <w:proofErr w:type="spellStart"/>
+      <w:r>
+        <w:rPr>
+          <w:rFonts w:eastAsia="Times New Roman" w:cstheme="minorHAnsi"/>
+          <w:color w:val="000000" w:themeColor="text1"/>
+          <w:lang w:val="nb-NO"/>
+        </w:rPr>
+        <w:t>specular</w:t>
+      </w:r>
+      <w:proofErr w:type="spellEnd"/>
+      <w:r>
+        <w:rPr>
+          <w:rFonts w:eastAsia="Times New Roman" w:cstheme="minorHAnsi"/>
+          <w:color w:val="000000" w:themeColor="text1"/>
+          <w:lang w:val="nb-NO"/>
+        </w:rPr>
+        <w:t xml:space="preserve"> </w:t>
+      </w:r>
+    </w:p>
+    <w:p>
+      <w:pPr>
+        <w:shd w:val="clear" w:color="auto" w:fill="FFFFFF"/>
+        <w:spacing w:before="100" w:beforeAutospacing="1" w:after="100" w:afterAutospacing="1"/>
+        <w:rPr>
+          <w:rFonts w:eastAsia="Times New Roman" w:cstheme="minorHAnsi"/>
+          <w:color w:val="000000" w:themeColor="text1"/>
           <w:lang w:val="en-US"/>
         </w:rPr>
       </w:pPr>
@@ -3858,7 +2644,6 @@
           <w:color w:val="000000" w:themeColor="text1"/>
           <w:lang w:val="en-US"/>
         </w:rPr>
-        <w:lastRenderedPageBreak/>
         <w:t>vec3</w:t>
       </w:r>
       <w:r>
@@ -3885,18 +2670,28 @@
           <w:color w:val="000000" w:themeColor="text1"/>
           <w:lang w:val="en-US"/>
         </w:rPr>
-        <w:t xml:space="preserve"> * texture( </w:t>
-      </w:r>
-      <w:proofErr w:type="spellStart"/>
+        <w:t xml:space="preserve"> * </w:t>
+      </w:r>
+      <w:proofErr w:type="gramStart"/>
       <w:r>
         <w:rPr>
           <w:rFonts w:ascii="Menlo" w:hAnsi="Menlo" w:cs="Menlo"/>
           <w:color w:val="000000" w:themeColor="text1"/>
           <w:lang w:val="en-US"/>
         </w:rPr>
+        <w:t xml:space="preserve">texture( </w:t>
+      </w:r>
+      <w:proofErr w:type="spellStart"/>
+      <w:r>
+        <w:rPr>
+          <w:rFonts w:ascii="Menlo" w:hAnsi="Menlo" w:cs="Menlo"/>
+          <w:color w:val="000000" w:themeColor="text1"/>
+          <w:lang w:val="en-US"/>
+        </w:rPr>
         <w:t>cubeTexture</w:t>
       </w:r>
       <w:proofErr w:type="spellEnd"/>
+      <w:proofErr w:type="gramEnd"/>
       <w:r>
         <w:rPr>
           <w:rFonts w:ascii="Menlo" w:hAnsi="Menlo" w:cs="Menlo"/>
@@ -5099,7 +3894,6 @@
     <w:name w:val="Hyperlink"/>
     <w:basedOn w:val="DefaultParagraphFont"/>
     <w:uiPriority w:val="99"/>
-    <w:semiHidden/>
     <w:unhideWhenUsed/>
     <w:rsid w:val="00B25802"/>
     <w:rPr>
@@ -5118,6 +3912,16 @@
       <w:rFonts w:ascii="Courier New" w:eastAsia="Times New Roman" w:hAnsi="Courier New" w:cs="Courier New"/>
       <w:sz w:val="20"/>
       <w:szCs w:val="20"/>
+    </w:rPr>
+  </w:style>
+  <w:style w:type="character" w:styleId="UnresolvedMention">
+    <w:name w:val="Unresolved Mention"/>
+    <w:basedOn w:val="DefaultParagraphFont"/>
+    <w:uiPriority w:val="99"/>
+    <w:rsid w:val="005945B9"/>
+    <w:rPr>
+      <w:color w:val="605E5C"/>
+      <w:shd w:val="clear" w:color="auto" w:fill="E1DFDD"/>
     </w:rPr>
   </w:style>
 </w:styles>

</xml_diff>

<commit_message>
More changes . .
</commit_message>
<xml_diff>
--- a/dokument.docx
+++ b/dokument.docx
@@ -15,7 +15,6 @@
           <w:lang w:val="nb-NO"/>
         </w:rPr>
       </w:pPr>
-      <w:proofErr w:type="spellStart"/>
       <w:r>
         <w:rPr>
           <w:rFonts w:eastAsia="Times New Roman" w:cstheme="minorHAnsi"/>
@@ -24,31 +23,8 @@
           <w:szCs w:val="43"/>
           <w:lang w:val="nb-NO"/>
         </w:rPr>
-        <w:t>Practical</w:t>
-      </w:r>
-      <w:proofErr w:type="spellEnd"/>
-      <w:r>
-        <w:rPr>
-          <w:rFonts w:eastAsia="Times New Roman" w:cstheme="minorHAnsi"/>
-          <w:color w:val="000000" w:themeColor="text1"/>
-          <w:sz w:val="43"/>
-          <w:szCs w:val="43"/>
-          <w:lang w:val="nb-NO"/>
-        </w:rPr>
-        <w:t xml:space="preserve"> </w:t>
-      </w:r>
-      <w:proofErr w:type="spellStart"/>
-      <w:r>
-        <w:rPr>
-          <w:rFonts w:eastAsia="Times New Roman" w:cstheme="minorHAnsi"/>
-          <w:color w:val="000000" w:themeColor="text1"/>
-          <w:sz w:val="43"/>
-          <w:szCs w:val="43"/>
-          <w:lang w:val="nb-NO"/>
-        </w:rPr>
-        <w:t>information</w:t>
-      </w:r>
-      <w:proofErr w:type="spellEnd"/>
+        <w:t>Practical information</w:t>
+      </w:r>
     </w:p>
     <w:p>
       <w:pPr>
@@ -93,18 +69,8 @@
           <w:lang w:val="nb-NO"/>
         </w:rPr>
         <w:br/>
-        <w:t xml:space="preserve">Leveres som </w:t>
-      </w:r>
-      <w:proofErr w:type="spellStart"/>
-      <w:r>
-        <w:rPr>
-          <w:rFonts w:eastAsia="Times New Roman" w:cstheme="minorHAnsi"/>
-          <w:color w:val="000000" w:themeColor="text1"/>
-          <w:lang w:val="nb-NO"/>
-        </w:rPr>
-        <w:t>pdf</w:t>
-      </w:r>
-      <w:proofErr w:type="spellEnd"/>
+        <w:t>Leveres som pdf</w:t>
+      </w:r>
       <w:r>
         <w:rPr>
           <w:rFonts w:eastAsia="Times New Roman" w:cstheme="minorHAnsi"/>
@@ -112,25 +78,7 @@
           <w:lang w:val="nb-NO"/>
         </w:rPr>
         <w:br/>
-        <w:t>Leveres på canvas sammen med alle ressurser som trengs for å bygge og kjøre koden (</w:t>
-      </w:r>
-      <w:proofErr w:type="spellStart"/>
-      <w:r>
-        <w:rPr>
-          <w:rFonts w:eastAsia="Times New Roman" w:cstheme="minorHAnsi"/>
-          <w:color w:val="000000" w:themeColor="text1"/>
-          <w:lang w:val="nb-NO"/>
-        </w:rPr>
-        <w:t>zip</w:t>
-      </w:r>
-      <w:proofErr w:type="spellEnd"/>
-      <w:r>
-        <w:rPr>
-          <w:rFonts w:eastAsia="Times New Roman" w:cstheme="minorHAnsi"/>
-          <w:color w:val="000000" w:themeColor="text1"/>
-          <w:lang w:val="nb-NO"/>
-        </w:rPr>
-        <w:t>)</w:t>
+        <w:t>Leveres på canvas sammen med alle ressurser som trengs for å bygge og kjøre koden (zip)</w:t>
       </w:r>
       <w:r>
         <w:rPr>
@@ -190,104 +138,30 @@
           <w:lang w:val="nb-NO"/>
         </w:rPr>
       </w:pPr>
-      <w:proofErr w:type="spellStart"/>
-      <w:r>
-        <w:rPr>
-          <w:rFonts w:eastAsia="Times New Roman" w:cstheme="minorHAnsi"/>
-          <w:color w:val="000000" w:themeColor="text1"/>
-          <w:lang w:val="nb-NO"/>
-        </w:rPr>
-        <w:t>View</w:t>
-      </w:r>
-      <w:proofErr w:type="spellEnd"/>
-      <w:r>
-        <w:rPr>
-          <w:rFonts w:eastAsia="Times New Roman" w:cstheme="minorHAnsi"/>
-          <w:color w:val="000000" w:themeColor="text1"/>
-          <w:lang w:val="nb-NO"/>
-        </w:rPr>
-        <w:t xml:space="preserve">: World to </w:t>
-      </w:r>
-      <w:proofErr w:type="spellStart"/>
-      <w:r>
-        <w:rPr>
-          <w:rFonts w:eastAsia="Times New Roman" w:cstheme="minorHAnsi"/>
-          <w:color w:val="000000" w:themeColor="text1"/>
-          <w:lang w:val="nb-NO"/>
-        </w:rPr>
-        <w:t>View</w:t>
-      </w:r>
-      <w:proofErr w:type="spellEnd"/>
-      <w:r>
-        <w:rPr>
-          <w:rFonts w:eastAsia="Times New Roman" w:cstheme="minorHAnsi"/>
-          <w:color w:val="000000" w:themeColor="text1"/>
-          <w:lang w:val="nb-NO"/>
-        </w:rPr>
-        <w:t>: Hvordan verden skal være I forhold til kameraet</w:t>
-      </w:r>
-    </w:p>
-    <w:p>
-      <w:pPr>
-        <w:rPr>
-          <w:rFonts w:eastAsia="Times New Roman" w:cstheme="minorHAnsi"/>
-          <w:color w:val="000000" w:themeColor="text1"/>
-          <w:lang w:val="nb-NO"/>
-        </w:rPr>
-      </w:pPr>
-      <w:proofErr w:type="spellStart"/>
-      <w:r>
-        <w:rPr>
-          <w:rFonts w:eastAsia="Times New Roman" w:cstheme="minorHAnsi"/>
-          <w:color w:val="000000" w:themeColor="text1"/>
-          <w:lang w:val="nb-NO"/>
-        </w:rPr>
-        <w:t>Projection</w:t>
-      </w:r>
-      <w:proofErr w:type="spellEnd"/>
-      <w:r>
-        <w:rPr>
-          <w:rFonts w:eastAsia="Times New Roman" w:cstheme="minorHAnsi"/>
-          <w:color w:val="000000" w:themeColor="text1"/>
-          <w:lang w:val="nb-NO"/>
-        </w:rPr>
-        <w:t xml:space="preserve">: </w:t>
-      </w:r>
-      <w:proofErr w:type="spellStart"/>
-      <w:r>
-        <w:rPr>
-          <w:rFonts w:eastAsia="Times New Roman" w:cstheme="minorHAnsi"/>
-          <w:color w:val="000000" w:themeColor="text1"/>
-          <w:lang w:val="nb-NO"/>
-        </w:rPr>
-        <w:t>View</w:t>
-      </w:r>
-      <w:proofErr w:type="spellEnd"/>
-      <w:r>
-        <w:rPr>
-          <w:rFonts w:eastAsia="Times New Roman" w:cstheme="minorHAnsi"/>
-          <w:color w:val="000000" w:themeColor="text1"/>
-          <w:lang w:val="nb-NO"/>
-        </w:rPr>
-        <w:t xml:space="preserve"> to </w:t>
-      </w:r>
-      <w:proofErr w:type="spellStart"/>
-      <w:r>
-        <w:rPr>
-          <w:rFonts w:eastAsia="Times New Roman" w:cstheme="minorHAnsi"/>
-          <w:color w:val="000000" w:themeColor="text1"/>
-          <w:lang w:val="nb-NO"/>
-        </w:rPr>
-        <w:t>Projection</w:t>
-      </w:r>
-      <w:proofErr w:type="spellEnd"/>
-      <w:r>
-        <w:rPr>
-          <w:rFonts w:eastAsia="Times New Roman" w:cstheme="minorHAnsi"/>
-          <w:color w:val="000000" w:themeColor="text1"/>
-          <w:lang w:val="nb-NO"/>
-        </w:rPr>
-        <w:t>: Hvordan vise det 2-dimenesjonale bildet som 3D</w:t>
+      <w:r>
+        <w:rPr>
+          <w:rFonts w:eastAsia="Times New Roman" w:cstheme="minorHAnsi"/>
+          <w:color w:val="000000" w:themeColor="text1"/>
+          <w:lang w:val="nb-NO"/>
+        </w:rPr>
+        <w:t>View: World to View: Hvordan verden skal være I forhold til kameraet</w:t>
+      </w:r>
+    </w:p>
+    <w:p>
+      <w:pPr>
+        <w:rPr>
+          <w:rFonts w:eastAsia="Times New Roman" w:cstheme="minorHAnsi"/>
+          <w:color w:val="000000" w:themeColor="text1"/>
+          <w:lang w:val="nb-NO"/>
+        </w:rPr>
+      </w:pPr>
+      <w:r>
+        <w:rPr>
+          <w:rFonts w:eastAsia="Times New Roman" w:cstheme="minorHAnsi"/>
+          <w:color w:val="000000" w:themeColor="text1"/>
+          <w:lang w:val="nb-NO"/>
+        </w:rPr>
+        <w:t>Projection: View to Projection: Hvordan vise det 2-dimenesjonale bildet som 3D</w:t>
       </w:r>
     </w:p>
     <w:p>
@@ -311,95 +185,103 @@
           <w:lang w:val="nb-NO"/>
         </w:rPr>
       </w:pPr>
-      <w:proofErr w:type="spellStart"/>
       <w:r>
         <w:rPr>
           <w:rFonts w:asciiTheme="minorHAnsi" w:hAnsiTheme="minorHAnsi" w:cstheme="minorHAnsi"/>
           <w:color w:val="000000" w:themeColor="text1"/>
           <w:lang w:val="nb-NO"/>
         </w:rPr>
+        <w:t>Skybox/</w:t>
+      </w:r>
+      <w:r>
+        <w:rPr>
+          <w:rFonts w:asciiTheme="minorHAnsi" w:hAnsiTheme="minorHAnsi" w:cstheme="minorHAnsi"/>
+          <w:color w:val="000000" w:themeColor="text1"/>
+          <w:lang w:val="nb-NO"/>
+        </w:rPr>
+        <w:t>Cubemap</w:t>
+      </w:r>
+    </w:p>
+    <w:p>
+      <w:pPr>
+        <w:rPr>
+          <w:rFonts w:cstheme="minorHAnsi"/>
+          <w:color w:val="000000" w:themeColor="text1"/>
+          <w:lang w:val="nb-NO"/>
+        </w:rPr>
+      </w:pPr>
+    </w:p>
+    <w:p>
+      <w:pPr>
+        <w:rPr>
+          <w:rFonts w:eastAsia="Times New Roman" w:cstheme="minorHAnsi"/>
+          <w:color w:val="000000" w:themeColor="text1"/>
+          <w:lang w:val="nb-NO"/>
+        </w:rPr>
+      </w:pPr>
+      <w:r>
+        <w:rPr>
+          <w:rFonts w:cstheme="minorHAnsi"/>
+          <w:color w:val="000000" w:themeColor="text1"/>
+          <w:lang w:val="nb-NO"/>
+        </w:rPr>
+        <w:t xml:space="preserve">Det første jeg implementerte i mitt prosjekt var </w:t>
+      </w:r>
+      <w:r>
+        <w:rPr>
+          <w:rFonts w:cstheme="minorHAnsi"/>
+          <w:color w:val="000000" w:themeColor="text1"/>
+          <w:lang w:val="nb-NO"/>
+        </w:rPr>
         <w:t>Skybox</w:t>
       </w:r>
-      <w:proofErr w:type="spellEnd"/>
-      <w:r>
-        <w:rPr>
-          <w:rFonts w:asciiTheme="minorHAnsi" w:hAnsiTheme="minorHAnsi" w:cstheme="minorHAnsi"/>
-          <w:color w:val="000000" w:themeColor="text1"/>
-          <w:lang w:val="nb-NO"/>
-        </w:rPr>
-        <w:t>/</w:t>
-      </w:r>
-      <w:proofErr w:type="spellStart"/>
-      <w:r>
-        <w:rPr>
-          <w:rFonts w:asciiTheme="minorHAnsi" w:hAnsiTheme="minorHAnsi" w:cstheme="minorHAnsi"/>
-          <w:color w:val="000000" w:themeColor="text1"/>
-          <w:lang w:val="nb-NO"/>
-        </w:rPr>
-        <w:t>Cubemap</w:t>
-      </w:r>
-      <w:proofErr w:type="spellEnd"/>
-    </w:p>
-    <w:p>
-      <w:pPr>
+      <w:r>
         <w:rPr>
           <w:rFonts w:cstheme="minorHAnsi"/>
           <w:color w:val="000000" w:themeColor="text1"/>
           <w:lang w:val="nb-NO"/>
         </w:rPr>
-      </w:pPr>
-    </w:p>
-    <w:p>
-      <w:pPr>
-        <w:rPr>
-          <w:rFonts w:eastAsia="Times New Roman" w:cstheme="minorHAnsi"/>
-          <w:color w:val="000000" w:themeColor="text1"/>
-          <w:lang w:val="nb-NO"/>
-        </w:rPr>
-      </w:pPr>
+        <w:t xml:space="preserve">(Også kalt </w:t>
+      </w:r>
       <w:r>
         <w:rPr>
           <w:rFonts w:cstheme="minorHAnsi"/>
           <w:color w:val="000000" w:themeColor="text1"/>
           <w:lang w:val="nb-NO"/>
         </w:rPr>
-        <w:t xml:space="preserve">Det første jeg implementerte i mitt prosjekt var </w:t>
-      </w:r>
-      <w:proofErr w:type="spellStart"/>
+        <w:t>cubemap</w:t>
+      </w:r>
       <w:r>
         <w:rPr>
           <w:rFonts w:cstheme="minorHAnsi"/>
           <w:color w:val="000000" w:themeColor="text1"/>
           <w:lang w:val="nb-NO"/>
         </w:rPr>
-        <w:t>Skybox</w:t>
-      </w:r>
-      <w:proofErr w:type="spellEnd"/>
+        <w:t>)</w:t>
+      </w:r>
       <w:r>
         <w:rPr>
           <w:rFonts w:cstheme="minorHAnsi"/>
           <w:color w:val="000000" w:themeColor="text1"/>
           <w:lang w:val="nb-NO"/>
         </w:rPr>
-        <w:t xml:space="preserve">(Også kalt </w:t>
-      </w:r>
-      <w:proofErr w:type="spellStart"/>
+        <w:t xml:space="preserve">. Dette er en enkel måte å få </w:t>
+      </w:r>
       <w:r>
         <w:rPr>
           <w:rFonts w:cstheme="minorHAnsi"/>
           <w:color w:val="000000" w:themeColor="text1"/>
           <w:lang w:val="nb-NO"/>
         </w:rPr>
-        <w:t>cubemap</w:t>
-      </w:r>
-      <w:proofErr w:type="spellEnd"/>
+        <w:t>et inntrykk av et landskap</w:t>
+      </w:r>
       <w:r>
         <w:rPr>
           <w:rFonts w:cstheme="minorHAnsi"/>
           <w:color w:val="000000" w:themeColor="text1"/>
           <w:lang w:val="nb-NO"/>
         </w:rPr>
-        <w:t>)</w:t>
+        <w:t xml:space="preserve"> eller verden</w:t>
       </w:r>
       <w:r>
         <w:rPr>
@@ -407,7 +289,7 @@
           <w:color w:val="000000" w:themeColor="text1"/>
           <w:lang w:val="nb-NO"/>
         </w:rPr>
-        <w:t xml:space="preserve">. Dette er en enkel måte å få </w:t>
+        <w:t xml:space="preserve"> rundt kameraet. </w:t>
       </w:r>
       <w:r>
         <w:rPr>
@@ -415,34 +297,8 @@
           <w:color w:val="000000" w:themeColor="text1"/>
           <w:lang w:val="nb-NO"/>
         </w:rPr>
-        <w:t>et inntrykk av et landskap</w:t>
-      </w:r>
-      <w:r>
-        <w:rPr>
-          <w:rFonts w:cstheme="minorHAnsi"/>
-          <w:color w:val="000000" w:themeColor="text1"/>
-          <w:lang w:val="nb-NO"/>
-        </w:rPr>
-        <w:t xml:space="preserve"> eller verden</w:t>
-      </w:r>
-      <w:r>
-        <w:rPr>
-          <w:rFonts w:cstheme="minorHAnsi"/>
-          <w:color w:val="000000" w:themeColor="text1"/>
-          <w:lang w:val="nb-NO"/>
-        </w:rPr>
-        <w:t xml:space="preserve"> rundt kameraet. </w:t>
-      </w:r>
-      <w:proofErr w:type="spellStart"/>
-      <w:r>
-        <w:rPr>
-          <w:rFonts w:cstheme="minorHAnsi"/>
-          <w:color w:val="000000" w:themeColor="text1"/>
-          <w:lang w:val="nb-NO"/>
-        </w:rPr>
         <w:t>Skyboxen</w:t>
       </w:r>
-      <w:proofErr w:type="spellEnd"/>
       <w:r>
         <w:rPr>
           <w:rFonts w:cstheme="minorHAnsi"/>
@@ -486,7 +342,6 @@
         </w:rPr>
         <w:t xml:space="preserve">Implementere </w:t>
       </w:r>
-      <w:proofErr w:type="spellStart"/>
       <w:r>
         <w:rPr>
           <w:rFonts w:cstheme="minorHAnsi"/>
@@ -494,103 +349,30 @@
         </w:rPr>
         <w:t>Skyboxen</w:t>
       </w:r>
-      <w:proofErr w:type="spellEnd"/>
-    </w:p>
-    <w:p>
-      <w:pPr>
-        <w:rPr>
-          <w:rFonts w:eastAsia="Times New Roman" w:cstheme="minorHAnsi"/>
-          <w:color w:val="000000" w:themeColor="text1"/>
-          <w:lang w:val="nb-NO"/>
-        </w:rPr>
-      </w:pPr>
-      <w:r>
-        <w:rPr>
-          <w:rFonts w:eastAsia="Times New Roman" w:cstheme="minorHAnsi"/>
-          <w:color w:val="000000" w:themeColor="text1"/>
-          <w:lang w:val="nb-NO"/>
-        </w:rPr>
-        <w:t xml:space="preserve">Som nevnt over består </w:t>
-      </w:r>
-      <w:proofErr w:type="spellStart"/>
-      <w:r>
-        <w:rPr>
-          <w:rFonts w:eastAsia="Times New Roman" w:cstheme="minorHAnsi"/>
-          <w:color w:val="000000" w:themeColor="text1"/>
-          <w:lang w:val="nb-NO"/>
-        </w:rPr>
-        <w:t>Cubmap</w:t>
-      </w:r>
-      <w:proofErr w:type="spellEnd"/>
-      <w:r>
-        <w:rPr>
-          <w:rFonts w:eastAsia="Times New Roman" w:cstheme="minorHAnsi"/>
-          <w:color w:val="000000" w:themeColor="text1"/>
-          <w:lang w:val="nb-NO"/>
-        </w:rPr>
-        <w:t xml:space="preserve"> av 6 2D-bilder, altså 6 </w:t>
-      </w:r>
-      <w:proofErr w:type="spellStart"/>
-      <w:r>
-        <w:rPr>
-          <w:rFonts w:eastAsia="Times New Roman" w:cstheme="minorHAnsi"/>
-          <w:color w:val="000000" w:themeColor="text1"/>
-          <w:lang w:val="nb-NO"/>
-        </w:rPr>
-        <w:t>textures</w:t>
-      </w:r>
-      <w:proofErr w:type="spellEnd"/>
-      <w:r>
-        <w:rPr>
-          <w:rFonts w:eastAsia="Times New Roman" w:cstheme="minorHAnsi"/>
-          <w:color w:val="000000" w:themeColor="text1"/>
-          <w:lang w:val="nb-NO"/>
-        </w:rPr>
-        <w:t xml:space="preserve">. For </w:t>
-      </w:r>
-      <w:proofErr w:type="gramStart"/>
-      <w:r>
-        <w:rPr>
-          <w:rFonts w:eastAsia="Times New Roman" w:cstheme="minorHAnsi"/>
-          <w:color w:val="000000" w:themeColor="text1"/>
-          <w:lang w:val="nb-NO"/>
-        </w:rPr>
-        <w:t>hvert bildet</w:t>
-      </w:r>
-      <w:proofErr w:type="gramEnd"/>
-      <w:r>
-        <w:rPr>
-          <w:rFonts w:eastAsia="Times New Roman" w:cstheme="minorHAnsi"/>
-          <w:color w:val="000000" w:themeColor="text1"/>
-          <w:lang w:val="nb-NO"/>
-        </w:rPr>
-        <w:t xml:space="preserve"> må derfor dette lastes inn og spesifiseres med glTexImage2D. </w:t>
-      </w:r>
-      <w:r>
-        <w:rPr>
-          <w:rFonts w:eastAsia="Times New Roman" w:cstheme="minorHAnsi"/>
-          <w:color w:val="000000" w:themeColor="text1"/>
-          <w:lang w:val="nb-NO"/>
-        </w:rPr>
-        <w:t xml:space="preserve">I </w:t>
-      </w:r>
-      <w:proofErr w:type="spellStart"/>
-      <w:r>
-        <w:rPr>
-          <w:rFonts w:eastAsia="Times New Roman" w:cstheme="minorHAnsi"/>
-          <w:color w:val="000000" w:themeColor="text1"/>
-          <w:lang w:val="nb-NO"/>
-        </w:rPr>
-        <w:t>TextureLoading</w:t>
-      </w:r>
-      <w:proofErr w:type="spellEnd"/>
-      <w:r>
-        <w:rPr>
-          <w:rFonts w:eastAsia="Times New Roman" w:cstheme="minorHAnsi"/>
-          <w:color w:val="000000" w:themeColor="text1"/>
-          <w:lang w:val="nb-NO"/>
-        </w:rPr>
-        <w:t xml:space="preserve">. </w:t>
+    </w:p>
+    <w:p>
+      <w:pPr>
+        <w:rPr>
+          <w:rFonts w:eastAsia="Times New Roman" w:cstheme="minorHAnsi"/>
+          <w:color w:val="000000" w:themeColor="text1"/>
+          <w:lang w:val="nb-NO"/>
+        </w:rPr>
+      </w:pPr>
+      <w:r>
+        <w:rPr>
+          <w:rFonts w:eastAsia="Times New Roman" w:cstheme="minorHAnsi"/>
+          <w:color w:val="000000" w:themeColor="text1"/>
+          <w:lang w:val="nb-NO"/>
+        </w:rPr>
+        <w:t xml:space="preserve">Som nevnt over består Cubmap av 6 2D-bilder, altså 6 textures. For hvert bildet må derfor dette lastes inn og spesifiseres med glTexImage2D. </w:t>
+      </w:r>
+      <w:r>
+        <w:rPr>
+          <w:rFonts w:eastAsia="Times New Roman" w:cstheme="minorHAnsi"/>
+          <w:color w:val="000000" w:themeColor="text1"/>
+          <w:lang w:val="nb-NO"/>
+        </w:rPr>
+        <w:t xml:space="preserve">I TextureLoading. </w:t>
       </w:r>
     </w:p>
     <w:p>
@@ -617,129 +399,47 @@
         </w:rPr>
         <w:t xml:space="preserve">For </w:t>
       </w:r>
-      <w:proofErr w:type="spellStart"/>
       <w:r>
         <w:rPr>
           <w:rFonts w:cstheme="minorHAnsi"/>
           <w:color w:val="000000" w:themeColor="text1"/>
           <w:lang w:val="nb-NO"/>
         </w:rPr>
-        <w:t>Skyboxen</w:t>
-      </w:r>
-      <w:proofErr w:type="spellEnd"/>
-      <w:r>
-        <w:rPr>
-          <w:rFonts w:cstheme="minorHAnsi"/>
-          <w:color w:val="000000" w:themeColor="text1"/>
-          <w:lang w:val="nb-NO"/>
-        </w:rPr>
-        <w:t xml:space="preserve"> </w:t>
-      </w:r>
-      <w:r>
-        <w:rPr>
-          <w:rFonts w:eastAsia="Times New Roman" w:cstheme="minorHAnsi"/>
-          <w:color w:val="000000" w:themeColor="text1"/>
-          <w:lang w:val="nb-NO"/>
-        </w:rPr>
-        <w:t xml:space="preserve">har jeg valgt å opprette egne </w:t>
-      </w:r>
-      <w:proofErr w:type="spellStart"/>
-      <w:r>
-        <w:rPr>
-          <w:rFonts w:eastAsia="Times New Roman" w:cstheme="minorHAnsi"/>
-          <w:color w:val="000000" w:themeColor="text1"/>
-          <w:lang w:val="nb-NO"/>
-        </w:rPr>
-        <w:t>shadere</w:t>
-      </w:r>
-      <w:proofErr w:type="spellEnd"/>
-      <w:r>
-        <w:rPr>
-          <w:rFonts w:eastAsia="Times New Roman" w:cstheme="minorHAnsi"/>
-          <w:color w:val="000000" w:themeColor="text1"/>
-          <w:lang w:val="nb-NO"/>
-        </w:rPr>
-        <w:t xml:space="preserve"> (</w:t>
-      </w:r>
-      <w:proofErr w:type="spellStart"/>
-      <w:r>
-        <w:rPr>
-          <w:rFonts w:eastAsia="Times New Roman" w:cstheme="minorHAnsi"/>
-          <w:color w:val="000000" w:themeColor="text1"/>
-          <w:lang w:val="nb-NO"/>
-        </w:rPr>
-        <w:t>skybox.vert</w:t>
-      </w:r>
-      <w:proofErr w:type="spellEnd"/>
-      <w:r>
-        <w:rPr>
-          <w:rFonts w:eastAsia="Times New Roman" w:cstheme="minorHAnsi"/>
-          <w:color w:val="000000" w:themeColor="text1"/>
-          <w:lang w:val="nb-NO"/>
-        </w:rPr>
-        <w:t xml:space="preserve"> og </w:t>
-      </w:r>
-      <w:proofErr w:type="spellStart"/>
-      <w:r>
-        <w:rPr>
-          <w:rFonts w:eastAsia="Times New Roman" w:cstheme="minorHAnsi"/>
-          <w:color w:val="000000" w:themeColor="text1"/>
-          <w:lang w:val="nb-NO"/>
-        </w:rPr>
-        <w:t>skybox.frag</w:t>
-      </w:r>
-      <w:proofErr w:type="spellEnd"/>
-      <w:r>
-        <w:rPr>
-          <w:rFonts w:eastAsia="Times New Roman" w:cstheme="minorHAnsi"/>
-          <w:color w:val="000000" w:themeColor="text1"/>
-          <w:lang w:val="nb-NO"/>
-        </w:rPr>
-        <w:t>).</w:t>
-      </w:r>
-    </w:p>
-    <w:p>
-      <w:pPr>
-        <w:rPr>
-          <w:rFonts w:eastAsia="Times New Roman" w:cstheme="minorHAnsi"/>
-          <w:color w:val="000000" w:themeColor="text1"/>
-          <w:lang w:val="nb-NO"/>
-        </w:rPr>
-      </w:pPr>
-    </w:p>
-    <w:p>
-      <w:pPr>
-        <w:rPr>
-          <w:rFonts w:eastAsia="Times New Roman" w:cstheme="minorHAnsi"/>
-          <w:color w:val="000000" w:themeColor="text1"/>
-          <w:lang w:val="nb-NO"/>
-        </w:rPr>
-      </w:pPr>
-      <w:r>
-        <w:rPr>
-          <w:rFonts w:eastAsia="Times New Roman" w:cstheme="minorHAnsi"/>
-          <w:color w:val="000000" w:themeColor="text1"/>
-          <w:lang w:val="nb-NO"/>
-        </w:rPr>
-        <w:t xml:space="preserve">I </w:t>
-      </w:r>
-      <w:proofErr w:type="spellStart"/>
-      <w:r>
-        <w:rPr>
-          <w:rFonts w:eastAsia="Times New Roman" w:cstheme="minorHAnsi"/>
-          <w:color w:val="000000" w:themeColor="text1"/>
-          <w:lang w:val="nb-NO"/>
-        </w:rPr>
-        <w:t>vertex-shaderen</w:t>
-      </w:r>
-      <w:proofErr w:type="spellEnd"/>
-      <w:r>
-        <w:rPr>
-          <w:rFonts w:eastAsia="Times New Roman" w:cstheme="minorHAnsi"/>
-          <w:color w:val="000000" w:themeColor="text1"/>
-          <w:lang w:val="nb-NO"/>
-        </w:rPr>
-        <w:t>:</w:t>
+        <w:t xml:space="preserve">Skyboxen </w:t>
+      </w:r>
+      <w:r>
+        <w:rPr>
+          <w:rFonts w:eastAsia="Times New Roman" w:cstheme="minorHAnsi"/>
+          <w:color w:val="000000" w:themeColor="text1"/>
+          <w:lang w:val="nb-NO"/>
+        </w:rPr>
+        <w:t>har jeg valgt å opprette egne shadere (skybox.vert og skybox.frag).</w:t>
+      </w:r>
+    </w:p>
+    <w:p>
+      <w:pPr>
+        <w:rPr>
+          <w:rFonts w:eastAsia="Times New Roman" w:cstheme="minorHAnsi"/>
+          <w:color w:val="000000" w:themeColor="text1"/>
+          <w:lang w:val="nb-NO"/>
+        </w:rPr>
+      </w:pPr>
+    </w:p>
+    <w:p>
+      <w:pPr>
+        <w:rPr>
+          <w:rFonts w:eastAsia="Times New Roman" w:cstheme="minorHAnsi"/>
+          <w:color w:val="000000" w:themeColor="text1"/>
+          <w:lang w:val="nb-NO"/>
+        </w:rPr>
+      </w:pPr>
+      <w:r>
+        <w:rPr>
+          <w:rFonts w:eastAsia="Times New Roman" w:cstheme="minorHAnsi"/>
+          <w:color w:val="000000" w:themeColor="text1"/>
+          <w:lang w:val="nb-NO"/>
+        </w:rPr>
+        <w:t>I vertex-shaderen:</w:t>
       </w:r>
     </w:p>
     <w:p>
@@ -761,43 +461,7 @@
           <w:color w:val="000000" w:themeColor="text1"/>
           <w:lang w:val="nb-NO"/>
         </w:rPr>
-        <w:t xml:space="preserve">Med layout (location 0) hentes det data med </w:t>
-      </w:r>
-      <w:proofErr w:type="spellStart"/>
-      <w:r>
-        <w:rPr>
-          <w:rFonts w:eastAsia="Times New Roman" w:cstheme="minorHAnsi"/>
-          <w:color w:val="000000" w:themeColor="text1"/>
-          <w:lang w:val="nb-NO"/>
-        </w:rPr>
-        <w:t>attributten</w:t>
-      </w:r>
-      <w:proofErr w:type="spellEnd"/>
-      <w:r>
-        <w:rPr>
-          <w:rFonts w:eastAsia="Times New Roman" w:cstheme="minorHAnsi"/>
-          <w:color w:val="000000" w:themeColor="text1"/>
-          <w:lang w:val="nb-NO"/>
-        </w:rPr>
-        <w:t xml:space="preserve"> 0 og legger dette i variabelen </w:t>
-      </w:r>
-      <w:proofErr w:type="spellStart"/>
-      <w:r>
-        <w:rPr>
-          <w:rFonts w:eastAsia="Times New Roman" w:cstheme="minorHAnsi"/>
-          <w:color w:val="000000" w:themeColor="text1"/>
-          <w:lang w:val="nb-NO"/>
-        </w:rPr>
-        <w:t>position</w:t>
-      </w:r>
-      <w:proofErr w:type="spellEnd"/>
-      <w:r>
-        <w:rPr>
-          <w:rFonts w:eastAsia="Times New Roman" w:cstheme="minorHAnsi"/>
-          <w:color w:val="000000" w:themeColor="text1"/>
-          <w:lang w:val="nb-NO"/>
-        </w:rPr>
-        <w:t xml:space="preserve">. </w:t>
+        <w:t xml:space="preserve">Med layout (location 0) hentes det data med attributten 0 og legger dette i variabelen position. </w:t>
       </w:r>
     </w:p>
     <w:p>
@@ -851,25 +515,7 @@
           <w:color w:val="000000" w:themeColor="text1"/>
           <w:lang w:val="nb-NO"/>
         </w:rPr>
-        <w:t xml:space="preserve">som inneholder </w:t>
-      </w:r>
-      <w:proofErr w:type="spellStart"/>
-      <w:r>
-        <w:rPr>
-          <w:rFonts w:eastAsia="Times New Roman" w:cstheme="minorHAnsi"/>
-          <w:color w:val="000000" w:themeColor="text1"/>
-          <w:lang w:val="nb-NO"/>
-        </w:rPr>
-        <w:t>texture</w:t>
-      </w:r>
-      <w:proofErr w:type="spellEnd"/>
-      <w:r>
-        <w:rPr>
-          <w:rFonts w:eastAsia="Times New Roman" w:cstheme="minorHAnsi"/>
-          <w:color w:val="000000" w:themeColor="text1"/>
-          <w:lang w:val="nb-NO"/>
-        </w:rPr>
-        <w:t>-koordinater</w:t>
+        <w:t>som inneholder texture-koordinater</w:t>
       </w:r>
       <w:r>
         <w:rPr>
@@ -885,25 +531,7 @@
           <w:color w:val="000000" w:themeColor="text1"/>
           <w:lang w:val="nb-NO"/>
         </w:rPr>
-        <w:t>(sendes til fragment-</w:t>
-      </w:r>
-      <w:proofErr w:type="spellStart"/>
-      <w:r>
-        <w:rPr>
-          <w:rFonts w:eastAsia="Times New Roman" w:cstheme="minorHAnsi"/>
-          <w:color w:val="000000" w:themeColor="text1"/>
-          <w:lang w:val="nb-NO"/>
-        </w:rPr>
-        <w:t>shaderen</w:t>
-      </w:r>
-      <w:proofErr w:type="spellEnd"/>
-      <w:r>
-        <w:rPr>
-          <w:rFonts w:eastAsia="Times New Roman" w:cstheme="minorHAnsi"/>
-          <w:color w:val="000000" w:themeColor="text1"/>
-          <w:lang w:val="nb-NO"/>
-        </w:rPr>
-        <w:t>)</w:t>
+        <w:t>(sendes til fragment-shaderen)</w:t>
       </w:r>
     </w:p>
     <w:p>
@@ -925,105 +553,15 @@
           <w:color w:val="000000" w:themeColor="text1"/>
           <w:lang w:val="nb-NO"/>
         </w:rPr>
-        <w:t xml:space="preserve">Det er deklarert </w:t>
-      </w:r>
-      <w:proofErr w:type="gramStart"/>
-      <w:r>
-        <w:rPr>
-          <w:rFonts w:eastAsia="Times New Roman" w:cstheme="minorHAnsi"/>
-          <w:color w:val="000000" w:themeColor="text1"/>
-          <w:lang w:val="nb-NO"/>
-        </w:rPr>
-        <w:t>to uniform variabler</w:t>
-      </w:r>
-      <w:proofErr w:type="gramEnd"/>
-      <w:r>
-        <w:rPr>
-          <w:rFonts w:eastAsia="Times New Roman" w:cstheme="minorHAnsi"/>
-          <w:color w:val="000000" w:themeColor="text1"/>
-          <w:lang w:val="nb-NO"/>
-        </w:rPr>
-        <w:t xml:space="preserve"> som brukes til å kommunisere med </w:t>
-      </w:r>
-      <w:proofErr w:type="spellStart"/>
-      <w:r>
-        <w:rPr>
-          <w:rFonts w:eastAsia="Times New Roman" w:cstheme="minorHAnsi"/>
-          <w:color w:val="000000" w:themeColor="text1"/>
-          <w:lang w:val="nb-NO"/>
-        </w:rPr>
-        <w:t>shadern</w:t>
-      </w:r>
-      <w:proofErr w:type="spellEnd"/>
-      <w:r>
-        <w:rPr>
-          <w:rFonts w:eastAsia="Times New Roman" w:cstheme="minorHAnsi"/>
-          <w:color w:val="000000" w:themeColor="text1"/>
-          <w:lang w:val="nb-NO"/>
-        </w:rPr>
-        <w:t xml:space="preserve"> utenifra. (Er </w:t>
-      </w:r>
-      <w:proofErr w:type="spellStart"/>
-      <w:r>
-        <w:rPr>
-          <w:rFonts w:eastAsia="Times New Roman" w:cstheme="minorHAnsi"/>
-          <w:color w:val="000000" w:themeColor="text1"/>
-          <w:lang w:val="nb-NO"/>
-        </w:rPr>
-        <w:t>read-only</w:t>
-      </w:r>
-      <w:proofErr w:type="spellEnd"/>
-      <w:r>
-        <w:rPr>
-          <w:rFonts w:eastAsia="Times New Roman" w:cstheme="minorHAnsi"/>
-          <w:color w:val="000000" w:themeColor="text1"/>
-          <w:lang w:val="nb-NO"/>
-        </w:rPr>
-        <w:t>)</w:t>
-      </w:r>
-      <w:r>
-        <w:rPr>
-          <w:rFonts w:eastAsia="Times New Roman" w:cstheme="minorHAnsi"/>
-          <w:color w:val="000000" w:themeColor="text1"/>
-          <w:lang w:val="nb-NO"/>
-        </w:rPr>
-        <w:t xml:space="preserve">. Vi definerer ikke </w:t>
-      </w:r>
-      <w:proofErr w:type="spellStart"/>
-      <w:r>
-        <w:rPr>
-          <w:rFonts w:eastAsia="Times New Roman" w:cstheme="minorHAnsi"/>
-          <w:color w:val="000000" w:themeColor="text1"/>
-          <w:lang w:val="nb-NO"/>
-        </w:rPr>
-        <w:t>model</w:t>
-      </w:r>
-      <w:proofErr w:type="spellEnd"/>
-      <w:r>
-        <w:rPr>
-          <w:rFonts w:eastAsia="Times New Roman" w:cstheme="minorHAnsi"/>
-          <w:color w:val="000000" w:themeColor="text1"/>
-          <w:lang w:val="nb-NO"/>
-        </w:rPr>
-        <w:t xml:space="preserve">-matrise da vi ikke ønsker å påvirke posisjonen til </w:t>
-      </w:r>
-      <w:proofErr w:type="spellStart"/>
-      <w:r>
-        <w:rPr>
-          <w:rFonts w:eastAsia="Times New Roman" w:cstheme="minorHAnsi"/>
-          <w:color w:val="000000" w:themeColor="text1"/>
-          <w:lang w:val="nb-NO"/>
-        </w:rPr>
-        <w:t>skyboxen</w:t>
-      </w:r>
-      <w:proofErr w:type="spellEnd"/>
-      <w:r>
-        <w:rPr>
-          <w:rFonts w:eastAsia="Times New Roman" w:cstheme="minorHAnsi"/>
-          <w:color w:val="000000" w:themeColor="text1"/>
-          <w:lang w:val="nb-NO"/>
-        </w:rPr>
-        <w:t xml:space="preserve">. </w:t>
+        <w:t>Det er deklarert to uniform variabler som brukes til å kommunisere med shadern utenifra. (Er read-only)</w:t>
+      </w:r>
+      <w:r>
+        <w:rPr>
+          <w:rFonts w:eastAsia="Times New Roman" w:cstheme="minorHAnsi"/>
+          <w:color w:val="000000" w:themeColor="text1"/>
+          <w:lang w:val="nb-NO"/>
+        </w:rPr>
+        <w:t xml:space="preserve">. Vi definerer ikke model-matrise da vi ikke ønsker å påvirke posisjonen til skyboxen. </w:t>
       </w:r>
     </w:p>
     <w:p>
@@ -1045,25 +583,7 @@
           <w:color w:val="000000" w:themeColor="text1"/>
           <w:lang w:val="nb-NO"/>
         </w:rPr>
-        <w:t xml:space="preserve">Uniform mat4 </w:t>
-      </w:r>
-      <w:proofErr w:type="spellStart"/>
-      <w:r>
-        <w:rPr>
-          <w:rFonts w:eastAsia="Times New Roman" w:cstheme="minorHAnsi"/>
-          <w:color w:val="000000" w:themeColor="text1"/>
-          <w:lang w:val="nb-NO"/>
-        </w:rPr>
-        <w:t>view</w:t>
-      </w:r>
-      <w:proofErr w:type="spellEnd"/>
-      <w:r>
-        <w:rPr>
-          <w:rFonts w:eastAsia="Times New Roman" w:cstheme="minorHAnsi"/>
-          <w:color w:val="000000" w:themeColor="text1"/>
-          <w:lang w:val="nb-NO"/>
-        </w:rPr>
-        <w:t xml:space="preserve">: Mottar </w:t>
+        <w:t xml:space="preserve">Uniform mat4 view: Mottar </w:t>
       </w:r>
       <w:r>
         <w:rPr>
@@ -1094,25 +614,7 @@
           <w:lang w:val="nb-NO"/>
         </w:rPr>
         <w:lastRenderedPageBreak/>
-        <w:t xml:space="preserve">Uniform mat4 </w:t>
-      </w:r>
-      <w:proofErr w:type="spellStart"/>
-      <w:r>
-        <w:rPr>
-          <w:rFonts w:eastAsia="Times New Roman" w:cstheme="minorHAnsi"/>
-          <w:color w:val="000000" w:themeColor="text1"/>
-          <w:lang w:val="nb-NO"/>
-        </w:rPr>
-        <w:t>projection</w:t>
-      </w:r>
-      <w:proofErr w:type="spellEnd"/>
-      <w:r>
-        <w:rPr>
-          <w:rFonts w:eastAsia="Times New Roman" w:cstheme="minorHAnsi"/>
-          <w:color w:val="000000" w:themeColor="text1"/>
-          <w:lang w:val="nb-NO"/>
-        </w:rPr>
-        <w:t xml:space="preserve">: </w:t>
+        <w:t xml:space="preserve">Uniform mat4 projection: </w:t>
       </w:r>
       <w:r>
         <w:rPr>
@@ -1157,7 +659,6 @@
         </w:rPr>
         <w:t>Note that the interesting part of the vertex shader is that we set the incoming position vectors as the outcoming texture coordinates for the fragment shader. The fragment shader then takes these as input to sample a </w:t>
       </w:r>
-      <w:proofErr w:type="spellStart"/>
       <w:r>
         <w:rPr>
           <w:rFonts w:ascii="Courier New" w:eastAsia="Times New Roman" w:hAnsi="Courier New" w:cs="Courier New"/>
@@ -1169,7 +670,6 @@
         </w:rPr>
         <w:t>samplerCube</w:t>
       </w:r>
-      <w:proofErr w:type="spellEnd"/>
       <w:r>
         <w:rPr>
           <w:rFonts w:ascii="Arial" w:eastAsia="Times New Roman" w:hAnsi="Arial" w:cs="Arial"/>
@@ -1212,25 +712,7 @@
           <w:color w:val="000000" w:themeColor="text1"/>
           <w:lang w:val="nb-NO"/>
         </w:rPr>
-        <w:t>I fragment-</w:t>
-      </w:r>
-      <w:proofErr w:type="spellStart"/>
-      <w:r>
-        <w:rPr>
-          <w:rFonts w:eastAsia="Times New Roman" w:cstheme="minorHAnsi"/>
-          <w:color w:val="000000" w:themeColor="text1"/>
-          <w:lang w:val="nb-NO"/>
-        </w:rPr>
-        <w:t>shaderen</w:t>
-      </w:r>
-      <w:proofErr w:type="spellEnd"/>
-      <w:r>
-        <w:rPr>
-          <w:rFonts w:eastAsia="Times New Roman" w:cstheme="minorHAnsi"/>
-          <w:color w:val="000000" w:themeColor="text1"/>
-          <w:lang w:val="nb-NO"/>
-        </w:rPr>
-        <w:t>:</w:t>
+        <w:t>I fragment-shaderen:</w:t>
       </w:r>
     </w:p>
     <w:p>
@@ -1252,36 +734,8 @@
           <w:color w:val="000000" w:themeColor="text1"/>
           <w:lang w:val="nb-NO"/>
         </w:rPr>
-        <w:t xml:space="preserve">Mottar </w:t>
-      </w:r>
-      <w:proofErr w:type="spellStart"/>
-      <w:r>
-        <w:rPr>
-          <w:rFonts w:eastAsia="Times New Roman" w:cstheme="minorHAnsi"/>
-          <w:color w:val="000000" w:themeColor="text1"/>
-          <w:lang w:val="nb-NO"/>
-        </w:rPr>
-        <w:t>TexCoords</w:t>
-      </w:r>
-      <w:proofErr w:type="spellEnd"/>
-      <w:r>
-        <w:rPr>
-          <w:rFonts w:eastAsia="Times New Roman" w:cstheme="minorHAnsi"/>
-          <w:color w:val="000000" w:themeColor="text1"/>
-          <w:lang w:val="nb-NO"/>
-        </w:rPr>
-        <w:t xml:space="preserve"> fra </w:t>
-      </w:r>
-      <w:proofErr w:type="spellStart"/>
-      <w:r>
-        <w:rPr>
-          <w:rFonts w:eastAsia="Times New Roman" w:cstheme="minorHAnsi"/>
-          <w:color w:val="000000" w:themeColor="text1"/>
-          <w:lang w:val="nb-NO"/>
-        </w:rPr>
-        <w:t>vertex-shaderen</w:t>
-      </w:r>
-      <w:proofErr w:type="spellEnd"/>
+        <w:t>Mottar TexCoords fra vertex-shaderen</w:t>
+      </w:r>
     </w:p>
     <w:p>
       <w:pPr>
@@ -1302,25 +756,7 @@
           <w:color w:val="000000" w:themeColor="text1"/>
           <w:lang w:val="nb-NO"/>
         </w:rPr>
-        <w:t xml:space="preserve">Sender ut en vec4 med info om </w:t>
-      </w:r>
-      <w:proofErr w:type="spellStart"/>
-      <w:r>
-        <w:rPr>
-          <w:rFonts w:eastAsia="Times New Roman" w:cstheme="minorHAnsi"/>
-          <w:color w:val="000000" w:themeColor="text1"/>
-          <w:lang w:val="nb-NO"/>
-        </w:rPr>
-        <w:t>color</w:t>
-      </w:r>
-      <w:proofErr w:type="spellEnd"/>
-      <w:r>
-        <w:rPr>
-          <w:rFonts w:eastAsia="Times New Roman" w:cstheme="minorHAnsi"/>
-          <w:color w:val="000000" w:themeColor="text1"/>
-          <w:lang w:val="nb-NO"/>
-        </w:rPr>
-        <w:t xml:space="preserve"> til neste steg i pipeline</w:t>
+        <w:t>Sender ut en vec4 med info om color til neste steg i pipeline</w:t>
       </w:r>
     </w:p>
     <w:p>
@@ -1342,43 +778,7 @@
           <w:color w:val="000000" w:themeColor="text1"/>
           <w:lang w:val="nb-NO"/>
         </w:rPr>
-        <w:t xml:space="preserve">Henter inn data fra koden med info om </w:t>
-      </w:r>
-      <w:proofErr w:type="spellStart"/>
-      <w:r>
-        <w:rPr>
-          <w:rFonts w:eastAsia="Times New Roman" w:cstheme="minorHAnsi"/>
-          <w:color w:val="000000" w:themeColor="text1"/>
-          <w:lang w:val="nb-NO"/>
-        </w:rPr>
-        <w:t>skybox</w:t>
-      </w:r>
-      <w:proofErr w:type="spellEnd"/>
-      <w:r>
-        <w:rPr>
-          <w:rFonts w:eastAsia="Times New Roman" w:cstheme="minorHAnsi"/>
-          <w:color w:val="000000" w:themeColor="text1"/>
-          <w:lang w:val="nb-NO"/>
-        </w:rPr>
-        <w:t xml:space="preserve"> (</w:t>
-      </w:r>
-      <w:proofErr w:type="spellStart"/>
-      <w:r>
-        <w:rPr>
-          <w:rFonts w:eastAsia="Times New Roman" w:cstheme="minorHAnsi"/>
-          <w:color w:val="000000" w:themeColor="text1"/>
-          <w:lang w:val="nb-NO"/>
-        </w:rPr>
-        <w:t>SamplerCube</w:t>
-      </w:r>
-      <w:proofErr w:type="spellEnd"/>
-      <w:r>
-        <w:rPr>
-          <w:rFonts w:eastAsia="Times New Roman" w:cstheme="minorHAnsi"/>
-          <w:color w:val="000000" w:themeColor="text1"/>
-          <w:lang w:val="nb-NO"/>
-        </w:rPr>
-        <w:t>)</w:t>
+        <w:t>Henter inn data fra koden med info om skybox (SamplerCube)</w:t>
       </w:r>
     </w:p>
     <w:p>
@@ -1527,25 +927,7 @@
           <w:color w:val="000000" w:themeColor="text1"/>
           <w:lang w:val="nb-NO"/>
         </w:rPr>
-        <w:t xml:space="preserve">OPPSETT: Simple </w:t>
-      </w:r>
-      <w:proofErr w:type="spellStart"/>
-      <w:r>
-        <w:rPr>
-          <w:rFonts w:eastAsia="Times New Roman" w:cstheme="minorHAnsi"/>
-          <w:color w:val="000000" w:themeColor="text1"/>
-          <w:lang w:val="nb-NO"/>
-        </w:rPr>
-        <w:t>lighting</w:t>
-      </w:r>
-      <w:proofErr w:type="spellEnd"/>
-      <w:r>
-        <w:rPr>
-          <w:rFonts w:eastAsia="Times New Roman" w:cstheme="minorHAnsi"/>
-          <w:color w:val="000000" w:themeColor="text1"/>
-          <w:lang w:val="nb-NO"/>
-        </w:rPr>
-        <w:t xml:space="preserve"> eksempel!</w:t>
+        <w:t>OPPSETT: Simple lighting eksempel!</w:t>
       </w:r>
     </w:p>
     <w:p>
@@ -1602,25 +984,7 @@
           <w:color w:val="000000" w:themeColor="text1"/>
           <w:lang w:val="nb-NO"/>
         </w:rPr>
-        <w:t xml:space="preserve">LYS: Blanding av Simple </w:t>
-      </w:r>
-      <w:proofErr w:type="spellStart"/>
-      <w:r>
-        <w:rPr>
-          <w:rFonts w:eastAsia="Times New Roman" w:cstheme="minorHAnsi"/>
-          <w:color w:val="000000" w:themeColor="text1"/>
-          <w:lang w:val="nb-NO"/>
-        </w:rPr>
-        <w:t>Lighting</w:t>
-      </w:r>
-      <w:proofErr w:type="spellEnd"/>
-      <w:r>
-        <w:rPr>
-          <w:rFonts w:eastAsia="Times New Roman" w:cstheme="minorHAnsi"/>
-          <w:color w:val="000000" w:themeColor="text1"/>
-          <w:lang w:val="nb-NO"/>
-        </w:rPr>
-        <w:t xml:space="preserve"> og </w:t>
+        <w:t xml:space="preserve">LYS: Blanding av Simple Lighting og </w:t>
       </w:r>
       <w:hyperlink r:id="rId7" w:history="1">
         <w:r>
@@ -1761,7 +1125,6 @@
         </w:rPr>
         <w:t xml:space="preserve"> </w:t>
       </w:r>
-      <w:proofErr w:type="spellStart"/>
       <w:r>
         <w:rPr>
           <w:rFonts w:eastAsia="Times New Roman" w:cstheme="minorHAnsi"/>
@@ -1769,17 +1132,7 @@
           <w:color w:val="000000" w:themeColor="text1"/>
           <w:lang w:val="nb-NO"/>
         </w:rPr>
-        <w:t>Deklarterte</w:t>
-      </w:r>
-      <w:proofErr w:type="spellEnd"/>
-      <w:r>
-        <w:rPr>
-          <w:rFonts w:eastAsia="Times New Roman" w:cstheme="minorHAnsi"/>
-          <w:b/>
-          <w:color w:val="000000" w:themeColor="text1"/>
-          <w:lang w:val="nb-NO"/>
-        </w:rPr>
-        <w:t xml:space="preserve"> buffer </w:t>
+        <w:t xml:space="preserve">Deklarterte buffer </w:t>
       </w:r>
       <w:r>
         <w:rPr>
@@ -1820,43 +1173,7 @@
           <w:color w:val="000000" w:themeColor="text1"/>
           <w:lang w:val="nb-NO"/>
         </w:rPr>
-        <w:t xml:space="preserve">// Oppretter </w:t>
-      </w:r>
-      <w:proofErr w:type="spellStart"/>
-      <w:r>
-        <w:rPr>
-          <w:rFonts w:ascii="Menlo" w:hAnsi="Menlo" w:cs="Menlo"/>
-          <w:color w:val="000000" w:themeColor="text1"/>
-          <w:lang w:val="nb-NO"/>
-        </w:rPr>
-        <w:t>Vertex-array</w:t>
-      </w:r>
-      <w:proofErr w:type="spellEnd"/>
-      <w:r>
-        <w:rPr>
-          <w:rFonts w:ascii="Menlo" w:hAnsi="Menlo" w:cs="Menlo"/>
-          <w:color w:val="000000" w:themeColor="text1"/>
-          <w:lang w:val="nb-NO"/>
-        </w:rPr>
-        <w:t xml:space="preserve"> og buffer -</w:t>
-      </w:r>
-      <w:proofErr w:type="spellStart"/>
-      <w:r>
-        <w:rPr>
-          <w:rFonts w:ascii="Menlo" w:hAnsi="Menlo" w:cs="Menlo"/>
-          <w:color w:val="000000" w:themeColor="text1"/>
-          <w:lang w:val="nb-NO"/>
-        </w:rPr>
-        <w:t>object</w:t>
-      </w:r>
-      <w:proofErr w:type="spellEnd"/>
-      <w:r>
-        <w:rPr>
-          <w:rFonts w:ascii="Menlo" w:hAnsi="Menlo" w:cs="Menlo"/>
-          <w:color w:val="000000" w:themeColor="text1"/>
-          <w:lang w:val="nb-NO"/>
-        </w:rPr>
-        <w:t xml:space="preserve"> for KUBE</w:t>
+        <w:t>// Oppretter Vertex-array og buffer -object for KUBE</w:t>
       </w:r>
     </w:p>
     <w:p>
@@ -1873,7 +1190,6 @@
           <w:lang w:val="nb-NO"/>
         </w:rPr>
       </w:pPr>
-      <w:proofErr w:type="spellStart"/>
       <w:r>
         <w:rPr>
           <w:rFonts w:ascii="Menlo" w:hAnsi="Menlo" w:cs="Menlo"/>
@@ -1881,52 +1197,7 @@
           <w:lang w:val="nb-NO"/>
         </w:rPr>
         <w:lastRenderedPageBreak/>
-        <w:t>GLuint</w:t>
-      </w:r>
-      <w:proofErr w:type="spellEnd"/>
-      <w:r>
-        <w:rPr>
-          <w:rFonts w:ascii="Menlo" w:hAnsi="Menlo" w:cs="Menlo"/>
-          <w:color w:val="000000" w:themeColor="text1"/>
-          <w:lang w:val="nb-NO"/>
-        </w:rPr>
-        <w:t xml:space="preserve"> </w:t>
-      </w:r>
-      <w:proofErr w:type="spellStart"/>
-      <w:r>
-        <w:rPr>
-          <w:rFonts w:ascii="Menlo" w:hAnsi="Menlo" w:cs="Menlo"/>
-          <w:color w:val="000000" w:themeColor="text1"/>
-          <w:lang w:val="nb-NO"/>
-        </w:rPr>
-        <w:t>cubeVAO</w:t>
-      </w:r>
-      <w:proofErr w:type="spellEnd"/>
-      <w:r>
-        <w:rPr>
-          <w:rFonts w:ascii="Menlo" w:hAnsi="Menlo" w:cs="Menlo"/>
-          <w:color w:val="000000" w:themeColor="text1"/>
-          <w:lang w:val="nb-NO"/>
-        </w:rPr>
-        <w:t xml:space="preserve">, </w:t>
-      </w:r>
-      <w:proofErr w:type="spellStart"/>
-      <w:r>
-        <w:rPr>
-          <w:rFonts w:ascii="Menlo" w:hAnsi="Menlo" w:cs="Menlo"/>
-          <w:color w:val="000000" w:themeColor="text1"/>
-          <w:lang w:val="nb-NO"/>
-        </w:rPr>
-        <w:t>cubeVBO</w:t>
-      </w:r>
-      <w:proofErr w:type="spellEnd"/>
-      <w:r>
-        <w:rPr>
-          <w:rFonts w:ascii="Menlo" w:hAnsi="Menlo" w:cs="Menlo"/>
-          <w:color w:val="000000" w:themeColor="text1"/>
-          <w:lang w:val="nb-NO"/>
-        </w:rPr>
-        <w:t>;</w:t>
+        <w:t>GLuint cubeVAO, cubeVBO;</w:t>
       </w:r>
     </w:p>
     <w:p>
@@ -1949,219 +1220,117 @@
           <w:color w:val="000000" w:themeColor="text1"/>
           <w:lang w:val="nb-NO"/>
         </w:rPr>
-        <w:t xml:space="preserve">// Oppretter </w:t>
-      </w:r>
-      <w:proofErr w:type="spellStart"/>
+        <w:t>// Oppretter Vertex-array og buffer -object for SKYBOX</w:t>
+      </w:r>
+    </w:p>
+    <w:p>
+      <w:pPr>
+        <w:rPr>
+          <w:rFonts w:eastAsia="Times New Roman" w:cstheme="minorHAnsi"/>
+          <w:color w:val="000000" w:themeColor="text1"/>
+          <w:lang w:val="nb-NO"/>
+        </w:rPr>
+      </w:pPr>
       <w:r>
         <w:rPr>
           <w:rFonts w:ascii="Menlo" w:hAnsi="Menlo" w:cs="Menlo"/>
           <w:color w:val="000000" w:themeColor="text1"/>
           <w:lang w:val="nb-NO"/>
         </w:rPr>
-        <w:t>Vertex-array</w:t>
-      </w:r>
-      <w:proofErr w:type="spellEnd"/>
-      <w:r>
+        <w:t>GLuint skyboxVAO, skyboxVBO;</w:t>
+      </w:r>
+    </w:p>
+    <w:p>
+      <w:pPr>
+        <w:rPr>
+          <w:rFonts w:eastAsia="Times New Roman" w:cstheme="minorHAnsi"/>
+          <w:color w:val="000000" w:themeColor="text1"/>
+          <w:lang w:val="nb-NO"/>
+        </w:rPr>
+      </w:pPr>
+    </w:p>
+    <w:p>
+      <w:pPr>
+        <w:rPr>
+          <w:rFonts w:eastAsia="Times New Roman" w:cstheme="minorHAnsi"/>
+          <w:color w:val="000000" w:themeColor="text1"/>
+          <w:lang w:val="nb-NO"/>
+        </w:rPr>
+      </w:pPr>
+      <w:r>
+        <w:rPr>
+          <w:rFonts w:eastAsia="Times New Roman" w:cstheme="minorHAnsi"/>
+          <w:color w:val="000000" w:themeColor="text1"/>
+          <w:lang w:val="nb-NO"/>
+        </w:rPr>
+        <w:t xml:space="preserve">Men opprettet nye når de skulle </w:t>
+      </w:r>
+      <w:r>
+        <w:rPr>
+          <w:rFonts w:eastAsia="Times New Roman" w:cstheme="minorHAnsi"/>
+          <w:color w:val="000000" w:themeColor="text1"/>
+          <w:lang w:val="nb-NO"/>
+        </w:rPr>
+        <w:t xml:space="preserve">benyttes for å tegne. Brukte ikke de som var satt tidligere og var knyttet til vertecisene. </w:t>
+      </w:r>
+    </w:p>
+    <w:p>
+      <w:pPr>
+        <w:rPr>
+          <w:rFonts w:eastAsia="Times New Roman" w:cstheme="minorHAnsi"/>
+          <w:color w:val="000000" w:themeColor="text1"/>
+          <w:lang w:val="nb-NO"/>
+        </w:rPr>
+      </w:pPr>
+    </w:p>
+    <w:p>
+      <w:pPr>
         <w:rPr>
           <w:rFonts w:ascii="Menlo" w:hAnsi="Menlo" w:cs="Menlo"/>
           <w:color w:val="000000" w:themeColor="text1"/>
           <w:lang w:val="nb-NO"/>
         </w:rPr>
-        <w:t xml:space="preserve"> og buffer -</w:t>
-      </w:r>
-      <w:proofErr w:type="spellStart"/>
+      </w:pPr>
+      <w:r>
+        <w:rPr>
+          <w:rFonts w:eastAsia="Times New Roman" w:cstheme="minorHAnsi"/>
+          <w:color w:val="000000" w:themeColor="text1"/>
+          <w:lang w:val="nb-NO"/>
+        </w:rPr>
+        <w:sym w:font="Wingdings" w:char="F0E0"/>
+      </w:r>
+      <w:r>
+        <w:rPr>
+          <w:rFonts w:eastAsia="Times New Roman" w:cstheme="minorHAnsi"/>
+          <w:color w:val="000000" w:themeColor="text1"/>
+          <w:lang w:val="nb-NO"/>
+        </w:rPr>
+        <w:t xml:space="preserve"> </w:t>
+      </w:r>
+      <w:r>
+        <w:rPr>
+          <w:rFonts w:eastAsia="Times New Roman" w:cstheme="minorHAnsi"/>
+          <w:color w:val="000000" w:themeColor="text1"/>
+          <w:lang w:val="nb-NO"/>
+        </w:rPr>
+        <w:t>Det samme gjaldt</w:t>
+      </w:r>
+      <w:r>
+        <w:rPr>
+          <w:rFonts w:eastAsia="Times New Roman" w:cstheme="minorHAnsi"/>
+          <w:color w:val="000000" w:themeColor="text1"/>
+          <w:lang w:val="nb-NO"/>
+        </w:rPr>
+        <w:t xml:space="preserve"> </w:t>
+      </w:r>
       <w:r>
         <w:rPr>
           <w:rFonts w:ascii="Menlo" w:hAnsi="Menlo" w:cs="Menlo"/>
           <w:color w:val="000000" w:themeColor="text1"/>
           <w:lang w:val="nb-NO"/>
         </w:rPr>
-        <w:t>object</w:t>
-      </w:r>
-      <w:proofErr w:type="spellEnd"/>
-      <w:r>
-        <w:rPr>
-          <w:rFonts w:ascii="Menlo" w:hAnsi="Menlo" w:cs="Menlo"/>
-          <w:color w:val="000000" w:themeColor="text1"/>
-          <w:lang w:val="nb-NO"/>
-        </w:rPr>
-        <w:t xml:space="preserve"> for SKYBOX</w:t>
-      </w:r>
-    </w:p>
-    <w:p>
-      <w:pPr>
-        <w:rPr>
-          <w:rFonts w:eastAsia="Times New Roman" w:cstheme="minorHAnsi"/>
-          <w:color w:val="000000" w:themeColor="text1"/>
-          <w:lang w:val="nb-NO"/>
-        </w:rPr>
-      </w:pPr>
-      <w:proofErr w:type="spellStart"/>
-      <w:r>
-        <w:rPr>
-          <w:rFonts w:ascii="Menlo" w:hAnsi="Menlo" w:cs="Menlo"/>
-          <w:color w:val="000000" w:themeColor="text1"/>
-          <w:lang w:val="nb-NO"/>
-        </w:rPr>
-        <w:t>GLuint</w:t>
-      </w:r>
-      <w:proofErr w:type="spellEnd"/>
-      <w:r>
-        <w:rPr>
-          <w:rFonts w:ascii="Menlo" w:hAnsi="Menlo" w:cs="Menlo"/>
-          <w:color w:val="000000" w:themeColor="text1"/>
-          <w:lang w:val="nb-NO"/>
-        </w:rPr>
-        <w:t xml:space="preserve"> </w:t>
-      </w:r>
-      <w:proofErr w:type="spellStart"/>
-      <w:r>
-        <w:rPr>
-          <w:rFonts w:ascii="Menlo" w:hAnsi="Menlo" w:cs="Menlo"/>
-          <w:color w:val="000000" w:themeColor="text1"/>
-          <w:lang w:val="nb-NO"/>
-        </w:rPr>
-        <w:t>skyboxVAO</w:t>
-      </w:r>
-      <w:proofErr w:type="spellEnd"/>
-      <w:r>
-        <w:rPr>
-          <w:rFonts w:ascii="Menlo" w:hAnsi="Menlo" w:cs="Menlo"/>
-          <w:color w:val="000000" w:themeColor="text1"/>
-          <w:lang w:val="nb-NO"/>
-        </w:rPr>
-        <w:t xml:space="preserve">, </w:t>
-      </w:r>
-      <w:proofErr w:type="spellStart"/>
-      <w:r>
-        <w:rPr>
-          <w:rFonts w:ascii="Menlo" w:hAnsi="Menlo" w:cs="Menlo"/>
-          <w:color w:val="000000" w:themeColor="text1"/>
-          <w:lang w:val="nb-NO"/>
-        </w:rPr>
-        <w:t>skyboxVBO</w:t>
-      </w:r>
-      <w:proofErr w:type="spellEnd"/>
-      <w:r>
-        <w:rPr>
-          <w:rFonts w:ascii="Menlo" w:hAnsi="Menlo" w:cs="Menlo"/>
-          <w:color w:val="000000" w:themeColor="text1"/>
-          <w:lang w:val="nb-NO"/>
-        </w:rPr>
-        <w:t>;</w:t>
-      </w:r>
-    </w:p>
-    <w:p>
-      <w:pPr>
-        <w:rPr>
-          <w:rFonts w:eastAsia="Times New Roman" w:cstheme="minorHAnsi"/>
-          <w:color w:val="000000" w:themeColor="text1"/>
-          <w:lang w:val="nb-NO"/>
-        </w:rPr>
-      </w:pPr>
-    </w:p>
-    <w:p>
-      <w:pPr>
-        <w:rPr>
-          <w:rFonts w:eastAsia="Times New Roman" w:cstheme="minorHAnsi"/>
-          <w:color w:val="000000" w:themeColor="text1"/>
-          <w:lang w:val="nb-NO"/>
-        </w:rPr>
-      </w:pPr>
-      <w:r>
-        <w:rPr>
-          <w:rFonts w:eastAsia="Times New Roman" w:cstheme="minorHAnsi"/>
-          <w:color w:val="000000" w:themeColor="text1"/>
-          <w:lang w:val="nb-NO"/>
-        </w:rPr>
-        <w:t xml:space="preserve">Men opprettet nye når de skulle </w:t>
-      </w:r>
-      <w:r>
-        <w:rPr>
-          <w:rFonts w:eastAsia="Times New Roman" w:cstheme="minorHAnsi"/>
-          <w:color w:val="000000" w:themeColor="text1"/>
-          <w:lang w:val="nb-NO"/>
-        </w:rPr>
-        <w:t xml:space="preserve">benyttes for å tegne. Brukte ikke de som var satt tidligere og var knyttet til </w:t>
-      </w:r>
-      <w:proofErr w:type="spellStart"/>
-      <w:r>
-        <w:rPr>
-          <w:rFonts w:eastAsia="Times New Roman" w:cstheme="minorHAnsi"/>
-          <w:color w:val="000000" w:themeColor="text1"/>
-          <w:lang w:val="nb-NO"/>
-        </w:rPr>
-        <w:t>vertecisene</w:t>
-      </w:r>
-      <w:proofErr w:type="spellEnd"/>
-      <w:r>
-        <w:rPr>
-          <w:rFonts w:eastAsia="Times New Roman" w:cstheme="minorHAnsi"/>
-          <w:color w:val="000000" w:themeColor="text1"/>
-          <w:lang w:val="nb-NO"/>
-        </w:rPr>
-        <w:t xml:space="preserve">. </w:t>
-      </w:r>
-    </w:p>
-    <w:p>
-      <w:pPr>
-        <w:rPr>
-          <w:rFonts w:eastAsia="Times New Roman" w:cstheme="minorHAnsi"/>
-          <w:color w:val="000000" w:themeColor="text1"/>
-          <w:lang w:val="nb-NO"/>
-        </w:rPr>
-      </w:pPr>
-    </w:p>
-    <w:p>
-      <w:pPr>
-        <w:rPr>
-          <w:rFonts w:ascii="Menlo" w:hAnsi="Menlo" w:cs="Menlo"/>
-          <w:color w:val="000000" w:themeColor="text1"/>
-          <w:lang w:val="nb-NO"/>
-        </w:rPr>
-      </w:pPr>
-      <w:r>
-        <w:rPr>
-          <w:rFonts w:eastAsia="Times New Roman" w:cstheme="minorHAnsi"/>
-          <w:color w:val="000000" w:themeColor="text1"/>
-          <w:lang w:val="nb-NO"/>
-        </w:rPr>
-        <w:sym w:font="Wingdings" w:char="F0E0"/>
-      </w:r>
-      <w:r>
-        <w:rPr>
-          <w:rFonts w:eastAsia="Times New Roman" w:cstheme="minorHAnsi"/>
-          <w:color w:val="000000" w:themeColor="text1"/>
-          <w:lang w:val="nb-NO"/>
-        </w:rPr>
-        <w:t xml:space="preserve"> </w:t>
-      </w:r>
-      <w:r>
-        <w:rPr>
-          <w:rFonts w:eastAsia="Times New Roman" w:cstheme="minorHAnsi"/>
-          <w:color w:val="000000" w:themeColor="text1"/>
-          <w:lang w:val="nb-NO"/>
-        </w:rPr>
-        <w:t>Det samme gjaldt</w:t>
-      </w:r>
-      <w:r>
-        <w:rPr>
-          <w:rFonts w:eastAsia="Times New Roman" w:cstheme="minorHAnsi"/>
-          <w:color w:val="000000" w:themeColor="text1"/>
-          <w:lang w:val="nb-NO"/>
-        </w:rPr>
-        <w:t xml:space="preserve"> </w:t>
-      </w:r>
-      <w:proofErr w:type="spellStart"/>
-      <w:r>
-        <w:rPr>
-          <w:rFonts w:ascii="Menlo" w:hAnsi="Menlo" w:cs="Menlo"/>
-          <w:color w:val="000000" w:themeColor="text1"/>
-          <w:lang w:val="nb-NO"/>
-        </w:rPr>
         <w:t>cubeTexture</w:t>
       </w:r>
-      <w:proofErr w:type="spellEnd"/>
     </w:p>
     <w:p>
       <w:pPr>
@@ -2177,25 +1346,7 @@
           <w:color w:val="000000" w:themeColor="text1"/>
           <w:lang w:val="nb-NO"/>
         </w:rPr>
-        <w:t xml:space="preserve">Jeg </w:t>
-      </w:r>
-      <w:proofErr w:type="spellStart"/>
-      <w:r>
-        <w:rPr>
-          <w:rFonts w:cs="Menlo"/>
-          <w:color w:val="000000" w:themeColor="text1"/>
-          <w:lang w:val="nb-NO"/>
-        </w:rPr>
-        <w:t>initialiserte</w:t>
-      </w:r>
-      <w:proofErr w:type="spellEnd"/>
-      <w:r>
-        <w:rPr>
-          <w:rFonts w:cs="Menlo"/>
-          <w:color w:val="000000" w:themeColor="text1"/>
-          <w:lang w:val="nb-NO"/>
-        </w:rPr>
-        <w:t xml:space="preserve"> denne på nytt!</w:t>
+        <w:t>Jeg initialiserte denne på nytt!</w:t>
       </w:r>
     </w:p>
     <w:p>
@@ -2250,236 +1401,57 @@
           <w:color w:val="000000" w:themeColor="text1"/>
           <w:lang w:val="nb-NO"/>
         </w:rPr>
-        <w:t xml:space="preserve"> Hadde satt feil </w:t>
-      </w:r>
-      <w:proofErr w:type="spellStart"/>
-      <w:r>
+        <w:t xml:space="preserve"> Hadde satt feil viewmatrise for skybox</w:t>
+      </w:r>
+    </w:p>
+    <w:p>
+      <w:pPr>
         <w:rPr>
           <w:rFonts w:cs="Menlo"/>
-          <w:b/>
-          <w:color w:val="000000" w:themeColor="text1"/>
-          <w:lang w:val="nb-NO"/>
-        </w:rPr>
-        <w:t>viewmatrise</w:t>
-      </w:r>
-      <w:proofErr w:type="spellEnd"/>
+          <w:color w:val="000000" w:themeColor="text1"/>
+          <w:lang w:val="nb-NO"/>
+        </w:rPr>
+      </w:pPr>
       <w:r>
         <w:rPr>
           <w:rFonts w:cs="Menlo"/>
-          <w:b/>
-          <w:color w:val="000000" w:themeColor="text1"/>
-          <w:lang w:val="nb-NO"/>
-        </w:rPr>
-        <w:t xml:space="preserve"> for </w:t>
-      </w:r>
-      <w:proofErr w:type="spellStart"/>
+          <w:color w:val="000000" w:themeColor="text1"/>
+          <w:lang w:val="nb-NO"/>
+        </w:rPr>
+        <w:t xml:space="preserve">Hadde:  </w:t>
+      </w:r>
+      <w:r>
+        <w:rPr>
+          <w:rFonts w:ascii="Menlo" w:hAnsi="Menlo" w:cs="Menlo"/>
+          <w:color w:val="000000" w:themeColor="text1"/>
+          <w:lang w:val="nb-NO"/>
+        </w:rPr>
+        <w:t>glm::mat4 viewSkybox = camera.GetViewMatrix( );</w:t>
+      </w:r>
+    </w:p>
+    <w:p>
+      <w:pPr>
+        <w:rPr>
+          <w:rFonts w:eastAsia="Times New Roman" w:cstheme="minorHAnsi"/>
+          <w:color w:val="000000" w:themeColor="text1"/>
+          <w:lang w:val="nb-NO"/>
+        </w:rPr>
+      </w:pPr>
       <w:r>
         <w:rPr>
           <w:rFonts w:cs="Menlo"/>
-          <w:b/>
-          <w:color w:val="000000" w:themeColor="text1"/>
-          <w:lang w:val="nb-NO"/>
-        </w:rPr>
-        <w:t>skybox</w:t>
-      </w:r>
-      <w:proofErr w:type="spellEnd"/>
-    </w:p>
-    <w:p>
-      <w:pPr>
-        <w:rPr>
-          <w:rFonts w:cs="Menlo"/>
-          <w:color w:val="000000" w:themeColor="text1"/>
-          <w:lang w:val="nb-NO"/>
-        </w:rPr>
-      </w:pPr>
-      <w:r>
-        <w:rPr>
-          <w:rFonts w:cs="Menlo"/>
-          <w:color w:val="000000" w:themeColor="text1"/>
-          <w:lang w:val="nb-NO"/>
-        </w:rPr>
-        <w:t xml:space="preserve">Hadde:  </w:t>
-      </w:r>
-      <w:proofErr w:type="spellStart"/>
-      <w:proofErr w:type="gramStart"/>
+          <w:color w:val="000000" w:themeColor="text1"/>
+          <w:lang w:val="nb-NO"/>
+        </w:rPr>
+        <w:t xml:space="preserve">Skulle være </w:t>
+      </w:r>
       <w:r>
         <w:rPr>
           <w:rFonts w:ascii="Menlo" w:hAnsi="Menlo" w:cs="Menlo"/>
           <w:color w:val="000000" w:themeColor="text1"/>
           <w:lang w:val="nb-NO"/>
         </w:rPr>
-        <w:t>glm</w:t>
-      </w:r>
-      <w:proofErr w:type="spellEnd"/>
-      <w:r>
-        <w:rPr>
-          <w:rFonts w:ascii="Menlo" w:hAnsi="Menlo" w:cs="Menlo"/>
-          <w:color w:val="000000" w:themeColor="text1"/>
-          <w:lang w:val="nb-NO"/>
-        </w:rPr>
-        <w:t>::</w:t>
-      </w:r>
-      <w:proofErr w:type="gramEnd"/>
-      <w:r>
-        <w:rPr>
-          <w:rFonts w:ascii="Menlo" w:hAnsi="Menlo" w:cs="Menlo"/>
-          <w:color w:val="000000" w:themeColor="text1"/>
-          <w:lang w:val="nb-NO"/>
-        </w:rPr>
-        <w:t xml:space="preserve">mat4 </w:t>
-      </w:r>
-      <w:proofErr w:type="spellStart"/>
-      <w:r>
-        <w:rPr>
-          <w:rFonts w:ascii="Menlo" w:hAnsi="Menlo" w:cs="Menlo"/>
-          <w:color w:val="000000" w:themeColor="text1"/>
-          <w:lang w:val="nb-NO"/>
-        </w:rPr>
-        <w:t>viewSkybox</w:t>
-      </w:r>
-      <w:proofErr w:type="spellEnd"/>
-      <w:r>
-        <w:rPr>
-          <w:rFonts w:ascii="Menlo" w:hAnsi="Menlo" w:cs="Menlo"/>
-          <w:color w:val="000000" w:themeColor="text1"/>
-          <w:lang w:val="nb-NO"/>
-        </w:rPr>
-        <w:t xml:space="preserve"> = </w:t>
-      </w:r>
-      <w:proofErr w:type="spellStart"/>
-      <w:r>
-        <w:rPr>
-          <w:rFonts w:ascii="Menlo" w:hAnsi="Menlo" w:cs="Menlo"/>
-          <w:color w:val="000000" w:themeColor="text1"/>
-          <w:lang w:val="nb-NO"/>
-        </w:rPr>
-        <w:t>camera.GetViewMatrix</w:t>
-      </w:r>
-      <w:proofErr w:type="spellEnd"/>
-      <w:r>
-        <w:rPr>
-          <w:rFonts w:ascii="Menlo" w:hAnsi="Menlo" w:cs="Menlo"/>
-          <w:color w:val="000000" w:themeColor="text1"/>
-          <w:lang w:val="nb-NO"/>
-        </w:rPr>
-        <w:t>( );</w:t>
-      </w:r>
-    </w:p>
-    <w:p>
-      <w:pPr>
-        <w:rPr>
-          <w:rFonts w:eastAsia="Times New Roman" w:cstheme="minorHAnsi"/>
-          <w:color w:val="000000" w:themeColor="text1"/>
-          <w:lang w:val="nb-NO"/>
-        </w:rPr>
-      </w:pPr>
-      <w:r>
-        <w:rPr>
-          <w:rFonts w:cs="Menlo"/>
-          <w:color w:val="000000" w:themeColor="text1"/>
-          <w:lang w:val="nb-NO"/>
-        </w:rPr>
-        <w:t xml:space="preserve">Skulle være </w:t>
-      </w:r>
-      <w:proofErr w:type="spellStart"/>
-      <w:proofErr w:type="gramStart"/>
-      <w:r>
-        <w:rPr>
-          <w:rFonts w:ascii="Menlo" w:hAnsi="Menlo" w:cs="Menlo"/>
-          <w:color w:val="000000" w:themeColor="text1"/>
-          <w:lang w:val="nb-NO"/>
-        </w:rPr>
-        <w:t>glm</w:t>
-      </w:r>
-      <w:proofErr w:type="spellEnd"/>
-      <w:r>
-        <w:rPr>
-          <w:rFonts w:ascii="Menlo" w:hAnsi="Menlo" w:cs="Menlo"/>
-          <w:color w:val="000000" w:themeColor="text1"/>
-          <w:lang w:val="nb-NO"/>
-        </w:rPr>
-        <w:t>::</w:t>
-      </w:r>
-      <w:proofErr w:type="gramEnd"/>
-      <w:r>
-        <w:rPr>
-          <w:rFonts w:ascii="Menlo" w:hAnsi="Menlo" w:cs="Menlo"/>
-          <w:color w:val="000000" w:themeColor="text1"/>
-          <w:lang w:val="nb-NO"/>
-        </w:rPr>
-        <w:t xml:space="preserve">mat4 </w:t>
-      </w:r>
-      <w:proofErr w:type="spellStart"/>
-      <w:r>
-        <w:rPr>
-          <w:rFonts w:ascii="Menlo" w:hAnsi="Menlo" w:cs="Menlo"/>
-          <w:color w:val="000000" w:themeColor="text1"/>
-          <w:lang w:val="nb-NO"/>
-        </w:rPr>
-        <w:t>viewSkybox</w:t>
-      </w:r>
-      <w:proofErr w:type="spellEnd"/>
-      <w:r>
-        <w:rPr>
-          <w:rFonts w:ascii="Menlo" w:hAnsi="Menlo" w:cs="Menlo"/>
-          <w:color w:val="000000" w:themeColor="text1"/>
-          <w:lang w:val="nb-NO"/>
-        </w:rPr>
-        <w:t xml:space="preserve"> = </w:t>
-      </w:r>
-      <w:proofErr w:type="spellStart"/>
-      <w:r>
-        <w:rPr>
-          <w:rFonts w:ascii="Menlo" w:hAnsi="Menlo" w:cs="Menlo"/>
-          <w:color w:val="000000" w:themeColor="text1"/>
-          <w:lang w:val="nb-NO"/>
-        </w:rPr>
-        <w:t>glm</w:t>
-      </w:r>
-      <w:proofErr w:type="spellEnd"/>
-      <w:r>
-        <w:rPr>
-          <w:rFonts w:ascii="Menlo" w:hAnsi="Menlo" w:cs="Menlo"/>
-          <w:color w:val="000000" w:themeColor="text1"/>
-          <w:lang w:val="nb-NO"/>
-        </w:rPr>
-        <w:t xml:space="preserve">::mat4( </w:t>
-      </w:r>
-      <w:proofErr w:type="spellStart"/>
-      <w:r>
-        <w:rPr>
-          <w:rFonts w:ascii="Menlo" w:hAnsi="Menlo" w:cs="Menlo"/>
-          <w:color w:val="000000" w:themeColor="text1"/>
-          <w:lang w:val="nb-NO"/>
-        </w:rPr>
-        <w:t>glm</w:t>
-      </w:r>
-      <w:proofErr w:type="spellEnd"/>
-      <w:r>
-        <w:rPr>
-          <w:rFonts w:ascii="Menlo" w:hAnsi="Menlo" w:cs="Menlo"/>
-          <w:color w:val="000000" w:themeColor="text1"/>
-          <w:lang w:val="nb-NO"/>
-        </w:rPr>
-        <w:t xml:space="preserve">::mat3( </w:t>
-      </w:r>
-      <w:proofErr w:type="spellStart"/>
-      <w:r>
-        <w:rPr>
-          <w:rFonts w:ascii="Menlo" w:hAnsi="Menlo" w:cs="Menlo"/>
-          <w:color w:val="000000" w:themeColor="text1"/>
-          <w:lang w:val="nb-NO"/>
-        </w:rPr>
-        <w:t>camera.GetViewMatrix</w:t>
-      </w:r>
-      <w:proofErr w:type="spellEnd"/>
-      <w:r>
-        <w:rPr>
-          <w:rFonts w:ascii="Menlo" w:hAnsi="Menlo" w:cs="Menlo"/>
-          <w:color w:val="000000" w:themeColor="text1"/>
-          <w:lang w:val="nb-NO"/>
-        </w:rPr>
-        <w:t>( ) ) );</w:t>
+        <w:t>glm::mat4 viewSkybox = glm::mat4( glm::mat3( camera.GetViewMatrix( ) ) );</w:t>
       </w:r>
     </w:p>
     <w:p>
@@ -2518,21 +1490,8 @@
           <w:color w:val="000000" w:themeColor="text1"/>
           <w:lang w:val="nb-NO"/>
         </w:rPr>
-        <w:t xml:space="preserve"> Få lys sammen med </w:t>
-      </w:r>
-      <w:proofErr w:type="spellStart"/>
-      <w:r>
-        <w:rPr>
-          <w:rFonts w:eastAsia="Times New Roman" w:cstheme="minorHAnsi"/>
-          <w:b/>
-          <w:color w:val="000000" w:themeColor="text1"/>
-          <w:lang w:val="nb-NO"/>
-        </w:rPr>
-        <w:t>texture</w:t>
-      </w:r>
-      <w:bookmarkStart w:id="0" w:name="_GoBack"/>
-      <w:bookmarkEnd w:id="0"/>
-      <w:proofErr w:type="spellEnd"/>
+        <w:t xml:space="preserve"> Få lys sammen med texture</w:t>
+      </w:r>
     </w:p>
     <w:p>
       <w:pPr>
@@ -2587,43 +1546,7 @@
           <w:color w:val="000000" w:themeColor="text1"/>
           <w:lang w:val="nb-NO"/>
         </w:rPr>
-        <w:t xml:space="preserve">Måtte gange </w:t>
-      </w:r>
-      <w:proofErr w:type="spellStart"/>
-      <w:r>
-        <w:rPr>
-          <w:rFonts w:eastAsia="Times New Roman" w:cstheme="minorHAnsi"/>
-          <w:color w:val="000000" w:themeColor="text1"/>
-          <w:lang w:val="nb-NO"/>
-        </w:rPr>
-        <w:t>texture</w:t>
-      </w:r>
-      <w:proofErr w:type="spellEnd"/>
-      <w:r>
-        <w:rPr>
-          <w:rFonts w:eastAsia="Times New Roman" w:cstheme="minorHAnsi"/>
-          <w:color w:val="000000" w:themeColor="text1"/>
-          <w:lang w:val="nb-NO"/>
-        </w:rPr>
-        <w:t xml:space="preserve"> med ambient, diffuse og </w:t>
-      </w:r>
-      <w:proofErr w:type="spellStart"/>
-      <w:r>
-        <w:rPr>
-          <w:rFonts w:eastAsia="Times New Roman" w:cstheme="minorHAnsi"/>
-          <w:color w:val="000000" w:themeColor="text1"/>
-          <w:lang w:val="nb-NO"/>
-        </w:rPr>
-        <w:t>specular</w:t>
-      </w:r>
-      <w:proofErr w:type="spellEnd"/>
-      <w:r>
-        <w:rPr>
-          <w:rFonts w:eastAsia="Times New Roman" w:cstheme="minorHAnsi"/>
-          <w:color w:val="000000" w:themeColor="text1"/>
-          <w:lang w:val="nb-NO"/>
-        </w:rPr>
-        <w:t xml:space="preserve"> </w:t>
+        <w:t xml:space="preserve">Måtte gange texture med ambient, diffuse og specular </w:t>
       </w:r>
     </w:p>
     <w:p>
@@ -2652,89 +1575,7 @@
           <w:color w:val="000000" w:themeColor="text1"/>
           <w:lang w:val="en-US"/>
         </w:rPr>
-        <w:t xml:space="preserve"> ambient = </w:t>
-      </w:r>
-      <w:proofErr w:type="spellStart"/>
-      <w:r>
-        <w:rPr>
-          <w:rFonts w:ascii="Menlo" w:hAnsi="Menlo" w:cs="Menlo"/>
-          <w:color w:val="000000" w:themeColor="text1"/>
-          <w:lang w:val="en-US"/>
-        </w:rPr>
-        <w:t>ambientStrength</w:t>
-      </w:r>
-      <w:proofErr w:type="spellEnd"/>
-      <w:r>
-        <w:rPr>
-          <w:rFonts w:ascii="Menlo" w:hAnsi="Menlo" w:cs="Menlo"/>
-          <w:color w:val="000000" w:themeColor="text1"/>
-          <w:lang w:val="en-US"/>
-        </w:rPr>
-        <w:t xml:space="preserve"> * </w:t>
-      </w:r>
-      <w:proofErr w:type="gramStart"/>
-      <w:r>
-        <w:rPr>
-          <w:rFonts w:ascii="Menlo" w:hAnsi="Menlo" w:cs="Menlo"/>
-          <w:color w:val="000000" w:themeColor="text1"/>
-          <w:lang w:val="en-US"/>
-        </w:rPr>
-        <w:t xml:space="preserve">texture( </w:t>
-      </w:r>
-      <w:proofErr w:type="spellStart"/>
-      <w:r>
-        <w:rPr>
-          <w:rFonts w:ascii="Menlo" w:hAnsi="Menlo" w:cs="Menlo"/>
-          <w:color w:val="000000" w:themeColor="text1"/>
-          <w:lang w:val="en-US"/>
-        </w:rPr>
-        <w:t>cubeTexture</w:t>
-      </w:r>
-      <w:proofErr w:type="spellEnd"/>
-      <w:proofErr w:type="gramEnd"/>
-      <w:r>
-        <w:rPr>
-          <w:rFonts w:ascii="Menlo" w:hAnsi="Menlo" w:cs="Menlo"/>
-          <w:color w:val="000000" w:themeColor="text1"/>
-          <w:lang w:val="en-US"/>
-        </w:rPr>
-        <w:t xml:space="preserve">, </w:t>
-      </w:r>
-      <w:proofErr w:type="spellStart"/>
-      <w:r>
-        <w:rPr>
-          <w:rFonts w:ascii="Menlo" w:hAnsi="Menlo" w:cs="Menlo"/>
-          <w:color w:val="000000" w:themeColor="text1"/>
-          <w:lang w:val="en-US"/>
-        </w:rPr>
-        <w:t>cubeTextureCoordinates</w:t>
-      </w:r>
-      <w:proofErr w:type="spellEnd"/>
-      <w:r>
-        <w:rPr>
-          <w:rFonts w:ascii="Menlo" w:hAnsi="Menlo" w:cs="Menlo"/>
-          <w:color w:val="000000" w:themeColor="text1"/>
-          <w:lang w:val="en-US"/>
-        </w:rPr>
-        <w:t xml:space="preserve"> ).</w:t>
-      </w:r>
-      <w:proofErr w:type="spellStart"/>
-      <w:r>
-        <w:rPr>
-          <w:rFonts w:ascii="Menlo" w:hAnsi="Menlo" w:cs="Menlo"/>
-          <w:color w:val="000000" w:themeColor="text1"/>
-          <w:lang w:val="en-US"/>
-        </w:rPr>
-        <w:t>rgb</w:t>
-      </w:r>
-      <w:proofErr w:type="spellEnd"/>
-      <w:r>
-        <w:rPr>
-          <w:rFonts w:ascii="Menlo" w:hAnsi="Menlo" w:cs="Menlo"/>
-          <w:color w:val="000000" w:themeColor="text1"/>
-          <w:lang w:val="en-US"/>
-        </w:rPr>
-        <w:t>;</w:t>
+        <w:t xml:space="preserve"> ambient = ambientStrength * texture( cubeTexture, cubeTextureCoordinates ).rgb;</w:t>
       </w:r>
     </w:p>
     <w:p>
@@ -2745,6 +1586,58 @@
           <w:lang w:val="en-US"/>
         </w:rPr>
       </w:pPr>
+    </w:p>
+    <w:p>
+      <w:pPr>
+        <w:rPr>
+          <w:rFonts w:cstheme="minorHAnsi"/>
+          <w:color w:val="000000" w:themeColor="text1"/>
+          <w:lang w:val="en-US"/>
+        </w:rPr>
+      </w:pPr>
+    </w:p>
+    <w:p>
+      <w:pPr>
+        <w:pStyle w:val="Heading1"/>
+        <w:rPr>
+          <w:lang w:val="en-US"/>
+        </w:rPr>
+      </w:pPr>
+      <w:r>
+        <w:rPr>
+          <w:lang w:val="en-US"/>
+        </w:rPr>
+        <w:t>Bibliotek</w:t>
+      </w:r>
+    </w:p>
+    <w:p>
+      <w:pPr>
+        <w:rPr>
+          <w:lang w:val="en-US"/>
+        </w:rPr>
+      </w:pPr>
+    </w:p>
+    <w:p>
+      <w:pPr>
+        <w:rPr>
+          <w:lang w:val="en-US"/>
+        </w:rPr>
+      </w:pPr>
+      <w:r>
+        <w:rPr>
+          <w:lang w:val="en-US"/>
+        </w:rPr>
+        <w:t>SOIL</w:t>
+      </w:r>
+    </w:p>
+    <w:p>
+      <w:pPr>
+        <w:rPr>
+          <w:lang w:val="en-US"/>
+        </w:rPr>
+      </w:pPr>
+      <w:bookmarkStart w:id="0" w:name="_GoBack"/>
+      <w:bookmarkEnd w:id="0"/>
     </w:p>
     <w:sectPr>
       <w:pgSz w:w="11900" w:h="16840"/>

</xml_diff>

<commit_message>
updated vertices pos and doc
</commit_message>
<xml_diff>
--- a/dokument.docx
+++ b/dokument.docx
@@ -3537,21 +3537,19 @@
         <w:rPr>
           <w:rFonts w:asciiTheme="majorHAnsi" w:hAnsiTheme="majorHAnsi" w:cstheme="majorHAnsi"/>
         </w:rPr>
-        <w:t xml:space="preserve">-matrise til alle objektene (utenom </w:t>
-      </w:r>
-      <w:proofErr w:type="spellStart"/>
-      <w:r>
-        <w:rPr>
-          <w:rFonts w:asciiTheme="majorHAnsi" w:hAnsiTheme="majorHAnsi" w:cstheme="majorHAnsi"/>
-        </w:rPr>
-        <w:t>SkyBox</w:t>
-      </w:r>
-      <w:proofErr w:type="spellEnd"/>
-      <w:r>
-        <w:rPr>
-          <w:rFonts w:asciiTheme="majorHAnsi" w:hAnsiTheme="majorHAnsi" w:cstheme="majorHAnsi"/>
-        </w:rPr>
-        <w:t xml:space="preserve">). </w:t>
+        <w:t>-matrise til alle objektene</w:t>
+      </w:r>
+      <w:r>
+        <w:rPr>
+          <w:rFonts w:asciiTheme="majorHAnsi" w:hAnsiTheme="majorHAnsi" w:cstheme="majorHAnsi"/>
+        </w:rPr>
+        <w:t>.</w:t>
+      </w:r>
+      <w:r>
+        <w:rPr>
+          <w:rFonts w:asciiTheme="majorHAnsi" w:hAnsiTheme="majorHAnsi" w:cstheme="majorHAnsi"/>
+        </w:rPr>
+        <w:t xml:space="preserve"> </w:t>
       </w:r>
     </w:p>
     <w:p>
@@ -4539,14 +4537,6 @@
         <w:spacing w:line="276" w:lineRule="auto"/>
         <w:rPr>
           <w:rFonts w:asciiTheme="majorHAnsi" w:hAnsiTheme="majorHAnsi" w:cstheme="majorHAnsi"/>
-        </w:rPr>
-      </w:pPr>
-    </w:p>
-    <w:p>
-      <w:pPr>
-        <w:spacing w:line="276" w:lineRule="auto"/>
-        <w:rPr>
-          <w:rFonts w:asciiTheme="majorHAnsi" w:hAnsiTheme="majorHAnsi" w:cstheme="majorHAnsi"/>
           <w:color w:val="002060"/>
           <w:sz w:val="20"/>
           <w:u w:val="single"/>
@@ -4714,7 +4704,28 @@
           <w:rFonts w:asciiTheme="majorHAnsi" w:hAnsiTheme="majorHAnsi" w:cstheme="majorHAnsi"/>
           <w:color w:val="000000" w:themeColor="text1"/>
         </w:rPr>
-        <w:t xml:space="preserve">funksjonen, og sender dette til satt </w:t>
+        <w:t xml:space="preserve">funksjonen, og sender dette til </w:t>
+      </w:r>
+      <w:r>
+        <w:rPr>
+          <w:rFonts w:asciiTheme="majorHAnsi" w:hAnsiTheme="majorHAnsi" w:cstheme="majorHAnsi"/>
+          <w:color w:val="000000" w:themeColor="text1"/>
+        </w:rPr>
+        <w:t>tilhørende</w:t>
+      </w:r>
+      <w:r>
+        <w:rPr>
+          <w:rFonts w:asciiTheme="majorHAnsi" w:hAnsiTheme="majorHAnsi" w:cstheme="majorHAnsi"/>
+          <w:color w:val="000000" w:themeColor="text1"/>
+        </w:rPr>
+        <w:t xml:space="preserve"> </w:t>
+      </w:r>
+      <w:r>
+        <w:rPr>
+          <w:rFonts w:asciiTheme="majorHAnsi" w:hAnsiTheme="majorHAnsi" w:cstheme="majorHAnsi"/>
+          <w:color w:val="000000" w:themeColor="text1"/>
+        </w:rPr>
+        <w:t>fragment-</w:t>
       </w:r>
       <w:proofErr w:type="spellStart"/>
       <w:r>
@@ -4845,13 +4856,6 @@
       </w:pPr>
     </w:p>
     <w:p>
-      <w:pPr>
-        <w:spacing w:line="276" w:lineRule="auto"/>
-        <w:rPr>
-          <w:rFonts w:asciiTheme="majorHAnsi" w:hAnsiTheme="majorHAnsi" w:cstheme="majorHAnsi"/>
-          <w:color w:val="000000" w:themeColor="text1"/>
-        </w:rPr>
-      </w:pPr>
       <w:proofErr w:type="spellStart"/>
       <w:r>
         <w:rPr>
@@ -4907,24 +4911,75 @@
           <w:rFonts w:asciiTheme="majorHAnsi" w:hAnsiTheme="majorHAnsi" w:cstheme="majorHAnsi"/>
           <w:color w:val="000000" w:themeColor="text1"/>
         </w:rPr>
-        <w:t>funksjonen, slik at man får en illusjon av at man beveger seg rundt denne.</w:t>
-      </w:r>
-      <w:r>
-        <w:rPr>
-          <w:rFonts w:asciiTheme="majorHAnsi" w:hAnsiTheme="majorHAnsi" w:cstheme="majorHAnsi"/>
-          <w:color w:val="000000" w:themeColor="text1"/>
-        </w:rPr>
-        <w:t xml:space="preserve"> Dette er likt for alle objektene jeg har implementert.</w:t>
-      </w:r>
-    </w:p>
-    <w:p>
-      <w:pPr>
-        <w:spacing w:line="276" w:lineRule="auto"/>
-        <w:rPr>
-          <w:rFonts w:asciiTheme="majorHAnsi" w:hAnsiTheme="majorHAnsi" w:cstheme="majorHAnsi"/>
-          <w:color w:val="000000" w:themeColor="text1"/>
-        </w:rPr>
-      </w:pPr>
+        <w:t>funksjonen</w:t>
+      </w:r>
+      <w:r>
+        <w:rPr>
+          <w:rFonts w:asciiTheme="majorHAnsi" w:hAnsiTheme="majorHAnsi" w:cstheme="majorHAnsi"/>
+          <w:color w:val="000000" w:themeColor="text1"/>
+        </w:rPr>
+        <w:t xml:space="preserve">. Da </w:t>
+      </w:r>
+      <w:proofErr w:type="spellStart"/>
+      <w:r>
+        <w:rPr>
+          <w:rFonts w:asciiTheme="majorHAnsi" w:hAnsiTheme="majorHAnsi" w:cstheme="majorHAnsi"/>
+          <w:color w:val="000000" w:themeColor="text1"/>
+        </w:rPr>
+        <w:t>skybox</w:t>
+      </w:r>
+      <w:proofErr w:type="spellEnd"/>
+      <w:r>
+        <w:rPr>
+          <w:rFonts w:asciiTheme="majorHAnsi" w:hAnsiTheme="majorHAnsi" w:cstheme="majorHAnsi"/>
+          <w:color w:val="000000" w:themeColor="text1"/>
+        </w:rPr>
+        <w:t xml:space="preserve"> skal </w:t>
+      </w:r>
+      <w:proofErr w:type="spellStart"/>
+      <w:r>
+        <w:rPr>
+          <w:rFonts w:asciiTheme="majorHAnsi" w:hAnsiTheme="majorHAnsi" w:cstheme="majorHAnsi"/>
+          <w:color w:val="000000" w:themeColor="text1"/>
+        </w:rPr>
+        <w:t>wrappes</w:t>
+      </w:r>
+      <w:proofErr w:type="spellEnd"/>
+      <w:r>
+        <w:rPr>
+          <w:rFonts w:asciiTheme="majorHAnsi" w:hAnsiTheme="majorHAnsi" w:cstheme="majorHAnsi"/>
+          <w:color w:val="000000" w:themeColor="text1"/>
+        </w:rPr>
+        <w:t xml:space="preserve"> rundt og ikke sees som er kube foran kamera slik som de andre objektene må eventuelle «</w:t>
+      </w:r>
+      <w:proofErr w:type="spellStart"/>
+      <w:r>
+        <w:rPr>
+          <w:rFonts w:asciiTheme="majorHAnsi" w:hAnsiTheme="majorHAnsi" w:cstheme="majorHAnsi"/>
+          <w:color w:val="000000" w:themeColor="text1"/>
+        </w:rPr>
+        <w:t>translation</w:t>
+      </w:r>
+      <w:proofErr w:type="spellEnd"/>
+      <w:r>
+        <w:rPr>
+          <w:rFonts w:asciiTheme="majorHAnsi" w:hAnsiTheme="majorHAnsi" w:cstheme="majorHAnsi"/>
+          <w:color w:val="000000" w:themeColor="text1"/>
+        </w:rPr>
+        <w:t xml:space="preserve">»-komponenter. Dette gjøres ved å konverteres matrisen til en 3x3-matrise, of deretter tilbake igjen </w:t>
+      </w:r>
+      <w:hyperlink r:id="rId10" w:history="1">
+        <w:r>
+          <w:rPr>
+            <w:color w:val="0000FF"/>
+            <w:u w:val="single"/>
+          </w:rPr>
+          <w:t>https://learnopengl.com/Advanced-OpenGL/Cubemaps</w:t>
+        </w:r>
+      </w:hyperlink>
+      <w:r>
+        <w:t xml:space="preserve">. </w:t>
+      </w:r>
     </w:p>
     <w:p>
       <w:pPr>
@@ -5044,7 +5099,31 @@
           <w:rFonts w:asciiTheme="majorHAnsi" w:hAnsiTheme="majorHAnsi" w:cstheme="majorHAnsi"/>
           <w:color w:val="000000" w:themeColor="text1"/>
         </w:rPr>
-        <w:t>-kuben. Denne er satt til 36 da det skal tegnes 12 trekanter som alle har 3 punkter.</w:t>
+        <w:t>-kuben</w:t>
+      </w:r>
+      <w:r>
+        <w:rPr>
+          <w:rFonts w:asciiTheme="majorHAnsi" w:hAnsiTheme="majorHAnsi" w:cstheme="majorHAnsi"/>
+          <w:color w:val="000000" w:themeColor="text1"/>
+        </w:rPr>
+        <w:t xml:space="preserve"> med </w:t>
+      </w:r>
+      <w:proofErr w:type="spellStart"/>
+      <w:r>
+        <w:rPr>
+          <w:rFonts w:asciiTheme="majorHAnsi" w:hAnsiTheme="majorHAnsi" w:cstheme="majorHAnsi"/>
+          <w:i/>
+          <w:color w:val="000000" w:themeColor="text1"/>
+        </w:rPr>
+        <w:t>glDrawArrays</w:t>
+      </w:r>
+      <w:proofErr w:type="spellEnd"/>
+      <w:r>
+        <w:rPr>
+          <w:rFonts w:asciiTheme="majorHAnsi" w:hAnsiTheme="majorHAnsi" w:cstheme="majorHAnsi"/>
+          <w:color w:val="000000" w:themeColor="text1"/>
+        </w:rPr>
+        <w:t>. Denne er satt til 36 da det skal tegnes 12 trekanter som alle har 3 punkter.</w:t>
       </w:r>
     </w:p>
     <w:p>
@@ -5692,7 +5771,7 @@
         </w:rPr>
         <w:br/>
       </w:r>
-      <w:hyperlink r:id="rId10" w:history="1">
+      <w:hyperlink r:id="rId11" w:history="1">
         <w:r>
           <w:rPr>
             <w:rStyle w:val="Hyperlink"/>
@@ -5844,7 +5923,7 @@
                     <pic:cNvPicPr/>
                   </pic:nvPicPr>
                   <pic:blipFill>
-                    <a:blip r:embed="rId11">
+                    <a:blip r:embed="rId12">
                       <a:extLst>
                         <a:ext uri="{28A0092B-C50C-407E-A947-70E740481C1C}">
                           <a14:useLocalDpi xmlns:a14="http://schemas.microsoft.com/office/drawing/2010/main" val="0"/>
@@ -6254,7 +6333,7 @@
         </w:rPr>
         <w:t xml:space="preserve">-koordinatene </w:t>
       </w:r>
-      <w:hyperlink r:id="rId12" w:history="1">
+      <w:hyperlink r:id="rId13" w:history="1">
         <w:r>
           <w:rPr>
             <w:rStyle w:val="Hyperlink"/>
@@ -6652,7 +6731,68 @@
           <w:rFonts w:asciiTheme="majorHAnsi" w:hAnsiTheme="majorHAnsi" w:cstheme="majorHAnsi"/>
           <w:color w:val="000000" w:themeColor="text1"/>
         </w:rPr>
-        <w:t xml:space="preserve"> sin funksjon, forklart tidligere. </w:t>
+        <w:t xml:space="preserve"> sin </w:t>
+      </w:r>
+      <w:proofErr w:type="spellStart"/>
+      <w:r>
+        <w:rPr>
+          <w:rFonts w:asciiTheme="majorHAnsi" w:hAnsiTheme="majorHAnsi" w:cstheme="majorHAnsi"/>
+          <w:i/>
+          <w:color w:val="000000" w:themeColor="text1"/>
+        </w:rPr>
+        <w:t>getViewMatrix</w:t>
+      </w:r>
+      <w:proofErr w:type="spellEnd"/>
+      <w:r>
+        <w:rPr>
+          <w:rFonts w:asciiTheme="majorHAnsi" w:hAnsiTheme="majorHAnsi" w:cstheme="majorHAnsi"/>
+          <w:color w:val="000000" w:themeColor="text1"/>
+        </w:rPr>
+        <w:t xml:space="preserve"> </w:t>
+      </w:r>
+      <w:r>
+        <w:rPr>
+          <w:rFonts w:asciiTheme="majorHAnsi" w:hAnsiTheme="majorHAnsi" w:cstheme="majorHAnsi"/>
+          <w:color w:val="000000" w:themeColor="text1"/>
+        </w:rPr>
+        <w:t>forklart tidligere. Denne hentes inn</w:t>
+      </w:r>
+      <w:r>
+        <w:rPr>
+          <w:rFonts w:asciiTheme="majorHAnsi" w:hAnsiTheme="majorHAnsi" w:cstheme="majorHAnsi"/>
+          <w:color w:val="000000" w:themeColor="text1"/>
+        </w:rPr>
+        <w:t xml:space="preserve"> for hver runde i </w:t>
+      </w:r>
+      <w:proofErr w:type="spellStart"/>
+      <w:r>
+        <w:rPr>
+          <w:rFonts w:asciiTheme="majorHAnsi" w:hAnsiTheme="majorHAnsi" w:cstheme="majorHAnsi"/>
+          <w:color w:val="000000" w:themeColor="text1"/>
+        </w:rPr>
+        <w:t>while</w:t>
+      </w:r>
+      <w:proofErr w:type="spellEnd"/>
+      <w:r>
+        <w:rPr>
+          <w:rFonts w:asciiTheme="majorHAnsi" w:hAnsiTheme="majorHAnsi" w:cstheme="majorHAnsi"/>
+          <w:color w:val="000000" w:themeColor="text1"/>
+        </w:rPr>
+        <w:t>-løkken</w:t>
+      </w:r>
+      <w:r>
+        <w:rPr>
+          <w:rFonts w:asciiTheme="majorHAnsi" w:hAnsiTheme="majorHAnsi" w:cstheme="majorHAnsi"/>
+          <w:color w:val="000000" w:themeColor="text1"/>
+        </w:rPr>
+        <w:t>, slik at man får en illusjon av at man beveveger seg rundt objektet</w:t>
+      </w:r>
+      <w:r>
+        <w:rPr>
+          <w:rFonts w:asciiTheme="majorHAnsi" w:hAnsiTheme="majorHAnsi" w:cstheme="majorHAnsi"/>
+          <w:color w:val="000000" w:themeColor="text1"/>
+        </w:rPr>
+        <w:t>.</w:t>
       </w:r>
     </w:p>
     <w:p>
@@ -6700,7 +6840,7 @@
                     <pic:cNvPicPr/>
                   </pic:nvPicPr>
                   <pic:blipFill>
-                    <a:blip r:embed="rId13">
+                    <a:blip r:embed="rId14">
                       <a:extLst>
                         <a:ext uri="{28A0092B-C50C-407E-A947-70E740481C1C}">
                           <a14:useLocalDpi xmlns:a14="http://schemas.microsoft.com/office/drawing/2010/main" val="0"/>
@@ -7037,6 +7177,110 @@
         <w:spacing w:line="276" w:lineRule="auto"/>
         <w:rPr>
           <w:rFonts w:asciiTheme="majorHAnsi" w:hAnsiTheme="majorHAnsi" w:cstheme="majorHAnsi"/>
+          <w:color w:val="000000" w:themeColor="text1"/>
+        </w:rPr>
+      </w:pPr>
+      <w:r>
+        <w:rPr>
+          <w:rFonts w:asciiTheme="majorHAnsi" w:hAnsiTheme="majorHAnsi" w:cstheme="majorHAnsi"/>
+          <w:color w:val="000000" w:themeColor="text1"/>
+        </w:rPr>
+        <w:t xml:space="preserve">Etter at valgt </w:t>
+      </w:r>
+      <w:proofErr w:type="spellStart"/>
+      <w:r>
+        <w:rPr>
+          <w:rFonts w:asciiTheme="majorHAnsi" w:hAnsiTheme="majorHAnsi" w:cstheme="majorHAnsi"/>
+          <w:color w:val="000000" w:themeColor="text1"/>
+        </w:rPr>
+        <w:t>vertex</w:t>
+      </w:r>
+      <w:proofErr w:type="spellEnd"/>
+      <w:r>
+        <w:rPr>
+          <w:rFonts w:asciiTheme="majorHAnsi" w:hAnsiTheme="majorHAnsi" w:cstheme="majorHAnsi"/>
+          <w:color w:val="000000" w:themeColor="text1"/>
+        </w:rPr>
+        <w:t>-array aktiveres, tegnes trekantene som sammen ska</w:t>
+      </w:r>
+      <w:bookmarkStart w:id="8" w:name="_GoBack"/>
+      <w:bookmarkEnd w:id="8"/>
+      <w:r>
+        <w:rPr>
+          <w:rFonts w:asciiTheme="majorHAnsi" w:hAnsiTheme="majorHAnsi" w:cstheme="majorHAnsi"/>
+          <w:color w:val="000000" w:themeColor="text1"/>
+        </w:rPr>
+        <w:t>l utgjøre kuben</w:t>
+      </w:r>
+      <w:r>
+        <w:rPr>
+          <w:rFonts w:asciiTheme="majorHAnsi" w:hAnsiTheme="majorHAnsi" w:cstheme="majorHAnsi"/>
+          <w:color w:val="000000" w:themeColor="text1"/>
+        </w:rPr>
+        <w:t xml:space="preserve"> med </w:t>
+      </w:r>
+      <w:proofErr w:type="spellStart"/>
+      <w:r>
+        <w:rPr>
+          <w:rFonts w:asciiTheme="majorHAnsi" w:hAnsiTheme="majorHAnsi" w:cstheme="majorHAnsi"/>
+          <w:i/>
+          <w:color w:val="000000" w:themeColor="text1"/>
+        </w:rPr>
+        <w:t>glDrawArrays</w:t>
+      </w:r>
+      <w:proofErr w:type="spellEnd"/>
+      <w:r>
+        <w:rPr>
+          <w:rFonts w:asciiTheme="majorHAnsi" w:hAnsiTheme="majorHAnsi" w:cstheme="majorHAnsi"/>
+          <w:color w:val="000000" w:themeColor="text1"/>
+        </w:rPr>
+        <w:t>. Denne er satt</w:t>
+      </w:r>
+      <w:r>
+        <w:rPr>
+          <w:rFonts w:asciiTheme="majorHAnsi" w:hAnsiTheme="majorHAnsi" w:cstheme="majorHAnsi"/>
+          <w:color w:val="000000" w:themeColor="text1"/>
+        </w:rPr>
+        <w:t xml:space="preserve">, likt som </w:t>
+      </w:r>
+      <w:proofErr w:type="spellStart"/>
+      <w:r>
+        <w:rPr>
+          <w:rFonts w:asciiTheme="majorHAnsi" w:hAnsiTheme="majorHAnsi" w:cstheme="majorHAnsi"/>
+          <w:color w:val="000000" w:themeColor="text1"/>
+        </w:rPr>
+        <w:t>skybox</w:t>
+      </w:r>
+      <w:proofErr w:type="spellEnd"/>
+      <w:r>
+        <w:rPr>
+          <w:rFonts w:asciiTheme="majorHAnsi" w:hAnsiTheme="majorHAnsi" w:cstheme="majorHAnsi"/>
+          <w:color w:val="000000" w:themeColor="text1"/>
+        </w:rPr>
+        <w:t>,</w:t>
+      </w:r>
+      <w:r>
+        <w:rPr>
+          <w:rFonts w:asciiTheme="majorHAnsi" w:hAnsiTheme="majorHAnsi" w:cstheme="majorHAnsi"/>
+          <w:color w:val="000000" w:themeColor="text1"/>
+        </w:rPr>
+        <w:t xml:space="preserve"> til 36 da det skal tegnes 12 trekanter som alle har 3 punkter.</w:t>
+      </w:r>
+    </w:p>
+    <w:p>
+      <w:pPr>
+        <w:spacing w:line="276" w:lineRule="auto"/>
+        <w:rPr>
+          <w:rFonts w:asciiTheme="majorHAnsi" w:hAnsiTheme="majorHAnsi" w:cstheme="majorHAnsi"/>
+          <w:color w:val="000000" w:themeColor="text1"/>
+        </w:rPr>
+      </w:pPr>
+    </w:p>
+    <w:p>
+      <w:pPr>
+        <w:spacing w:line="276" w:lineRule="auto"/>
+        <w:rPr>
+          <w:rFonts w:asciiTheme="majorHAnsi" w:hAnsiTheme="majorHAnsi" w:cstheme="majorHAnsi"/>
           <w:i/>
           <w:color w:val="002060"/>
           <w:sz w:val="20"/>
@@ -7380,7 +7624,15 @@
           <w:rFonts w:asciiTheme="majorHAnsi" w:hAnsiTheme="majorHAnsi" w:cstheme="majorHAnsi"/>
           <w:color w:val="000000" w:themeColor="text1"/>
         </w:rPr>
-        <w:t xml:space="preserve">-lyset skal skinne. </w:t>
+        <w:t>-</w:t>
+      </w:r>
+      <w:r>
+        <w:rPr>
+          <w:rFonts w:asciiTheme="majorHAnsi" w:hAnsiTheme="majorHAnsi" w:cstheme="majorHAnsi"/>
+          <w:color w:val="000000" w:themeColor="text1"/>
+        </w:rPr>
+        <w:lastRenderedPageBreak/>
+        <w:t xml:space="preserve">lyset skal skinne. </w:t>
       </w:r>
       <w:r>
         <w:rPr>
@@ -7420,12 +7672,11 @@
           <w:rFonts w:asciiTheme="majorHAnsi" w:hAnsiTheme="majorHAnsi" w:cstheme="majorHAnsi"/>
         </w:rPr>
       </w:pPr>
-      <w:bookmarkStart w:id="8" w:name="_Toc26901487"/>
-      <w:r>
-        <w:rPr>
-          <w:rFonts w:asciiTheme="majorHAnsi" w:hAnsiTheme="majorHAnsi" w:cstheme="majorHAnsi"/>
-        </w:rPr>
-        <w:lastRenderedPageBreak/>
+      <w:bookmarkStart w:id="9" w:name="_Toc26901487"/>
+      <w:r>
+        <w:rPr>
+          <w:rFonts w:asciiTheme="majorHAnsi" w:hAnsiTheme="majorHAnsi" w:cstheme="majorHAnsi"/>
+        </w:rPr>
         <w:t>2</w:t>
       </w:r>
       <w:r>
@@ -7460,7 +7711,7 @@
         </w:rPr>
         <w:t xml:space="preserve"> mapping</w:t>
       </w:r>
-      <w:bookmarkEnd w:id="8"/>
+      <w:bookmarkEnd w:id="9"/>
     </w:p>
     <w:p>
       <w:pPr>
@@ -7794,7 +8045,7 @@
                     <pic:cNvPicPr/>
                   </pic:nvPicPr>
                   <pic:blipFill>
-                    <a:blip r:embed="rId14">
+                    <a:blip r:embed="rId15">
                       <a:extLst>
                         <a:ext uri="{28A0092B-C50C-407E-A947-70E740481C1C}">
                           <a14:useLocalDpi xmlns:a14="http://schemas.microsoft.com/office/drawing/2010/main" val="0"/>
@@ -7890,14 +8141,52 @@
           <w:rFonts w:asciiTheme="majorHAnsi" w:hAnsiTheme="majorHAnsi" w:cstheme="majorHAnsi"/>
           <w:color w:val="000000" w:themeColor="text1"/>
         </w:rPr>
-        <w:t xml:space="preserve"> sin funksjon, forklart tidligere. </w:t>
-      </w:r>
-      <w:r>
-        <w:rPr>
-          <w:rFonts w:asciiTheme="majorHAnsi" w:hAnsiTheme="majorHAnsi" w:cstheme="majorHAnsi"/>
-          <w:color w:val="000000" w:themeColor="text1"/>
-        </w:rPr>
-        <w:t xml:space="preserve">Da jeg ønsker at pyramiden skal være noe større en de andre objektene endrer jeg denne matrisen med </w:t>
+        <w:t xml:space="preserve"> sin </w:t>
+      </w:r>
+      <w:proofErr w:type="spellStart"/>
+      <w:r>
+        <w:rPr>
+          <w:rFonts w:asciiTheme="majorHAnsi" w:hAnsiTheme="majorHAnsi" w:cstheme="majorHAnsi"/>
+          <w:i/>
+          <w:color w:val="000000" w:themeColor="text1"/>
+        </w:rPr>
+        <w:t>getViewMatrix</w:t>
+      </w:r>
+      <w:proofErr w:type="spellEnd"/>
+      <w:r>
+        <w:rPr>
+          <w:rFonts w:asciiTheme="majorHAnsi" w:hAnsiTheme="majorHAnsi" w:cstheme="majorHAnsi"/>
+          <w:color w:val="000000" w:themeColor="text1"/>
+        </w:rPr>
+        <w:t>-</w:t>
+      </w:r>
+      <w:r>
+        <w:rPr>
+          <w:rFonts w:asciiTheme="majorHAnsi" w:hAnsiTheme="majorHAnsi" w:cstheme="majorHAnsi"/>
+          <w:color w:val="000000" w:themeColor="text1"/>
+        </w:rPr>
+        <w:t xml:space="preserve">funksjon, forklart tidligere. </w:t>
+      </w:r>
+      <w:r>
+        <w:rPr>
+          <w:rFonts w:asciiTheme="majorHAnsi" w:hAnsiTheme="majorHAnsi" w:cstheme="majorHAnsi"/>
+          <w:color w:val="000000" w:themeColor="text1"/>
+        </w:rPr>
+        <w:t xml:space="preserve">Da jeg ønsker at pyramiden skal være noe større en de andre objektene endrer jeg </w:t>
+      </w:r>
+      <w:r>
+        <w:rPr>
+          <w:rFonts w:asciiTheme="majorHAnsi" w:hAnsiTheme="majorHAnsi" w:cstheme="majorHAnsi"/>
+          <w:color w:val="000000" w:themeColor="text1"/>
+        </w:rPr>
+        <w:t xml:space="preserve">derimot </w:t>
+      </w:r>
+      <w:r>
+        <w:rPr>
+          <w:rFonts w:asciiTheme="majorHAnsi" w:hAnsiTheme="majorHAnsi" w:cstheme="majorHAnsi"/>
+          <w:color w:val="000000" w:themeColor="text1"/>
+        </w:rPr>
+        <w:t xml:space="preserve">denne matrisen med </w:t>
       </w:r>
       <w:proofErr w:type="spellStart"/>
       <w:r>
@@ -7943,6 +8232,29 @@
           <w:rFonts w:asciiTheme="majorHAnsi" w:hAnsiTheme="majorHAnsi" w:cstheme="majorHAnsi"/>
           <w:color w:val="000000" w:themeColor="text1"/>
         </w:rPr>
+        <w:t xml:space="preserve">Jeg gjør også noen endringer for pyramidens </w:t>
+      </w:r>
+      <w:proofErr w:type="spellStart"/>
+      <w:r>
+        <w:rPr>
+          <w:rFonts w:asciiTheme="majorHAnsi" w:hAnsiTheme="majorHAnsi" w:cstheme="majorHAnsi"/>
+          <w:color w:val="000000" w:themeColor="text1"/>
+        </w:rPr>
+        <w:t>model</w:t>
+      </w:r>
+      <w:proofErr w:type="spellEnd"/>
+      <w:r>
+        <w:rPr>
+          <w:rFonts w:asciiTheme="majorHAnsi" w:hAnsiTheme="majorHAnsi" w:cstheme="majorHAnsi"/>
+          <w:color w:val="000000" w:themeColor="text1"/>
+        </w:rPr>
+        <w:t xml:space="preserve">-matrise. </w:t>
+      </w:r>
+      <w:r>
+        <w:rPr>
+          <w:rFonts w:asciiTheme="majorHAnsi" w:hAnsiTheme="majorHAnsi" w:cstheme="majorHAnsi"/>
+          <w:color w:val="000000" w:themeColor="text1"/>
+        </w:rPr>
         <w:t>Pyramiden skal stå i midten</w:t>
       </w:r>
       <w:r>
@@ -8118,7 +8430,7 @@
           <w:rFonts w:asciiTheme="majorHAnsi" w:hAnsiTheme="majorHAnsi" w:cstheme="majorHAnsi"/>
         </w:rPr>
       </w:pPr>
-      <w:bookmarkStart w:id="9" w:name="_Toc26901488"/>
+      <w:bookmarkStart w:id="10" w:name="_Toc26901488"/>
       <w:r>
         <w:rPr>
           <w:rFonts w:asciiTheme="majorHAnsi" w:hAnsiTheme="majorHAnsi" w:cstheme="majorHAnsi"/>
@@ -8151,7 +8463,7 @@
         </w:rPr>
         <w:t xml:space="preserve"> prisme</w:t>
       </w:r>
-      <w:bookmarkEnd w:id="9"/>
+      <w:bookmarkEnd w:id="10"/>
     </w:p>
     <w:p>
       <w:pPr>
@@ -8332,6 +8644,7 @@
           <w:rFonts w:asciiTheme="majorHAnsi" w:hAnsiTheme="majorHAnsi" w:cstheme="majorHAnsi"/>
           <w:i/>
         </w:rPr>
+        <w:lastRenderedPageBreak/>
         <w:t>hexPrismVertices</w:t>
       </w:r>
       <w:proofErr w:type="spellEnd"/>
@@ -8675,7 +8988,6 @@
           <w:rFonts w:asciiTheme="majorHAnsi" w:hAnsiTheme="majorHAnsi" w:cstheme="majorHAnsi"/>
           <w:color w:val="000000" w:themeColor="text1"/>
         </w:rPr>
-        <w:lastRenderedPageBreak/>
         <w:t>prismen</w:t>
       </w:r>
       <w:proofErr w:type="spellEnd"/>
@@ -8948,7 +9260,7 @@
           <w:rFonts w:asciiTheme="majorHAnsi" w:hAnsiTheme="majorHAnsi" w:cstheme="majorHAnsi"/>
         </w:rPr>
       </w:pPr>
-      <w:bookmarkStart w:id="10" w:name="_Toc26901489"/>
+      <w:bookmarkStart w:id="11" w:name="_Toc26901489"/>
       <w:r>
         <w:rPr>
           <w:rFonts w:asciiTheme="majorHAnsi" w:hAnsiTheme="majorHAnsi" w:cstheme="majorHAnsi"/>
@@ -8967,7 +9279,7 @@
         </w:rPr>
         <w:t>Felles for alle objektene</w:t>
       </w:r>
-      <w:bookmarkEnd w:id="10"/>
+      <w:bookmarkEnd w:id="11"/>
     </w:p>
     <w:p>
       <w:pPr>
@@ -9033,7 +9345,49 @@
           <w:rFonts w:asciiTheme="majorHAnsi" w:hAnsiTheme="majorHAnsi" w:cstheme="majorHAnsi"/>
           <w:color w:val="000000" w:themeColor="text1"/>
         </w:rPr>
-        <w:t xml:space="preserve">-matrisen blir, i likhet med for alle de andre objektene, satt i </w:t>
+        <w:t xml:space="preserve">-matrisen </w:t>
+      </w:r>
+      <w:r>
+        <w:rPr>
+          <w:rFonts w:asciiTheme="majorHAnsi" w:hAnsiTheme="majorHAnsi" w:cstheme="majorHAnsi"/>
+          <w:color w:val="000000" w:themeColor="text1"/>
+        </w:rPr>
+        <w:t xml:space="preserve">for alle objektene </w:t>
+      </w:r>
+      <w:r>
+        <w:rPr>
+          <w:rFonts w:asciiTheme="majorHAnsi" w:hAnsiTheme="majorHAnsi" w:cstheme="majorHAnsi"/>
+          <w:color w:val="000000" w:themeColor="text1"/>
+        </w:rPr>
+        <w:t>blir</w:t>
+      </w:r>
+      <w:r>
+        <w:rPr>
+          <w:rFonts w:asciiTheme="majorHAnsi" w:hAnsiTheme="majorHAnsi" w:cstheme="majorHAnsi"/>
+          <w:color w:val="000000" w:themeColor="text1"/>
+        </w:rPr>
+        <w:t xml:space="preserve"> </w:t>
+      </w:r>
+      <w:r>
+        <w:rPr>
+          <w:rFonts w:asciiTheme="majorHAnsi" w:hAnsiTheme="majorHAnsi" w:cstheme="majorHAnsi"/>
+          <w:color w:val="000000" w:themeColor="text1"/>
+        </w:rPr>
+        <w:t>objektene</w:t>
+      </w:r>
+      <w:r>
+        <w:rPr>
+          <w:rFonts w:asciiTheme="majorHAnsi" w:hAnsiTheme="majorHAnsi" w:cstheme="majorHAnsi"/>
+          <w:color w:val="000000" w:themeColor="text1"/>
+        </w:rPr>
+        <w:t xml:space="preserve"> blir </w:t>
+      </w:r>
+      <w:r>
+        <w:rPr>
+          <w:rFonts w:asciiTheme="majorHAnsi" w:hAnsiTheme="majorHAnsi" w:cstheme="majorHAnsi"/>
+          <w:color w:val="000000" w:themeColor="text1"/>
+        </w:rPr>
+        <w:t xml:space="preserve">satt i </w:t>
       </w:r>
       <w:proofErr w:type="spellStart"/>
       <w:r>
@@ -9098,6 +9452,132 @@
         <w:spacing w:line="276" w:lineRule="auto"/>
         <w:rPr>
           <w:rFonts w:asciiTheme="majorHAnsi" w:hAnsiTheme="majorHAnsi" w:cstheme="majorHAnsi"/>
+          <w:color w:val="000000" w:themeColor="text1"/>
+        </w:rPr>
+      </w:pPr>
+    </w:p>
+    <w:p>
+      <w:pPr>
+        <w:spacing w:line="276" w:lineRule="auto"/>
+        <w:rPr>
+          <w:rFonts w:asciiTheme="majorHAnsi" w:hAnsiTheme="majorHAnsi" w:cstheme="majorHAnsi"/>
+          <w:i/>
+          <w:color w:val="002060"/>
+          <w:sz w:val="20"/>
+          <w:szCs w:val="20"/>
+        </w:rPr>
+      </w:pPr>
+      <w:r>
+        <w:rPr>
+          <w:rFonts w:asciiTheme="majorHAnsi" w:hAnsiTheme="majorHAnsi" w:cstheme="majorHAnsi"/>
+          <w:color w:val="002060"/>
+          <w:sz w:val="20"/>
+          <w:szCs w:val="20"/>
+        </w:rPr>
+        <w:t xml:space="preserve">HENTER UNIFORM LOCATIONS </w:t>
+      </w:r>
+      <w:r>
+        <w:rPr>
+          <w:rFonts w:asciiTheme="majorHAnsi" w:hAnsiTheme="majorHAnsi" w:cstheme="majorHAnsi"/>
+          <w:color w:val="002060"/>
+          <w:sz w:val="20"/>
+          <w:szCs w:val="20"/>
+        </w:rPr>
+        <w:t xml:space="preserve">– </w:t>
+      </w:r>
+      <w:proofErr w:type="spellStart"/>
+      <w:r>
+        <w:rPr>
+          <w:rFonts w:asciiTheme="majorHAnsi" w:hAnsiTheme="majorHAnsi" w:cstheme="majorHAnsi"/>
+          <w:i/>
+          <w:color w:val="002060"/>
+          <w:sz w:val="20"/>
+          <w:szCs w:val="20"/>
+        </w:rPr>
+        <w:t>initGL</w:t>
+      </w:r>
+      <w:proofErr w:type="spellEnd"/>
+      <w:r>
+        <w:rPr>
+          <w:rFonts w:asciiTheme="majorHAnsi" w:hAnsiTheme="majorHAnsi" w:cstheme="majorHAnsi"/>
+          <w:i/>
+          <w:color w:val="002060"/>
+          <w:sz w:val="20"/>
+          <w:szCs w:val="20"/>
+        </w:rPr>
+        <w:t>()</w:t>
+      </w:r>
+    </w:p>
+    <w:p>
+      <w:pPr>
+        <w:rPr>
+          <w:rFonts w:asciiTheme="majorHAnsi" w:hAnsiTheme="majorHAnsi" w:cstheme="majorHAnsi"/>
+        </w:rPr>
+      </w:pPr>
+      <w:r>
+        <w:rPr>
+          <w:rFonts w:asciiTheme="majorHAnsi" w:hAnsiTheme="majorHAnsi" w:cstheme="majorHAnsi"/>
+        </w:rPr>
+        <w:t xml:space="preserve">Innhenting av lokasjonen til alle Uniform-variablene skjer i </w:t>
+      </w:r>
+      <w:proofErr w:type="spellStart"/>
+      <w:r>
+        <w:rPr>
+          <w:rFonts w:asciiTheme="majorHAnsi" w:hAnsiTheme="majorHAnsi" w:cstheme="majorHAnsi"/>
+        </w:rPr>
+        <w:t>initGL</w:t>
+      </w:r>
+      <w:proofErr w:type="spellEnd"/>
+      <w:r>
+        <w:rPr>
+          <w:rFonts w:asciiTheme="majorHAnsi" w:hAnsiTheme="majorHAnsi" w:cstheme="majorHAnsi"/>
+        </w:rPr>
+        <w:t>-funksjonen</w:t>
+      </w:r>
+      <w:r>
+        <w:rPr>
+          <w:rFonts w:asciiTheme="majorHAnsi" w:hAnsiTheme="majorHAnsi" w:cstheme="majorHAnsi"/>
+        </w:rPr>
+        <w:t xml:space="preserve">. Variablene de settes til er </w:t>
+      </w:r>
+      <w:proofErr w:type="spellStart"/>
+      <w:r>
+        <w:rPr>
+          <w:rFonts w:asciiTheme="majorHAnsi" w:hAnsiTheme="majorHAnsi" w:cstheme="majorHAnsi"/>
+        </w:rPr>
+        <w:t>initialeres</w:t>
+      </w:r>
+      <w:proofErr w:type="spellEnd"/>
+      <w:r>
+        <w:rPr>
+          <w:rFonts w:asciiTheme="majorHAnsi" w:hAnsiTheme="majorHAnsi" w:cstheme="majorHAnsi"/>
+        </w:rPr>
+        <w:t xml:space="preserve"> globalt slik at de kan nås alle steder i koden senere. </w:t>
+      </w:r>
+    </w:p>
+    <w:p>
+      <w:pPr>
+        <w:spacing w:line="276" w:lineRule="auto"/>
+        <w:rPr>
+          <w:rFonts w:asciiTheme="majorHAnsi" w:hAnsiTheme="majorHAnsi" w:cstheme="majorHAnsi"/>
+          <w:color w:val="000000" w:themeColor="text1"/>
+        </w:rPr>
+      </w:pPr>
+    </w:p>
+    <w:p>
+      <w:pPr>
+        <w:spacing w:line="276" w:lineRule="auto"/>
+        <w:rPr>
+          <w:rFonts w:asciiTheme="majorHAnsi" w:hAnsiTheme="majorHAnsi" w:cstheme="majorHAnsi"/>
+          <w:color w:val="000000" w:themeColor="text1"/>
+        </w:rPr>
+      </w:pPr>
+    </w:p>
+    <w:p>
+      <w:pPr>
+        <w:spacing w:line="276" w:lineRule="auto"/>
+        <w:rPr>
+          <w:rFonts w:asciiTheme="majorHAnsi" w:hAnsiTheme="majorHAnsi" w:cstheme="majorHAnsi"/>
         </w:rPr>
       </w:pPr>
       <w:r>
@@ -9115,9 +9595,7 @@
           <w:rFonts w:eastAsia="Times New Roman" w:cstheme="majorHAnsi"/>
         </w:rPr>
       </w:pPr>
-      <w:bookmarkStart w:id="11" w:name="_Toc26901490"/>
-      <w:bookmarkStart w:id="12" w:name="_GoBack"/>
-      <w:bookmarkEnd w:id="12"/>
+      <w:bookmarkStart w:id="12" w:name="_Toc26901490"/>
       <w:r>
         <w:rPr>
           <w:rFonts w:eastAsia="Times New Roman" w:cstheme="majorHAnsi"/>
@@ -9131,7 +9609,7 @@
         </w:rPr>
         <w:t>. Inspirasjon til implementasjon</w:t>
       </w:r>
-      <w:bookmarkEnd w:id="11"/>
+      <w:bookmarkEnd w:id="12"/>
     </w:p>
     <w:p>
       <w:pPr>
@@ -9305,7 +9783,7 @@
           <w:rFonts w:asciiTheme="majorHAnsi" w:hAnsiTheme="majorHAnsi" w:cstheme="majorHAnsi"/>
         </w:rPr>
       </w:pPr>
-      <w:hyperlink r:id="rId15" w:history="1">
+      <w:hyperlink r:id="rId16" w:history="1">
         <w:r>
           <w:rPr>
             <w:rStyle w:val="Hyperlink"/>
@@ -9388,26 +9866,88 @@
         </w:rPr>
         <w:t xml:space="preserve"> med hjelp av Sonar Systems sitt videoklipp: </w:t>
       </w:r>
-      <w:hyperlink r:id="rId16" w:history="1">
+      <w:hyperlink r:id="rId17" w:history="1">
         <w:r>
           <w:rPr>
             <w:rStyle w:val="Hyperlink"/>
             <w:rFonts w:asciiTheme="majorHAnsi" w:hAnsiTheme="majorHAnsi" w:cstheme="majorHAnsi"/>
           </w:rPr>
-          <w:t>https://www.youtube.com/watch?v=ns9eVfHCYdg</w:t>
+          <w:t>https://www.youtube.com/watch?v=_EjsL3B9CRY</w:t>
         </w:r>
       </w:hyperlink>
       <w:r>
         <w:rPr>
           <w:rFonts w:asciiTheme="majorHAnsi" w:hAnsiTheme="majorHAnsi" w:cstheme="majorHAnsi"/>
         </w:rPr>
-        <w:t xml:space="preserve">. Denne baserer seg på learnopengl.com sin guide. </w:t>
-      </w:r>
-      <w:r>
-        <w:rPr>
-          <w:rFonts w:asciiTheme="majorHAnsi" w:hAnsiTheme="majorHAnsi" w:cstheme="majorHAnsi"/>
-        </w:rPr>
-        <w:t>Koden for å generere kuben er implementert selv, da jeg ønsket å produsere også denne kuben med hjelp av løkke.</w:t>
+        <w:t xml:space="preserve">. </w:t>
+      </w:r>
+      <w:r>
+        <w:rPr>
+          <w:rFonts w:asciiTheme="majorHAnsi" w:hAnsiTheme="majorHAnsi" w:cstheme="majorHAnsi"/>
+        </w:rPr>
+        <w:t xml:space="preserve">Denne baserer seg på learnopengl.com sin guide. </w:t>
+      </w:r>
+      <w:r>
+        <w:rPr>
+          <w:rFonts w:asciiTheme="majorHAnsi" w:hAnsiTheme="majorHAnsi" w:cstheme="majorHAnsi"/>
+        </w:rPr>
+        <w:t xml:space="preserve">Kode for å generere </w:t>
+      </w:r>
+      <w:r>
+        <w:rPr>
+          <w:rFonts w:asciiTheme="majorHAnsi" w:hAnsiTheme="majorHAnsi" w:cstheme="majorHAnsi"/>
+        </w:rPr>
+        <w:t>punktene</w:t>
+      </w:r>
+      <w:r>
+        <w:rPr>
+          <w:rFonts w:asciiTheme="majorHAnsi" w:hAnsiTheme="majorHAnsi" w:cstheme="majorHAnsi"/>
+        </w:rPr>
+        <w:t xml:space="preserve"> </w:t>
+      </w:r>
+      <w:r>
+        <w:rPr>
+          <w:rFonts w:asciiTheme="majorHAnsi" w:hAnsiTheme="majorHAnsi" w:cstheme="majorHAnsi"/>
+        </w:rPr>
+        <w:t xml:space="preserve">er </w:t>
+      </w:r>
+      <w:r>
+        <w:rPr>
+          <w:rFonts w:asciiTheme="majorHAnsi" w:hAnsiTheme="majorHAnsi" w:cstheme="majorHAnsi"/>
+        </w:rPr>
+        <w:t>modifisert og</w:t>
+      </w:r>
+      <w:r>
+        <w:rPr>
+          <w:rFonts w:asciiTheme="majorHAnsi" w:hAnsiTheme="majorHAnsi" w:cstheme="majorHAnsi"/>
+        </w:rPr>
+        <w:t xml:space="preserve"> implementert selv, da jeg ønsket å produsere</w:t>
+      </w:r>
+      <w:r>
+        <w:rPr>
+          <w:rFonts w:asciiTheme="majorHAnsi" w:hAnsiTheme="majorHAnsi" w:cstheme="majorHAnsi"/>
+        </w:rPr>
+        <w:t xml:space="preserve"> </w:t>
+      </w:r>
+      <w:proofErr w:type="spellStart"/>
+      <w:r>
+        <w:rPr>
+          <w:rFonts w:asciiTheme="majorHAnsi" w:hAnsiTheme="majorHAnsi" w:cstheme="majorHAnsi"/>
+        </w:rPr>
+        <w:t>skybox</w:t>
+      </w:r>
+      <w:proofErr w:type="spellEnd"/>
+      <w:r>
+        <w:rPr>
+          <w:rFonts w:asciiTheme="majorHAnsi" w:hAnsiTheme="majorHAnsi" w:cstheme="majorHAnsi"/>
+        </w:rPr>
+        <w:t>-</w:t>
+      </w:r>
+      <w:r>
+        <w:rPr>
+          <w:rFonts w:asciiTheme="majorHAnsi" w:hAnsiTheme="majorHAnsi" w:cstheme="majorHAnsi"/>
+        </w:rPr>
+        <w:t>kuben med hjelp av løkke.</w:t>
       </w:r>
     </w:p>
     <w:p>
@@ -9532,7 +10072,7 @@
           <w:u w:val="none"/>
         </w:rPr>
       </w:pPr>
-      <w:hyperlink r:id="rId17" w:history="1">
+      <w:hyperlink r:id="rId18" w:history="1">
         <w:r>
           <w:rPr>
             <w:rStyle w:val="Hyperlink"/>
@@ -9555,7 +10095,7 @@
         </w:rPr>
         <w:t xml:space="preserve"> </w:t>
       </w:r>
-      <w:hyperlink r:id="rId18" w:history="1">
+      <w:hyperlink r:id="rId19" w:history="1">
         <w:r>
           <w:rPr>
             <w:rStyle w:val="Hyperlink"/>
@@ -9572,7 +10112,7 @@
           <w:rFonts w:asciiTheme="majorHAnsi" w:hAnsiTheme="majorHAnsi" w:cstheme="majorHAnsi"/>
         </w:rPr>
       </w:pPr>
-      <w:hyperlink r:id="rId19" w:history="1">
+      <w:hyperlink r:id="rId20" w:history="1">
         <w:r>
           <w:rPr>
             <w:rStyle w:val="Hyperlink"/>
@@ -9703,7 +10243,7 @@
         </w:rPr>
         <w:t xml:space="preserve"> </w:t>
       </w:r>
-      <w:hyperlink r:id="rId20" w:history="1">
+      <w:hyperlink r:id="rId21" w:history="1">
         <w:r>
           <w:rPr>
             <w:rStyle w:val="Hyperlink"/>
@@ -9719,7 +10259,7 @@
           <w:rFonts w:asciiTheme="majorHAnsi" w:hAnsiTheme="majorHAnsi" w:cstheme="majorHAnsi"/>
         </w:rPr>
       </w:pPr>
-      <w:hyperlink r:id="rId21" w:history="1">
+      <w:hyperlink r:id="rId22" w:history="1">
         <w:r>
           <w:rPr>
             <w:rStyle w:val="Hyperlink"/>
@@ -9798,9 +10338,9 @@
         <w:rPr>
           <w:rFonts w:asciiTheme="majorHAnsi" w:hAnsiTheme="majorHAnsi" w:cstheme="majorHAnsi"/>
         </w:rPr>
-        <w:t xml:space="preserve">: </w:t>
-      </w:r>
-      <w:hyperlink r:id="rId22" w:history="1">
+        <w:t xml:space="preserve">. </w:t>
+      </w:r>
+      <w:hyperlink r:id="rId23" w:history="1">
         <w:r>
           <w:rPr>
             <w:rStyle w:val="Hyperlink"/>
@@ -9820,7 +10360,21 @@
             <w:rStyle w:val="Hyperlink"/>
             <w:rFonts w:asciiTheme="majorHAnsi" w:hAnsiTheme="majorHAnsi" w:cstheme="majorHAnsi"/>
           </w:rPr>
-          <w:t>tch?v=ns9eVfHCYdg</w:t>
+          <w:t>tch?v</w:t>
+        </w:r>
+        <w:r>
+          <w:rPr>
+            <w:rStyle w:val="Hyperlink"/>
+            <w:rFonts w:asciiTheme="majorHAnsi" w:hAnsiTheme="majorHAnsi" w:cstheme="majorHAnsi"/>
+          </w:rPr>
+          <w:t>=</w:t>
+        </w:r>
+        <w:r>
+          <w:rPr>
+            <w:rStyle w:val="Hyperlink"/>
+            <w:rFonts w:asciiTheme="majorHAnsi" w:hAnsiTheme="majorHAnsi" w:cstheme="majorHAnsi"/>
+          </w:rPr>
+          <w:t>ns9eVfHCYdg</w:t>
         </w:r>
       </w:hyperlink>
       <w:r>
@@ -9958,7 +10512,7 @@
         </w:rPr>
         <w:t xml:space="preserve"> </w:t>
       </w:r>
-      <w:hyperlink r:id="rId23" w:history="1">
+      <w:hyperlink r:id="rId24" w:history="1">
         <w:r>
           <w:rPr>
             <w:rStyle w:val="Hyperlink"/>
@@ -11274,7 +11828,7 @@
   <w:style w:type="paragraph" w:default="1" w:styleId="Normal">
     <w:name w:val="Normal"/>
     <w:qFormat/>
-    <w:rsid w:val="00D01E74"/>
+    <w:rsid w:val="00494829"/>
     <w:rPr>
       <w:rFonts w:ascii="Times New Roman" w:eastAsia="Times New Roman" w:hAnsi="Times New Roman" w:cs="Times New Roman"/>
       <w:lang w:val="nb-NO"/>
@@ -12023,7 +12577,7 @@
 </file>
 
 <file path=customXml/itemProps1.xml><?xml version="1.0" encoding="utf-8"?>
-<ds:datastoreItem xmlns:ds="http://schemas.openxmlformats.org/officeDocument/2006/customXml" ds:itemID="{C661FCED-D49A-9641-A0A1-7CF6BA4270D4}">
+<ds:datastoreItem xmlns:ds="http://schemas.openxmlformats.org/officeDocument/2006/customXml" ds:itemID="{90BDD668-6C8E-3543-85D3-09F4CF985ABF}">
   <ds:schemaRefs>
     <ds:schemaRef ds:uri="http://schemas.openxmlformats.org/officeDocument/2006/bibliography"/>
   </ds:schemaRefs>

</xml_diff>

<commit_message>
Fixed uv for prism
</commit_message>
<xml_diff>
--- a/dokument.docx
+++ b/dokument.docx
@@ -7201,16 +7201,7 @@
           <w:rFonts w:asciiTheme="majorHAnsi" w:hAnsiTheme="majorHAnsi" w:cstheme="majorHAnsi"/>
           <w:color w:val="000000" w:themeColor="text1"/>
         </w:rPr>
-        <w:t>-array aktiveres, tegnes trekantene som sammen ska</w:t>
-      </w:r>
-      <w:bookmarkStart w:id="8" w:name="_GoBack"/>
-      <w:bookmarkEnd w:id="8"/>
-      <w:r>
-        <w:rPr>
-          <w:rFonts w:asciiTheme="majorHAnsi" w:hAnsiTheme="majorHAnsi" w:cstheme="majorHAnsi"/>
-          <w:color w:val="000000" w:themeColor="text1"/>
-        </w:rPr>
-        <w:t>l utgjøre kuben</w:t>
+        <w:t>-array aktiveres, tegnes trekantene som sammen skal utgjøre kuben</w:t>
       </w:r>
       <w:r>
         <w:rPr>
@@ -7672,7 +7663,7 @@
           <w:rFonts w:asciiTheme="majorHAnsi" w:hAnsiTheme="majorHAnsi" w:cstheme="majorHAnsi"/>
         </w:rPr>
       </w:pPr>
-      <w:bookmarkStart w:id="9" w:name="_Toc26901487"/>
+      <w:bookmarkStart w:id="8" w:name="_Toc26901487"/>
       <w:r>
         <w:rPr>
           <w:rFonts w:asciiTheme="majorHAnsi" w:hAnsiTheme="majorHAnsi" w:cstheme="majorHAnsi"/>
@@ -7711,7 +7702,7 @@
         </w:rPr>
         <w:t xml:space="preserve"> mapping</w:t>
       </w:r>
-      <w:bookmarkEnd w:id="9"/>
+      <w:bookmarkEnd w:id="8"/>
     </w:p>
     <w:p>
       <w:pPr>
@@ -8430,7 +8421,7 @@
           <w:rFonts w:asciiTheme="majorHAnsi" w:hAnsiTheme="majorHAnsi" w:cstheme="majorHAnsi"/>
         </w:rPr>
       </w:pPr>
-      <w:bookmarkStart w:id="10" w:name="_Toc26901488"/>
+      <w:bookmarkStart w:id="9" w:name="_Toc26901488"/>
       <w:r>
         <w:rPr>
           <w:rFonts w:asciiTheme="majorHAnsi" w:hAnsiTheme="majorHAnsi" w:cstheme="majorHAnsi"/>
@@ -8463,7 +8454,7 @@
         </w:rPr>
         <w:t xml:space="preserve"> prisme</w:t>
       </w:r>
-      <w:bookmarkEnd w:id="10"/>
+      <w:bookmarkEnd w:id="9"/>
     </w:p>
     <w:p>
       <w:pPr>
@@ -8693,6 +8684,42 @@
         <w:rPr>
           <w:rFonts w:asciiTheme="majorHAnsi" w:hAnsiTheme="majorHAnsi" w:cstheme="majorHAnsi"/>
         </w:rPr>
+        <w:t xml:space="preserve">Da jeg ønsket en inntrykk av at det er ett bilde som dekker bunn og topp har jeg i midlertid </w:t>
+      </w:r>
+      <w:proofErr w:type="spellStart"/>
+      <w:r>
+        <w:rPr>
+          <w:rFonts w:asciiTheme="majorHAnsi" w:hAnsiTheme="majorHAnsi" w:cstheme="majorHAnsi"/>
+        </w:rPr>
+        <w:t>jusert</w:t>
+      </w:r>
+      <w:proofErr w:type="spellEnd"/>
+      <w:r>
+        <w:rPr>
+          <w:rFonts w:asciiTheme="majorHAnsi" w:hAnsiTheme="majorHAnsi" w:cstheme="majorHAnsi"/>
+        </w:rPr>
+        <w:t xml:space="preserve"> på </w:t>
+      </w:r>
+      <w:proofErr w:type="spellStart"/>
+      <w:r>
+        <w:rPr>
+          <w:rFonts w:asciiTheme="majorHAnsi" w:hAnsiTheme="majorHAnsi" w:cstheme="majorHAnsi"/>
+        </w:rPr>
+        <w:t>uv</w:t>
+      </w:r>
+      <w:proofErr w:type="spellEnd"/>
+      <w:r>
+        <w:rPr>
+          <w:rFonts w:asciiTheme="majorHAnsi" w:hAnsiTheme="majorHAnsi" w:cstheme="majorHAnsi"/>
+        </w:rPr>
+        <w:t>-verdiene etter hvilke sider som bygges.</w:t>
+      </w:r>
+      <w:bookmarkStart w:id="10" w:name="_GoBack"/>
+      <w:bookmarkEnd w:id="10"/>
+      <w:r>
+        <w:rPr>
+          <w:rFonts w:asciiTheme="majorHAnsi" w:hAnsiTheme="majorHAnsi" w:cstheme="majorHAnsi"/>
+        </w:rPr>
         <w:br/>
       </w:r>
     </w:p>
@@ -9635,7 +9662,7 @@
           <w:color w:val="000000" w:themeColor="text1"/>
           <w:szCs w:val="20"/>
         </w:rPr>
-        <w:t xml:space="preserve">Dette prosjektet består av en god blanding av egen og inspirasjon fra andres kode. Jeg har brukt diverse nettsteder mye for hjelp, men har samtidig strukturert koden min slik jeg føler </w:t>
+        <w:t xml:space="preserve">Dette prosjektet består av en god blanding av egen og inspirasjon fra andres kode. Jeg har brukt diverse nettsteder for hjelp, men har samtidig strukturert koden min slik jeg føler </w:t>
       </w:r>
       <w:r>
         <w:rPr>
@@ -9683,7 +9710,15 @@
           <w:color w:val="000000" w:themeColor="text1"/>
           <w:szCs w:val="20"/>
         </w:rPr>
-        <w:t xml:space="preserve">Under kommer en liste med inspirasjon jeg har fått for de ulike elementene. </w:t>
+        <w:t xml:space="preserve">Under kommer en liste med </w:t>
+      </w:r>
+      <w:r>
+        <w:rPr>
+          <w:rFonts w:asciiTheme="majorHAnsi" w:hAnsiTheme="majorHAnsi" w:cstheme="majorHAnsi"/>
+          <w:color w:val="000000" w:themeColor="text1"/>
+          <w:szCs w:val="20"/>
+        </w:rPr>
+        <w:t>nettsteder jeg har fått hjelp og inspirasjon fra.</w:t>
       </w:r>
     </w:p>
     <w:p>
@@ -10527,6 +10562,66 @@
         </w:rPr>
         <w:t xml:space="preserve">. </w:t>
       </w:r>
+    </w:p>
+    <w:p>
+      <w:pPr>
+        <w:spacing w:line="276" w:lineRule="auto"/>
+        <w:rPr>
+          <w:rFonts w:asciiTheme="majorHAnsi" w:hAnsiTheme="majorHAnsi" w:cstheme="majorHAnsi"/>
+        </w:rPr>
+      </w:pPr>
+    </w:p>
+    <w:p>
+      <w:pPr>
+        <w:spacing w:line="276" w:lineRule="auto"/>
+        <w:rPr>
+          <w:rFonts w:asciiTheme="majorHAnsi" w:hAnsiTheme="majorHAnsi" w:cstheme="majorHAnsi"/>
+          <w:color w:val="002060"/>
+          <w:sz w:val="20"/>
+          <w:u w:val="single"/>
+        </w:rPr>
+      </w:pPr>
+      <w:r>
+        <w:rPr>
+          <w:rFonts w:asciiTheme="majorHAnsi" w:hAnsiTheme="majorHAnsi" w:cstheme="majorHAnsi"/>
+          <w:color w:val="002060"/>
+          <w:sz w:val="20"/>
+          <w:u w:val="single"/>
+        </w:rPr>
+        <w:t>FARGER</w:t>
+      </w:r>
+    </w:p>
+    <w:p>
+      <w:pPr>
+        <w:spacing w:line="276" w:lineRule="auto"/>
+        <w:rPr>
+          <w:rFonts w:asciiTheme="majorHAnsi" w:hAnsiTheme="majorHAnsi" w:cstheme="majorHAnsi"/>
+        </w:rPr>
+      </w:pPr>
+      <w:r>
+        <w:rPr>
+          <w:rFonts w:asciiTheme="majorHAnsi" w:hAnsiTheme="majorHAnsi" w:cstheme="majorHAnsi"/>
+        </w:rPr>
+        <w:t>Hjelp til å finne korrekte RGB-verdier for farge til lys 2</w:t>
+      </w:r>
+    </w:p>
+    <w:p>
+      <w:hyperlink r:id="rId25" w:history="1">
+        <w:r>
+          <w:rPr>
+            <w:rStyle w:val="Hyperlink"/>
+          </w:rPr>
+          <w:t>http://doc.instantreality.org/tools/color_calculator/</w:t>
+        </w:r>
+      </w:hyperlink>
+    </w:p>
+    <w:p>
+      <w:pPr>
+        <w:spacing w:line="276" w:lineRule="auto"/>
+        <w:rPr>
+          <w:rFonts w:asciiTheme="majorHAnsi" w:hAnsiTheme="majorHAnsi" w:cstheme="majorHAnsi"/>
+        </w:rPr>
+      </w:pPr>
     </w:p>
     <w:p>
       <w:pPr>
@@ -12577,7 +12672,7 @@
 </file>
 
 <file path=customXml/itemProps1.xml><?xml version="1.0" encoding="utf-8"?>
-<ds:datastoreItem xmlns:ds="http://schemas.openxmlformats.org/officeDocument/2006/customXml" ds:itemID="{90BDD668-6C8E-3543-85D3-09F4CF985ABF}">
+<ds:datastoreItem xmlns:ds="http://schemas.openxmlformats.org/officeDocument/2006/customXml" ds:itemID="{E5DB3EDB-AA9C-DE4E-8506-55D05A4338D6}">
   <ds:schemaRefs>
     <ds:schemaRef ds:uri="http://schemas.openxmlformats.org/officeDocument/2006/bibliography"/>
   </ds:schemaRefs>

</xml_diff>